<commit_message>
update 4.2 sqlite db
</commit_message>
<xml_diff>
--- a/Report/Report.docx
+++ b/Report/Report.docx
@@ -1,6 +1,6 @@
 
 <file path=word/document.xml><?xml version="1.0" encoding="utf-8"?>
-<w:document xmlns:wpc="http://schemas.microsoft.com/office/word/2010/wordprocessingCanvas" xmlns:cx="http://schemas.microsoft.com/office/drawing/2014/chartex" xmlns:cx1="http://schemas.microsoft.com/office/drawing/2015/9/8/chartex" xmlns:cx2="http://schemas.microsoft.com/office/drawing/2015/10/21/chartex" xmlns:cx3="http://schemas.microsoft.com/office/drawing/2016/5/9/chartex" xmlns:cx4="http://schemas.microsoft.com/office/drawing/2016/5/10/chartex" xmlns:cx5="http://schemas.microsoft.com/office/drawing/2016/5/11/chartex" xmlns:cx6="http://schemas.microsoft.com/office/drawing/2016/5/12/chartex" xmlns:cx7="http://schemas.microsoft.com/office/drawing/2016/5/13/chartex" xmlns:cx8="http://schemas.microsoft.com/office/drawing/2016/5/14/chartex" xmlns:mc="http://schemas.openxmlformats.org/markup-compatibility/2006" xmlns:aink="http://schemas.microsoft.com/office/drawing/2016/ink" xmlns:am3d="http://schemas.microsoft.com/office/drawing/2017/model3d" xmlns:o="urn:schemas-microsoft-com:office:office" xmlns:oel="http://schemas.microsoft.com/office/2019/extlst" xmlns:r="http://schemas.openxmlformats.org/officeDocument/2006/relationships" xmlns:m="http://schemas.openxmlformats.org/officeDocument/2006/math" xmlns:v="urn:schemas-microsoft-com:vml" xmlns:wp14="http://schemas.microsoft.com/office/word/2010/wordprocessingDrawing" xmlns:wp="http://schemas.openxmlformats.org/drawingml/2006/wordprocessingDrawing" xmlns:w10="urn:schemas-microsoft-com:office:word" xmlns:w="http://schemas.openxmlformats.org/wordprocessingml/2006/main" xmlns:w14="http://schemas.microsoft.com/office/word/2010/wordml" xmlns:w15="http://schemas.microsoft.com/office/word/2012/wordml" xmlns:w16cex="http://schemas.microsoft.com/office/word/2018/wordml/cex" xmlns:w16cid="http://schemas.microsoft.com/office/word/2016/wordml/cid" xmlns:w16="http://schemas.microsoft.com/office/word/2018/wordml" xmlns:w16du="http://schemas.microsoft.com/office/word/2023/wordml/word16du" xmlns:w16sdtdh="http://schemas.microsoft.com/office/word/2020/wordml/sdtdatahash" xmlns:w16se="http://schemas.microsoft.com/office/word/2015/wordml/symex" xmlns:wpg="http://schemas.microsoft.com/office/word/2010/wordprocessingGroup" xmlns:wpi="http://schemas.microsoft.com/office/word/2010/wordprocessingInk" xmlns:wne="http://schemas.microsoft.com/office/word/2006/wordml" xmlns:wps="http://schemas.microsoft.com/office/word/2010/wordprocessingShape" mc:Ignorable="w14 w15 w16se w16cid w16 w16cex w16sdtdh w16du wp14">
+<w:document xmlns:wpc="http://schemas.microsoft.com/office/word/2010/wordprocessingCanvas" xmlns:cx="http://schemas.microsoft.com/office/drawing/2014/chartex" xmlns:cx1="http://schemas.microsoft.com/office/drawing/2015/9/8/chartex" xmlns:cx2="http://schemas.microsoft.com/office/drawing/2015/10/21/chartex" xmlns:cx3="http://schemas.microsoft.com/office/drawing/2016/5/9/chartex" xmlns:cx4="http://schemas.microsoft.com/office/drawing/2016/5/10/chartex" xmlns:cx5="http://schemas.microsoft.com/office/drawing/2016/5/11/chartex" xmlns:cx6="http://schemas.microsoft.com/office/drawing/2016/5/12/chartex" xmlns:cx7="http://schemas.microsoft.com/office/drawing/2016/5/13/chartex" xmlns:cx8="http://schemas.microsoft.com/office/drawing/2016/5/14/chartex" xmlns:mc="http://schemas.openxmlformats.org/markup-compatibility/2006" xmlns:aink="http://schemas.microsoft.com/office/drawing/2016/ink" xmlns:am3d="http://schemas.microsoft.com/office/drawing/2017/model3d" xmlns:o="urn:schemas-microsoft-com:office:office" xmlns:oel="http://schemas.microsoft.com/office/2019/extlst" xmlns:r="http://schemas.openxmlformats.org/officeDocument/2006/relationships" xmlns:m="http://schemas.openxmlformats.org/officeDocument/2006/math" xmlns:v="urn:schemas-microsoft-com:vml" xmlns:wp14="http://schemas.microsoft.com/office/word/2010/wordprocessingDrawing" xmlns:wp="http://schemas.openxmlformats.org/drawingml/2006/wordprocessingDrawing" xmlns:w10="urn:schemas-microsoft-com:office:word" xmlns:w="http://schemas.openxmlformats.org/wordprocessingml/2006/main" xmlns:w14="http://schemas.microsoft.com/office/word/2010/wordml" xmlns:w15="http://schemas.microsoft.com/office/word/2012/wordml" xmlns:w16cex="http://schemas.microsoft.com/office/word/2018/wordml/cex" xmlns:w16cid="http://schemas.microsoft.com/office/word/2016/wordml/cid" xmlns:w16="http://schemas.microsoft.com/office/word/2018/wordml" xmlns:w16du="http://schemas.microsoft.com/office/word/2023/wordml/word16du" xmlns:w16sdtdh="http://schemas.microsoft.com/office/word/2020/wordml/sdtdatahash" xmlns:w16sdtfl="http://schemas.microsoft.com/office/word/2024/wordml/sdtformatlock" xmlns:w16se="http://schemas.microsoft.com/office/word/2015/wordml/symex" xmlns:wpg="http://schemas.microsoft.com/office/word/2010/wordprocessingGroup" xmlns:wpi="http://schemas.microsoft.com/office/word/2010/wordprocessingInk" xmlns:wne="http://schemas.microsoft.com/office/word/2006/wordml" xmlns:wps="http://schemas.microsoft.com/office/word/2010/wordprocessingShape" mc:Ignorable="w14 w15 w16se w16cid w16 w16cex w16sdtdh w16sdtfl w16du wp14">
   <w:body>
     <w:p>
       <w:pPr>
@@ -404,18 +404,8 @@
                 <w:bCs/>
                 <w:szCs w:val="24"/>
               </w:rPr>
-              <w:t xml:space="preserve">Denis </w:t>
-            </w:r>
-            <w:proofErr w:type="spellStart"/>
-            <w:r>
-              <w:rPr>
-                <w:rFonts w:cs="Times New Roman"/>
-                <w:bCs/>
-                <w:szCs w:val="24"/>
-              </w:rPr>
-              <w:t>Migui</w:t>
-            </w:r>
-            <w:proofErr w:type="spellEnd"/>
+              <w:t>Denis Migui</w:t>
+            </w:r>
           </w:p>
         </w:tc>
       </w:tr>
@@ -546,18 +536,8 @@
                 <w:bCs/>
                 <w:szCs w:val="24"/>
               </w:rPr>
-              <w:t xml:space="preserve">Daniel </w:t>
-            </w:r>
-            <w:proofErr w:type="spellStart"/>
-            <w:r>
-              <w:rPr>
-                <w:rFonts w:cs="Times New Roman"/>
-                <w:bCs/>
-                <w:szCs w:val="24"/>
-              </w:rPr>
-              <w:t>Mikuro</w:t>
-            </w:r>
-            <w:proofErr w:type="spellEnd"/>
+              <w:t>Daniel Mikuro</w:t>
+            </w:r>
           </w:p>
         </w:tc>
       </w:tr>
@@ -627,6 +607,70 @@
           </w:p>
         </w:tc>
       </w:tr>
+      <w:tr>
+        <w:trPr>
+          <w:trHeight w:val="407"/>
+          <w:jc w:val="center"/>
+        </w:trPr>
+        <w:tc>
+          <w:tcPr>
+            <w:tcW w:w="3837" w:type="dxa"/>
+            <w:tcBorders>
+              <w:top w:val="single" w:sz="4" w:space="0" w:color="auto"/>
+              <w:left w:val="single" w:sz="4" w:space="0" w:color="auto"/>
+              <w:bottom w:val="single" w:sz="4" w:space="0" w:color="auto"/>
+              <w:right w:val="single" w:sz="4" w:space="0" w:color="auto"/>
+            </w:tcBorders>
+          </w:tcPr>
+          <w:p>
+            <w:pPr>
+              <w:jc w:val="center"/>
+              <w:rPr>
+                <w:rFonts w:cs="Times New Roman"/>
+                <w:bCs/>
+                <w:szCs w:val="24"/>
+              </w:rPr>
+            </w:pPr>
+            <w:r>
+              <w:rPr>
+                <w:rFonts w:cs="Times New Roman"/>
+                <w:bCs/>
+                <w:szCs w:val="24"/>
+              </w:rPr>
+              <w:t>SC200/1713/2023</w:t>
+            </w:r>
+          </w:p>
+        </w:tc>
+        <w:tc>
+          <w:tcPr>
+            <w:tcW w:w="4443" w:type="dxa"/>
+            <w:tcBorders>
+              <w:top w:val="single" w:sz="4" w:space="0" w:color="auto"/>
+              <w:left w:val="single" w:sz="4" w:space="0" w:color="auto"/>
+              <w:bottom w:val="single" w:sz="4" w:space="0" w:color="auto"/>
+              <w:right w:val="single" w:sz="4" w:space="0" w:color="auto"/>
+            </w:tcBorders>
+          </w:tcPr>
+          <w:p>
+            <w:pPr>
+              <w:jc w:val="center"/>
+              <w:rPr>
+                <w:rFonts w:cs="Times New Roman"/>
+                <w:bCs/>
+                <w:szCs w:val="24"/>
+              </w:rPr>
+            </w:pPr>
+            <w:r>
+              <w:rPr>
+                <w:rFonts w:cs="Times New Roman"/>
+                <w:bCs/>
+                <w:szCs w:val="24"/>
+              </w:rPr>
+              <w:t>Mercy Kinyua</w:t>
+            </w:r>
+          </w:p>
+        </w:tc>
+      </w:tr>
     </w:tbl>
     <w:p>
       <w:pPr>
@@ -651,23 +695,7 @@
           <w:rFonts w:cs="Times New Roman"/>
           <w:szCs w:val="24"/>
         </w:rPr>
-        <w:t xml:space="preserve">Project documentation report submitted in fulfillment of the requirement for the unit SCS </w:t>
-      </w:r>
-      <w:proofErr w:type="gramStart"/>
-      <w:r>
-        <w:rPr>
-          <w:rFonts w:cs="Times New Roman"/>
-          <w:szCs w:val="24"/>
-        </w:rPr>
-        <w:t>203:Programming</w:t>
-      </w:r>
-      <w:proofErr w:type="gramEnd"/>
-      <w:r>
-        <w:rPr>
-          <w:rFonts w:cs="Times New Roman"/>
-          <w:szCs w:val="24"/>
-        </w:rPr>
-        <w:t xml:space="preserve"> and Database Practicum in Bachelor of Science in Information Technology.</w:t>
+        <w:t>Project documentation report submitted in fulfillment of the requirement for the unit SCS 203:Programming and Database Practicum in Bachelor of Science in Information Technology.</w:t>
       </w:r>
     </w:p>
     <w:p>
@@ -1099,18 +1127,8 @@
                 <w:bCs/>
                 <w:szCs w:val="24"/>
               </w:rPr>
-              <w:t xml:space="preserve">Denis </w:t>
-            </w:r>
-            <w:proofErr w:type="spellStart"/>
-            <w:r>
-              <w:rPr>
-                <w:rFonts w:cs="Times New Roman"/>
-                <w:bCs/>
-                <w:szCs w:val="24"/>
-              </w:rPr>
-              <w:t>Migui</w:t>
-            </w:r>
-            <w:proofErr w:type="spellEnd"/>
+              <w:t>Denis Migui</w:t>
+            </w:r>
           </w:p>
         </w:tc>
         <w:tc>
@@ -1321,18 +1339,8 @@
                 <w:bCs/>
                 <w:szCs w:val="24"/>
               </w:rPr>
-              <w:t xml:space="preserve">Daniel </w:t>
-            </w:r>
-            <w:proofErr w:type="spellStart"/>
-            <w:r>
-              <w:rPr>
-                <w:rFonts w:cs="Times New Roman"/>
-                <w:bCs/>
-                <w:szCs w:val="24"/>
-              </w:rPr>
-              <w:t>Mikuro</w:t>
-            </w:r>
-            <w:proofErr w:type="spellEnd"/>
+              <w:t>Daniel Mikuro</w:t>
+            </w:r>
           </w:p>
         </w:tc>
         <w:tc>
@@ -9148,23 +9156,7 @@
           <w:rFonts w:cs="Times New Roman"/>
           <w:szCs w:val="24"/>
         </w:rPr>
-        <w:t xml:space="preserve">As the demand for personalized services and seamless experiences grows, hotels face challenges in managing their resources effectively. </w:t>
-      </w:r>
-      <w:proofErr w:type="gramStart"/>
-      <w:r>
-        <w:rPr>
-          <w:rFonts w:cs="Times New Roman"/>
-          <w:szCs w:val="24"/>
-        </w:rPr>
-        <w:t>A</w:t>
-      </w:r>
-      <w:proofErr w:type="gramEnd"/>
-      <w:r>
-        <w:rPr>
-          <w:rFonts w:cs="Times New Roman"/>
-          <w:szCs w:val="24"/>
-        </w:rPr>
-        <w:t xml:space="preserve"> HMS can help address these challenges by improving communication between departments, reducing errors, and enabling data-driven decision-making. This study explores the design and implementation of an HMS using Python</w:t>
+        <w:t>As the demand for personalized services and seamless experiences grows, hotels face challenges in managing their resources effectively. A HMS can help address these challenges by improving communication between departments, reducing errors, and enabling data-driven decision-making. This study explores the design and implementation of an HMS using Python</w:t>
       </w:r>
       <w:r>
         <w:rPr>
@@ -13102,37 +13094,12 @@
           <w:szCs w:val="24"/>
         </w:rPr>
       </w:pPr>
-      <w:proofErr w:type="spellStart"/>
-      <w:r>
-        <w:rPr>
-          <w:rFonts w:cs="Times New Roman"/>
-          <w:szCs w:val="24"/>
-        </w:rPr>
-        <w:t>Hibernate’s</w:t>
-      </w:r>
-      <w:proofErr w:type="spellEnd"/>
-      <w:r>
-        <w:rPr>
-          <w:rFonts w:cs="Times New Roman"/>
-          <w:szCs w:val="24"/>
-        </w:rPr>
-        <w:t xml:space="preserve"> Caching Mechanism: By utilizing </w:t>
-      </w:r>
-      <w:proofErr w:type="spellStart"/>
-      <w:r>
-        <w:rPr>
-          <w:rFonts w:cs="Times New Roman"/>
-          <w:szCs w:val="24"/>
-        </w:rPr>
-        <w:t>Hibernate’s</w:t>
-      </w:r>
-      <w:proofErr w:type="spellEnd"/>
-      <w:r>
-        <w:rPr>
-          <w:rFonts w:cs="Times New Roman"/>
-          <w:szCs w:val="24"/>
-        </w:rPr>
-        <w:t xml:space="preserve"> caching capabilities, OPERA can improve response times for frequently accessed data, thus enhancing overall system performance.</w:t>
+      <w:r>
+        <w:rPr>
+          <w:rFonts w:cs="Times New Roman"/>
+          <w:szCs w:val="24"/>
+        </w:rPr>
+        <w:t>Hibernate’s Caching Mechanism: By utilizing Hibernate’s caching capabilities, OPERA can improve response times for frequently accessed data, thus enhancing overall system performance.</w:t>
       </w:r>
     </w:p>
     <w:p>
@@ -15098,27 +15065,14 @@
                             <w:r>
                               <w:t xml:space="preserve">Figure </w:t>
                             </w:r>
-                            <w:r>
-                              <w:fldChar w:fldCharType="begin"/>
-                            </w:r>
-                            <w:r>
-                              <w:instrText xml:space="preserve"> SEQ Figure \* ARABIC </w:instrText>
-                            </w:r>
-                            <w:r>
-                              <w:fldChar w:fldCharType="separate"/>
-                            </w:r>
-                            <w:r>
-                              <w:rPr>
-                                <w:noProof/>
-                              </w:rPr>
-                              <w:t>1</w:t>
-                            </w:r>
-                            <w:r>
-                              <w:rPr>
-                                <w:noProof/>
-                              </w:rPr>
-                              <w:fldChar w:fldCharType="end"/>
-                            </w:r>
+                            <w:fldSimple w:instr=" SEQ Figure \* ARABIC ">
+                              <w:r>
+                                <w:rPr>
+                                  <w:noProof/>
+                                </w:rPr>
+                                <w:t>1</w:t>
+                              </w:r>
+                            </w:fldSimple>
                             <w:r>
                               <w:t xml:space="preserve"> Research Process</w:t>
                             </w:r>
@@ -15159,27 +15113,14 @@
                       <w:r>
                         <w:t xml:space="preserve">Figure </w:t>
                       </w:r>
-                      <w:r>
-                        <w:fldChar w:fldCharType="begin"/>
-                      </w:r>
-                      <w:r>
-                        <w:instrText xml:space="preserve"> SEQ Figure \* ARABIC </w:instrText>
-                      </w:r>
-                      <w:r>
-                        <w:fldChar w:fldCharType="separate"/>
-                      </w:r>
-                      <w:r>
-                        <w:rPr>
-                          <w:noProof/>
-                        </w:rPr>
-                        <w:t>1</w:t>
-                      </w:r>
-                      <w:r>
-                        <w:rPr>
-                          <w:noProof/>
-                        </w:rPr>
-                        <w:fldChar w:fldCharType="end"/>
-                      </w:r>
+                      <w:fldSimple w:instr=" SEQ Figure \* ARABIC ">
+                        <w:r>
+                          <w:rPr>
+                            <w:noProof/>
+                          </w:rPr>
+                          <w:t>1</w:t>
+                        </w:r>
+                      </w:fldSimple>
                       <w:r>
                         <w:t xml:space="preserve"> Research Process</w:t>
                       </w:r>
@@ -17431,30 +17372,14 @@
           <w:rFonts w:cs="Times New Roman"/>
           <w:szCs w:val="24"/>
         </w:rPr>
-        <w:t xml:space="preserve">ment System: SQL </w:t>
-      </w:r>
-      <w:proofErr w:type="gramStart"/>
-      <w:r>
-        <w:rPr>
-          <w:rFonts w:cs="Times New Roman"/>
-          <w:szCs w:val="24"/>
-        </w:rPr>
-        <w:t xml:space="preserve">lite </w:t>
-      </w:r>
-      <w:r>
-        <w:rPr>
-          <w:rFonts w:cs="Times New Roman"/>
-          <w:szCs w:val="24"/>
-        </w:rPr>
-        <w:t xml:space="preserve"> has</w:t>
-      </w:r>
-      <w:proofErr w:type="gramEnd"/>
-      <w:r>
-        <w:rPr>
-          <w:rFonts w:cs="Times New Roman"/>
-          <w:szCs w:val="24"/>
-        </w:rPr>
-        <w:t xml:space="preserve"> been selected to handle data storage and retrieval efficiently.</w:t>
+        <w:t xml:space="preserve">ment System: SQL lite </w:t>
+      </w:r>
+      <w:r>
+        <w:rPr>
+          <w:rFonts w:cs="Times New Roman"/>
+          <w:szCs w:val="24"/>
+        </w:rPr>
+        <w:t xml:space="preserve"> has been selected to handle data storage and retrieval efficiently.</w:t>
       </w:r>
     </w:p>
     <w:p>
@@ -17484,30 +17409,14 @@
           <w:rFonts w:cs="Times New Roman"/>
           <w:szCs w:val="24"/>
         </w:rPr>
-        <w:t xml:space="preserve">tudio Code, </w:t>
-      </w:r>
-      <w:proofErr w:type="gramStart"/>
-      <w:r>
-        <w:rPr>
-          <w:rFonts w:cs="Times New Roman"/>
-          <w:szCs w:val="24"/>
-        </w:rPr>
-        <w:t xml:space="preserve">PyCharm, </w:t>
-      </w:r>
-      <w:r>
-        <w:rPr>
-          <w:rFonts w:cs="Times New Roman"/>
-          <w:szCs w:val="24"/>
-        </w:rPr>
-        <w:t xml:space="preserve"> have</w:t>
-      </w:r>
-      <w:proofErr w:type="gramEnd"/>
-      <w:r>
-        <w:rPr>
-          <w:rFonts w:cs="Times New Roman"/>
-          <w:szCs w:val="24"/>
-        </w:rPr>
-        <w:t xml:space="preserve"> been used as Integrated Development Environments (IDEs) for coding and debugging.</w:t>
+        <w:t xml:space="preserve">tudio Code, PyCharm, </w:t>
+      </w:r>
+      <w:r>
+        <w:rPr>
+          <w:rFonts w:cs="Times New Roman"/>
+          <w:szCs w:val="24"/>
+        </w:rPr>
+        <w:t xml:space="preserve"> have been used as Integrated Development Environments (IDEs) for coding and debugging.</w:t>
       </w:r>
     </w:p>
     <w:p>
@@ -17888,33 +17797,8 @@
           <w:rFonts w:cs="Times New Roman"/>
           <w:szCs w:val="24"/>
         </w:rPr>
-        <w:t xml:space="preserve">ng html, </w:t>
-      </w:r>
-      <w:proofErr w:type="spellStart"/>
-      <w:r>
-        <w:rPr>
-          <w:rFonts w:cs="Times New Roman"/>
-          <w:szCs w:val="24"/>
-        </w:rPr>
-        <w:t>css</w:t>
-      </w:r>
-      <w:proofErr w:type="spellEnd"/>
-      <w:r>
-        <w:rPr>
-          <w:rFonts w:cs="Times New Roman"/>
-          <w:szCs w:val="24"/>
-        </w:rPr>
-        <w:t xml:space="preserve"> and </w:t>
-      </w:r>
-      <w:proofErr w:type="spellStart"/>
-      <w:r>
-        <w:rPr>
-          <w:rFonts w:cs="Times New Roman"/>
-          <w:szCs w:val="24"/>
-        </w:rPr>
-        <w:t>javascript</w:t>
-      </w:r>
-      <w:proofErr w:type="spellEnd"/>
+        <w:t>ng html, css and javascript</w:t>
+      </w:r>
     </w:p>
     <w:p>
       <w:pPr>
@@ -18149,24 +18033,14 @@
                             <w:r>
                               <w:t xml:space="preserve">Figure </w:t>
                             </w:r>
-                            <w:r>
-                              <w:fldChar w:fldCharType="begin"/>
-                            </w:r>
-                            <w:r>
-                              <w:instrText xml:space="preserve"> SEQ Figure \* ARABIC </w:instrText>
-                            </w:r>
-                            <w:r>
-                              <w:fldChar w:fldCharType="separate"/>
-                            </w:r>
-                            <w:r>
-                              <w:rPr>
-                                <w:noProof/>
-                              </w:rPr>
-                              <w:t>2</w:t>
-                            </w:r>
-                            <w:r>
-                              <w:fldChar w:fldCharType="end"/>
-                            </w:r>
+                            <w:fldSimple w:instr=" SEQ Figure \* ARABIC ">
+                              <w:r>
+                                <w:rPr>
+                                  <w:noProof/>
+                                </w:rPr>
+                                <w:t>2</w:t>
+                              </w:r>
+                            </w:fldSimple>
                             <w:r>
                               <w:t xml:space="preserve"> Home page flowchart</w:t>
                             </w:r>
@@ -18206,24 +18080,14 @@
                       <w:r>
                         <w:t xml:space="preserve">Figure </w:t>
                       </w:r>
-                      <w:r>
-                        <w:fldChar w:fldCharType="begin"/>
-                      </w:r>
-                      <w:r>
-                        <w:instrText xml:space="preserve"> SEQ Figure \* ARABIC </w:instrText>
-                      </w:r>
-                      <w:r>
-                        <w:fldChar w:fldCharType="separate"/>
-                      </w:r>
-                      <w:r>
-                        <w:rPr>
-                          <w:noProof/>
-                        </w:rPr>
-                        <w:t>2</w:t>
-                      </w:r>
-                      <w:r>
-                        <w:fldChar w:fldCharType="end"/>
-                      </w:r>
+                      <w:fldSimple w:instr=" SEQ Figure \* ARABIC ">
+                        <w:r>
+                          <w:rPr>
+                            <w:noProof/>
+                          </w:rPr>
+                          <w:t>2</w:t>
+                        </w:r>
+                      </w:fldSimple>
                       <w:r>
                         <w:t xml:space="preserve"> Home page flowchart</w:t>
                       </w:r>
@@ -18416,24 +18280,14 @@
       <w:r>
         <w:t xml:space="preserve">Figure </w:t>
       </w:r>
-      <w:r>
-        <w:fldChar w:fldCharType="begin"/>
-      </w:r>
-      <w:r>
-        <w:instrText xml:space="preserve"> SEQ Figure \* ARABIC </w:instrText>
-      </w:r>
-      <w:r>
-        <w:fldChar w:fldCharType="separate"/>
-      </w:r>
-      <w:r>
-        <w:rPr>
-          <w:noProof/>
-        </w:rPr>
-        <w:t>3</w:t>
-      </w:r>
-      <w:r>
-        <w:fldChar w:fldCharType="end"/>
-      </w:r>
+      <w:fldSimple w:instr=" SEQ Figure \* ARABIC ">
+        <w:r>
+          <w:rPr>
+            <w:noProof/>
+          </w:rPr>
+          <w:t>3</w:t>
+        </w:r>
+      </w:fldSimple>
       <w:r>
         <w:t xml:space="preserve"> Client Registration and Login Flowchart</w:t>
       </w:r>
@@ -18595,24 +18449,14 @@
       <w:r>
         <w:t xml:space="preserve">Figure </w:t>
       </w:r>
-      <w:r>
-        <w:fldChar w:fldCharType="begin"/>
-      </w:r>
-      <w:r>
-        <w:instrText xml:space="preserve"> SEQ Figure \* ARABIC </w:instrText>
-      </w:r>
-      <w:r>
-        <w:fldChar w:fldCharType="separate"/>
-      </w:r>
-      <w:r>
-        <w:rPr>
-          <w:noProof/>
-        </w:rPr>
-        <w:t>4</w:t>
-      </w:r>
-      <w:r>
-        <w:fldChar w:fldCharType="end"/>
-      </w:r>
+      <w:fldSimple w:instr=" SEQ Figure \* ARABIC ">
+        <w:r>
+          <w:rPr>
+            <w:noProof/>
+          </w:rPr>
+          <w:t>4</w:t>
+        </w:r>
+      </w:fldSimple>
       <w:r>
         <w:t xml:space="preserve"> Client booking and Service Ordering Flowchart</w:t>
       </w:r>
@@ -18687,24 +18531,14 @@
                             <w:r>
                               <w:t xml:space="preserve">Figure </w:t>
                             </w:r>
-                            <w:r>
-                              <w:fldChar w:fldCharType="begin"/>
-                            </w:r>
-                            <w:r>
-                              <w:instrText xml:space="preserve"> SEQ Figure \* ARABIC </w:instrText>
-                            </w:r>
-                            <w:r>
-                              <w:fldChar w:fldCharType="separate"/>
-                            </w:r>
-                            <w:r>
-                              <w:rPr>
-                                <w:noProof/>
-                              </w:rPr>
-                              <w:t>5</w:t>
-                            </w:r>
-                            <w:r>
-                              <w:fldChar w:fldCharType="end"/>
-                            </w:r>
+                            <w:fldSimple w:instr=" SEQ Figure \* ARABIC ">
+                              <w:r>
+                                <w:rPr>
+                                  <w:noProof/>
+                                </w:rPr>
+                                <w:t>5</w:t>
+                              </w:r>
+                            </w:fldSimple>
                             <w:r>
                               <w:t xml:space="preserve"> Staff Login Flowchart</w:t>
                             </w:r>
@@ -18743,24 +18577,14 @@
                       <w:r>
                         <w:t xml:space="preserve">Figure </w:t>
                       </w:r>
-                      <w:r>
-                        <w:fldChar w:fldCharType="begin"/>
-                      </w:r>
-                      <w:r>
-                        <w:instrText xml:space="preserve"> SEQ Figure \* ARABIC </w:instrText>
-                      </w:r>
-                      <w:r>
-                        <w:fldChar w:fldCharType="separate"/>
-                      </w:r>
-                      <w:r>
-                        <w:rPr>
-                          <w:noProof/>
-                        </w:rPr>
-                        <w:t>5</w:t>
-                      </w:r>
-                      <w:r>
-                        <w:fldChar w:fldCharType="end"/>
-                      </w:r>
+                      <w:fldSimple w:instr=" SEQ Figure \* ARABIC ">
+                        <w:r>
+                          <w:rPr>
+                            <w:noProof/>
+                          </w:rPr>
+                          <w:t>5</w:t>
+                        </w:r>
+                      </w:fldSimple>
                       <w:r>
                         <w:t xml:space="preserve"> Staff Login Flowchart</w:t>
                       </w:r>
@@ -19049,30 +18873,14 @@
           <w:rFonts w:cs="Times New Roman"/>
           <w:szCs w:val="24"/>
         </w:rPr>
-        <w:t xml:space="preserve">tabase using </w:t>
-      </w:r>
-      <w:proofErr w:type="gramStart"/>
-      <w:r>
-        <w:rPr>
-          <w:rFonts w:cs="Times New Roman"/>
-          <w:szCs w:val="24"/>
-        </w:rPr>
-        <w:t xml:space="preserve">MySQL </w:t>
-      </w:r>
-      <w:r>
-        <w:rPr>
-          <w:rFonts w:cs="Times New Roman"/>
-          <w:szCs w:val="24"/>
-        </w:rPr>
-        <w:t>,</w:t>
-      </w:r>
-      <w:proofErr w:type="gramEnd"/>
-      <w:r>
-        <w:rPr>
-          <w:rFonts w:cs="Times New Roman"/>
-          <w:szCs w:val="24"/>
-        </w:rPr>
-        <w:t xml:space="preserve"> defining tables, and setting up relationships.</w:t>
+        <w:t xml:space="preserve">tabase using MySQL </w:t>
+      </w:r>
+      <w:r>
+        <w:rPr>
+          <w:rFonts w:cs="Times New Roman"/>
+          <w:szCs w:val="24"/>
+        </w:rPr>
+        <w:t>, defining tables, and setting up relationships.</w:t>
       </w:r>
     </w:p>
     <w:p>
@@ -19248,17 +19056,8 @@
           <w:rFonts w:cs="Times New Roman"/>
           <w:szCs w:val="24"/>
         </w:rPr>
-        <w:t xml:space="preserve">s built using html and </w:t>
-      </w:r>
-      <w:proofErr w:type="spellStart"/>
-      <w:r>
-        <w:rPr>
-          <w:rFonts w:cs="Times New Roman"/>
-          <w:szCs w:val="24"/>
-        </w:rPr>
-        <w:t>css</w:t>
-      </w:r>
-      <w:proofErr w:type="spellEnd"/>
+        <w:t>s built using html and css</w:t>
+      </w:r>
       <w:r>
         <w:rPr>
           <w:rFonts w:cs="Times New Roman"/>
@@ -19373,39 +19172,14 @@
           <w:rFonts w:cs="Times New Roman"/>
           <w:szCs w:val="24"/>
         </w:rPr>
-        <w:t xml:space="preserve">The backend of the Hotel Management System serves as the core engine that processes </w:t>
-      </w:r>
-      <w:proofErr w:type="gramStart"/>
-      <w:r>
-        <w:rPr>
-          <w:rFonts w:cs="Times New Roman"/>
-          <w:szCs w:val="24"/>
-        </w:rPr>
-        <w:t>requests</w:t>
-      </w:r>
-      <w:proofErr w:type="gramEnd"/>
-      <w:r>
-        <w:rPr>
-          <w:rFonts w:cs="Times New Roman"/>
-          <w:szCs w:val="24"/>
-        </w:rPr>
-        <w:t xml:space="preserve">, manages data, and enforces business logic. It acts as an intermediary between the frontend and the database, ensuring that the system functions efficiently, securely, and reliably. The backend was developed using </w:t>
-      </w:r>
-      <w:proofErr w:type="gramStart"/>
-      <w:r>
-        <w:rPr>
-          <w:rFonts w:cs="Times New Roman"/>
-          <w:szCs w:val="24"/>
-        </w:rPr>
-        <w:t>Django ,</w:t>
-      </w:r>
-      <w:proofErr w:type="gramEnd"/>
-      <w:r>
-        <w:rPr>
-          <w:rFonts w:cs="Times New Roman"/>
-          <w:szCs w:val="24"/>
-        </w:rPr>
-        <w:t xml:space="preserve">  which is</w:t>
+        <w:t xml:space="preserve">The backend of the Hotel Management System serves as the core engine that processes requests, manages data, and enforces business logic. It acts as an intermediary between the frontend and the database, ensuring that the system functions efficiently, securely, and reliably. The backend was developed using </w:t>
+      </w:r>
+      <w:r>
+        <w:rPr>
+          <w:rFonts w:cs="Times New Roman"/>
+          <w:szCs w:val="24"/>
+        </w:rPr>
+        <w:t>Django ,  which is</w:t>
       </w:r>
       <w:r>
         <w:rPr>
@@ -19563,23 +19337,7 @@
           <w:rFonts w:cs="Times New Roman"/>
           <w:szCs w:val="24"/>
         </w:rPr>
-        <w:t xml:space="preserve">Passwords were hashed using </w:t>
-      </w:r>
-      <w:proofErr w:type="spellStart"/>
-      <w:r>
-        <w:rPr>
-          <w:rFonts w:cs="Times New Roman"/>
-          <w:szCs w:val="24"/>
-        </w:rPr>
-        <w:t>bcrypt</w:t>
-      </w:r>
-      <w:proofErr w:type="spellEnd"/>
-      <w:r>
-        <w:rPr>
-          <w:rFonts w:cs="Times New Roman"/>
-          <w:szCs w:val="24"/>
-        </w:rPr>
-        <w:t xml:space="preserve"> to enhance security.</w:t>
+        <w:t>Passwords were hashed using bcrypt to enhance security.</w:t>
       </w:r>
     </w:p>
     <w:p>
@@ -19756,46 +19514,14 @@
           <w:rFonts w:cs="Times New Roman"/>
           <w:szCs w:val="24"/>
         </w:rPr>
-        <w:t xml:space="preserve">such as </w:t>
-      </w:r>
-      <w:proofErr w:type="spellStart"/>
-      <w:r>
-        <w:rPr>
-          <w:rFonts w:cs="Times New Roman"/>
-          <w:szCs w:val="24"/>
-        </w:rPr>
-        <w:t>Mpesa</w:t>
-      </w:r>
-      <w:proofErr w:type="spellEnd"/>
-      <w:r>
-        <w:rPr>
-          <w:rFonts w:cs="Times New Roman"/>
-          <w:szCs w:val="24"/>
-        </w:rPr>
-        <w:t xml:space="preserve"> and </w:t>
-      </w:r>
-      <w:proofErr w:type="gramStart"/>
-      <w:r>
-        <w:rPr>
-          <w:rFonts w:cs="Times New Roman"/>
-          <w:szCs w:val="24"/>
-        </w:rPr>
-        <w:t xml:space="preserve">PayPal </w:t>
-      </w:r>
-      <w:r>
-        <w:rPr>
-          <w:rFonts w:cs="Times New Roman"/>
-          <w:szCs w:val="24"/>
-        </w:rPr>
-        <w:t xml:space="preserve"> to</w:t>
-      </w:r>
-      <w:proofErr w:type="gramEnd"/>
-      <w:r>
-        <w:rPr>
-          <w:rFonts w:cs="Times New Roman"/>
-          <w:szCs w:val="24"/>
-        </w:rPr>
-        <w:t xml:space="preserve"> handle transactions.</w:t>
+        <w:t xml:space="preserve">such as Mpesa and PayPal </w:t>
+      </w:r>
+      <w:r>
+        <w:rPr>
+          <w:rFonts w:cs="Times New Roman"/>
+          <w:szCs w:val="24"/>
+        </w:rPr>
+        <w:t xml:space="preserve"> to handle transactions.</w:t>
       </w:r>
     </w:p>
     <w:p>
@@ -20256,23 +19982,7 @@
           <w:rFonts w:cs="Times New Roman"/>
           <w:szCs w:val="24"/>
         </w:rPr>
-        <w:t xml:space="preserve">2. Database: </w:t>
-      </w:r>
-      <w:proofErr w:type="gramStart"/>
-      <w:r>
-        <w:rPr>
-          <w:rFonts w:cs="Times New Roman"/>
-          <w:szCs w:val="24"/>
-        </w:rPr>
-        <w:t>MySQL  for</w:t>
-      </w:r>
-      <w:proofErr w:type="gramEnd"/>
-      <w:r>
-        <w:rPr>
-          <w:rFonts w:cs="Times New Roman"/>
-          <w:szCs w:val="24"/>
-        </w:rPr>
-        <w:t xml:space="preserve"> structured data storage and retrieval.</w:t>
+        <w:t>2. Database: MySQL  for structured data storage and retrieval.</w:t>
       </w:r>
     </w:p>
     <w:p>
@@ -20630,227 +20340,75 @@
           <w:rFonts w:cs="Times New Roman"/>
           <w:szCs w:val="24"/>
         </w:rPr>
-        <w:t xml:space="preserve">from </w:t>
-      </w:r>
-      <w:proofErr w:type="spellStart"/>
-      <w:proofErr w:type="gramStart"/>
-      <w:r>
-        <w:rPr>
-          <w:rFonts w:cs="Times New Roman"/>
-          <w:szCs w:val="24"/>
-        </w:rPr>
-        <w:t>django.contrib</w:t>
-      </w:r>
-      <w:proofErr w:type="gramEnd"/>
-      <w:r>
-        <w:rPr>
-          <w:rFonts w:cs="Times New Roman"/>
-          <w:szCs w:val="24"/>
-        </w:rPr>
-        <w:t>.auth.models</w:t>
-      </w:r>
-      <w:proofErr w:type="spellEnd"/>
-      <w:r>
-        <w:rPr>
-          <w:rFonts w:cs="Times New Roman"/>
-          <w:szCs w:val="24"/>
-        </w:rPr>
-        <w:t xml:space="preserve"> import </w:t>
-      </w:r>
-      <w:proofErr w:type="spellStart"/>
-      <w:r>
-        <w:rPr>
-          <w:rFonts w:cs="Times New Roman"/>
-          <w:szCs w:val="24"/>
-        </w:rPr>
-        <w:t>AbstractUser</w:t>
-      </w:r>
-      <w:proofErr w:type="spellEnd"/>
-    </w:p>
-    <w:p>
-      <w:pPr>
-        <w:rPr>
-          <w:rFonts w:cs="Times New Roman"/>
-          <w:szCs w:val="24"/>
-        </w:rPr>
-      </w:pPr>
-      <w:r>
-        <w:rPr>
-          <w:rFonts w:cs="Times New Roman"/>
-          <w:szCs w:val="24"/>
-        </w:rPr>
-        <w:t xml:space="preserve">from </w:t>
-      </w:r>
-      <w:proofErr w:type="spellStart"/>
-      <w:r>
-        <w:rPr>
-          <w:rFonts w:cs="Times New Roman"/>
-          <w:szCs w:val="24"/>
-        </w:rPr>
-        <w:t>django.db</w:t>
-      </w:r>
-      <w:proofErr w:type="spellEnd"/>
-      <w:r>
-        <w:rPr>
-          <w:rFonts w:cs="Times New Roman"/>
-          <w:szCs w:val="24"/>
-        </w:rPr>
-        <w:t xml:space="preserve"> import models</w:t>
-      </w:r>
-    </w:p>
-    <w:p>
-      <w:pPr>
-        <w:rPr>
-          <w:rFonts w:cs="Times New Roman"/>
-          <w:szCs w:val="24"/>
-        </w:rPr>
-      </w:pPr>
-    </w:p>
-    <w:p>
-      <w:pPr>
-        <w:rPr>
-          <w:rFonts w:cs="Times New Roman"/>
-          <w:szCs w:val="24"/>
-        </w:rPr>
-      </w:pPr>
-      <w:r>
-        <w:rPr>
-          <w:rFonts w:cs="Times New Roman"/>
-          <w:szCs w:val="24"/>
-        </w:rPr>
-        <w:t xml:space="preserve">class </w:t>
-      </w:r>
-      <w:proofErr w:type="spellStart"/>
-      <w:proofErr w:type="gramStart"/>
-      <w:r>
-        <w:rPr>
-          <w:rFonts w:cs="Times New Roman"/>
-          <w:szCs w:val="24"/>
-        </w:rPr>
-        <w:t>CustomUser</w:t>
-      </w:r>
-      <w:proofErr w:type="spellEnd"/>
-      <w:r>
-        <w:rPr>
-          <w:rFonts w:cs="Times New Roman"/>
-          <w:szCs w:val="24"/>
-        </w:rPr>
-        <w:t>(</w:t>
-      </w:r>
-      <w:proofErr w:type="spellStart"/>
-      <w:proofErr w:type="gramEnd"/>
-      <w:r>
-        <w:rPr>
-          <w:rFonts w:cs="Times New Roman"/>
-          <w:szCs w:val="24"/>
-        </w:rPr>
-        <w:t>AbstractUser</w:t>
-      </w:r>
-      <w:proofErr w:type="spellEnd"/>
-      <w:r>
-        <w:rPr>
-          <w:rFonts w:cs="Times New Roman"/>
-          <w:szCs w:val="24"/>
-        </w:rPr>
-        <w:t>):</w:t>
-      </w:r>
-    </w:p>
-    <w:p>
-      <w:pPr>
-        <w:rPr>
-          <w:rFonts w:cs="Times New Roman"/>
-          <w:szCs w:val="24"/>
-        </w:rPr>
-      </w:pPr>
-      <w:r>
-        <w:rPr>
-          <w:rFonts w:cs="Times New Roman"/>
-          <w:szCs w:val="24"/>
-        </w:rPr>
-        <w:t xml:space="preserve">    </w:t>
-      </w:r>
-      <w:proofErr w:type="spellStart"/>
-      <w:r>
-        <w:rPr>
-          <w:rFonts w:cs="Times New Roman"/>
-          <w:szCs w:val="24"/>
-        </w:rPr>
-        <w:t>is_admin</w:t>
-      </w:r>
-      <w:proofErr w:type="spellEnd"/>
-      <w:r>
-        <w:rPr>
-          <w:rFonts w:cs="Times New Roman"/>
-          <w:szCs w:val="24"/>
-        </w:rPr>
-        <w:t xml:space="preserve"> = </w:t>
-      </w:r>
-      <w:proofErr w:type="spellStart"/>
-      <w:proofErr w:type="gramStart"/>
-      <w:r>
-        <w:rPr>
-          <w:rFonts w:cs="Times New Roman"/>
-          <w:szCs w:val="24"/>
-        </w:rPr>
-        <w:t>models.BooleanField</w:t>
-      </w:r>
-      <w:proofErr w:type="spellEnd"/>
-      <w:proofErr w:type="gramEnd"/>
-      <w:r>
-        <w:rPr>
-          <w:rFonts w:cs="Times New Roman"/>
-          <w:szCs w:val="24"/>
-        </w:rPr>
-        <w:t>(default=False)</w:t>
-      </w:r>
-    </w:p>
-    <w:p>
-      <w:pPr>
-        <w:rPr>
-          <w:rFonts w:cs="Times New Roman"/>
-          <w:szCs w:val="24"/>
-        </w:rPr>
-      </w:pPr>
-      <w:r>
-        <w:rPr>
-          <w:rFonts w:cs="Times New Roman"/>
-          <w:szCs w:val="24"/>
-        </w:rPr>
-        <w:t xml:space="preserve">    </w:t>
-      </w:r>
-      <w:proofErr w:type="spellStart"/>
-      <w:r>
-        <w:rPr>
-          <w:rFonts w:cs="Times New Roman"/>
-          <w:szCs w:val="24"/>
-        </w:rPr>
-        <w:t>is_guest</w:t>
-      </w:r>
-      <w:proofErr w:type="spellEnd"/>
-      <w:r>
-        <w:rPr>
-          <w:rFonts w:cs="Times New Roman"/>
-          <w:szCs w:val="24"/>
-        </w:rPr>
-        <w:t xml:space="preserve"> = </w:t>
-      </w:r>
-      <w:proofErr w:type="spellStart"/>
-      <w:proofErr w:type="gramStart"/>
-      <w:r>
-        <w:rPr>
-          <w:rFonts w:cs="Times New Roman"/>
-          <w:szCs w:val="24"/>
-        </w:rPr>
-        <w:t>models.BooleanField</w:t>
-      </w:r>
-      <w:proofErr w:type="spellEnd"/>
-      <w:proofErr w:type="gramEnd"/>
-      <w:r>
-        <w:rPr>
-          <w:rFonts w:cs="Times New Roman"/>
-          <w:szCs w:val="24"/>
-        </w:rPr>
-        <w:t>(default=True)</w:t>
+        <w:t>from django.contrib.auth.models import AbstractUser</w:t>
+      </w:r>
+    </w:p>
+    <w:p>
+      <w:pPr>
+        <w:rPr>
+          <w:rFonts w:cs="Times New Roman"/>
+          <w:szCs w:val="24"/>
+        </w:rPr>
+      </w:pPr>
+      <w:r>
+        <w:rPr>
+          <w:rFonts w:cs="Times New Roman"/>
+          <w:szCs w:val="24"/>
+        </w:rPr>
+        <w:t>from django.db import models</w:t>
+      </w:r>
+    </w:p>
+    <w:p>
+      <w:pPr>
+        <w:rPr>
+          <w:rFonts w:cs="Times New Roman"/>
+          <w:szCs w:val="24"/>
+        </w:rPr>
+      </w:pPr>
+    </w:p>
+    <w:p>
+      <w:pPr>
+        <w:rPr>
+          <w:rFonts w:cs="Times New Roman"/>
+          <w:szCs w:val="24"/>
+        </w:rPr>
+      </w:pPr>
+      <w:r>
+        <w:rPr>
+          <w:rFonts w:cs="Times New Roman"/>
+          <w:szCs w:val="24"/>
+        </w:rPr>
+        <w:t>class CustomUser(AbstractUser):</w:t>
+      </w:r>
+    </w:p>
+    <w:p>
+      <w:pPr>
+        <w:rPr>
+          <w:rFonts w:cs="Times New Roman"/>
+          <w:szCs w:val="24"/>
+        </w:rPr>
+      </w:pPr>
+      <w:r>
+        <w:rPr>
+          <w:rFonts w:cs="Times New Roman"/>
+          <w:szCs w:val="24"/>
+        </w:rPr>
+        <w:t xml:space="preserve">    is_admin = models.BooleanField(default=False)</w:t>
+      </w:r>
+    </w:p>
+    <w:p>
+      <w:pPr>
+        <w:rPr>
+          <w:rFonts w:cs="Times New Roman"/>
+          <w:szCs w:val="24"/>
+        </w:rPr>
+      </w:pPr>
+      <w:r>
+        <w:rPr>
+          <w:rFonts w:cs="Times New Roman"/>
+          <w:szCs w:val="24"/>
+        </w:rPr>
+        <w:t xml:space="preserve">    is_guest = models.BooleanField(default=True)</w:t>
       </w:r>
     </w:p>
     <w:p>
@@ -20896,148 +20454,53 @@
           <w:rFonts w:cs="Times New Roman"/>
           <w:szCs w:val="24"/>
         </w:rPr>
-        <w:t xml:space="preserve">from </w:t>
-      </w:r>
-      <w:proofErr w:type="spellStart"/>
-      <w:proofErr w:type="gramStart"/>
-      <w:r>
-        <w:rPr>
-          <w:rFonts w:cs="Times New Roman"/>
-          <w:szCs w:val="24"/>
-        </w:rPr>
-        <w:t>django.contrib</w:t>
-      </w:r>
-      <w:proofErr w:type="gramEnd"/>
-      <w:r>
-        <w:rPr>
-          <w:rFonts w:cs="Times New Roman"/>
-          <w:szCs w:val="24"/>
-        </w:rPr>
-        <w:t>.auth</w:t>
-      </w:r>
-      <w:proofErr w:type="spellEnd"/>
-      <w:r>
-        <w:rPr>
-          <w:rFonts w:cs="Times New Roman"/>
-          <w:szCs w:val="24"/>
-        </w:rPr>
-        <w:t xml:space="preserve"> import login, authenticate</w:t>
-      </w:r>
-    </w:p>
-    <w:p>
-      <w:pPr>
-        <w:rPr>
-          <w:rFonts w:cs="Times New Roman"/>
-          <w:szCs w:val="24"/>
-        </w:rPr>
-      </w:pPr>
-      <w:r>
-        <w:rPr>
-          <w:rFonts w:cs="Times New Roman"/>
-          <w:szCs w:val="24"/>
-        </w:rPr>
-        <w:t xml:space="preserve">from </w:t>
-      </w:r>
-      <w:proofErr w:type="spellStart"/>
-      <w:proofErr w:type="gramStart"/>
-      <w:r>
-        <w:rPr>
-          <w:rFonts w:cs="Times New Roman"/>
-          <w:szCs w:val="24"/>
-        </w:rPr>
-        <w:t>django.shortcuts</w:t>
-      </w:r>
-      <w:proofErr w:type="spellEnd"/>
-      <w:proofErr w:type="gramEnd"/>
-      <w:r>
-        <w:rPr>
-          <w:rFonts w:cs="Times New Roman"/>
-          <w:szCs w:val="24"/>
-        </w:rPr>
-        <w:t xml:space="preserve"> import render, redirect</w:t>
-      </w:r>
-    </w:p>
-    <w:p>
-      <w:pPr>
-        <w:rPr>
-          <w:rFonts w:cs="Times New Roman"/>
-          <w:szCs w:val="24"/>
-        </w:rPr>
-      </w:pPr>
-      <w:proofErr w:type="gramStart"/>
-      <w:r>
-        <w:rPr>
-          <w:rFonts w:cs="Times New Roman"/>
-          <w:szCs w:val="24"/>
-        </w:rPr>
-        <w:t>from .models</w:t>
-      </w:r>
-      <w:proofErr w:type="gramEnd"/>
-      <w:r>
-        <w:rPr>
-          <w:rFonts w:cs="Times New Roman"/>
-          <w:szCs w:val="24"/>
-        </w:rPr>
-        <w:t xml:space="preserve"> import </w:t>
-      </w:r>
-      <w:proofErr w:type="spellStart"/>
-      <w:r>
-        <w:rPr>
-          <w:rFonts w:cs="Times New Roman"/>
-          <w:szCs w:val="24"/>
-        </w:rPr>
-        <w:t>CustomUser</w:t>
-      </w:r>
-      <w:proofErr w:type="spellEnd"/>
-    </w:p>
-    <w:p>
-      <w:pPr>
-        <w:rPr>
-          <w:rFonts w:cs="Times New Roman"/>
-          <w:szCs w:val="24"/>
-        </w:rPr>
-      </w:pPr>
-      <w:proofErr w:type="gramStart"/>
-      <w:r>
-        <w:rPr>
-          <w:rFonts w:cs="Times New Roman"/>
-          <w:szCs w:val="24"/>
-        </w:rPr>
-        <w:t>from .forms</w:t>
-      </w:r>
-      <w:proofErr w:type="gramEnd"/>
-      <w:r>
-        <w:rPr>
-          <w:rFonts w:cs="Times New Roman"/>
-          <w:szCs w:val="24"/>
-        </w:rPr>
-        <w:t xml:space="preserve"> import </w:t>
-      </w:r>
-      <w:proofErr w:type="spellStart"/>
-      <w:r>
-        <w:rPr>
-          <w:rFonts w:cs="Times New Roman"/>
-          <w:szCs w:val="24"/>
-        </w:rPr>
-        <w:t>RegistrationForm</w:t>
-      </w:r>
-      <w:proofErr w:type="spellEnd"/>
-      <w:r>
-        <w:rPr>
-          <w:rFonts w:cs="Times New Roman"/>
-          <w:szCs w:val="24"/>
-        </w:rPr>
-        <w:t xml:space="preserve">, </w:t>
-      </w:r>
-      <w:proofErr w:type="spellStart"/>
-      <w:r>
-        <w:rPr>
-          <w:rFonts w:cs="Times New Roman"/>
-          <w:szCs w:val="24"/>
-        </w:rPr>
-        <w:t>LoginForm</w:t>
-      </w:r>
-      <w:proofErr w:type="spellEnd"/>
+        <w:t>from django.contrib.auth import login, authenticate</w:t>
+      </w:r>
+    </w:p>
+    <w:p>
+      <w:pPr>
+        <w:rPr>
+          <w:rFonts w:cs="Times New Roman"/>
+          <w:szCs w:val="24"/>
+        </w:rPr>
+      </w:pPr>
+      <w:r>
+        <w:rPr>
+          <w:rFonts w:cs="Times New Roman"/>
+          <w:szCs w:val="24"/>
+        </w:rPr>
+        <w:t>from django.shortcuts import render, redirect</w:t>
+      </w:r>
+    </w:p>
+    <w:p>
+      <w:pPr>
+        <w:rPr>
+          <w:rFonts w:cs="Times New Roman"/>
+          <w:szCs w:val="24"/>
+        </w:rPr>
+      </w:pPr>
+      <w:r>
+        <w:rPr>
+          <w:rFonts w:cs="Times New Roman"/>
+          <w:szCs w:val="24"/>
+        </w:rPr>
+        <w:t>from .models import CustomUser</w:t>
+      </w:r>
+    </w:p>
+    <w:p>
+      <w:pPr>
+        <w:rPr>
+          <w:rFonts w:cs="Times New Roman"/>
+          <w:szCs w:val="24"/>
+        </w:rPr>
+      </w:pPr>
+      <w:r>
+        <w:rPr>
+          <w:rFonts w:cs="Times New Roman"/>
+          <w:szCs w:val="24"/>
+        </w:rPr>
+        <w:t>from .forms import RegistrationForm, LoginForm</w:t>
+      </w:r>
     </w:p>
     <w:p>
       <w:pPr>
@@ -21074,208 +20537,67 @@
           <w:rFonts w:cs="Times New Roman"/>
           <w:szCs w:val="24"/>
         </w:rPr>
-        <w:t xml:space="preserve">    if </w:t>
-      </w:r>
-      <w:proofErr w:type="spellStart"/>
-      <w:proofErr w:type="gramStart"/>
-      <w:r>
-        <w:rPr>
-          <w:rFonts w:cs="Times New Roman"/>
-          <w:szCs w:val="24"/>
-        </w:rPr>
-        <w:t>request.method</w:t>
-      </w:r>
-      <w:proofErr w:type="spellEnd"/>
-      <w:proofErr w:type="gramEnd"/>
-      <w:r>
-        <w:rPr>
-          <w:rFonts w:cs="Times New Roman"/>
-          <w:szCs w:val="24"/>
-        </w:rPr>
-        <w:t xml:space="preserve"> == 'POST':</w:t>
-      </w:r>
-    </w:p>
-    <w:p>
-      <w:pPr>
-        <w:rPr>
-          <w:rFonts w:cs="Times New Roman"/>
-          <w:szCs w:val="24"/>
-        </w:rPr>
-      </w:pPr>
-      <w:r>
-        <w:rPr>
-          <w:rFonts w:cs="Times New Roman"/>
-          <w:szCs w:val="24"/>
-        </w:rPr>
-        <w:t xml:space="preserve">        form = </w:t>
-      </w:r>
-      <w:proofErr w:type="spellStart"/>
-      <w:r>
-        <w:rPr>
-          <w:rFonts w:cs="Times New Roman"/>
-          <w:szCs w:val="24"/>
-        </w:rPr>
-        <w:t>RegistrationForm</w:t>
-      </w:r>
-      <w:proofErr w:type="spellEnd"/>
-      <w:r>
-        <w:rPr>
-          <w:rFonts w:cs="Times New Roman"/>
-          <w:szCs w:val="24"/>
-        </w:rPr>
-        <w:t>(</w:t>
-      </w:r>
-      <w:proofErr w:type="spellStart"/>
-      <w:r>
-        <w:rPr>
-          <w:rFonts w:cs="Times New Roman"/>
-          <w:szCs w:val="24"/>
-        </w:rPr>
-        <w:t>request.POST</w:t>
-      </w:r>
-      <w:proofErr w:type="spellEnd"/>
-      <w:r>
-        <w:rPr>
-          <w:rFonts w:cs="Times New Roman"/>
-          <w:szCs w:val="24"/>
-        </w:rPr>
-        <w:t>)</w:t>
-      </w:r>
-    </w:p>
-    <w:p>
-      <w:pPr>
-        <w:rPr>
-          <w:rFonts w:cs="Times New Roman"/>
-          <w:szCs w:val="24"/>
-        </w:rPr>
-      </w:pPr>
-      <w:r>
-        <w:rPr>
-          <w:rFonts w:cs="Times New Roman"/>
-          <w:szCs w:val="24"/>
-        </w:rPr>
-        <w:t xml:space="preserve">        if </w:t>
-      </w:r>
-      <w:proofErr w:type="spellStart"/>
-      <w:r>
-        <w:rPr>
-          <w:rFonts w:cs="Times New Roman"/>
-          <w:szCs w:val="24"/>
-        </w:rPr>
-        <w:t>form.is_</w:t>
-      </w:r>
-      <w:proofErr w:type="gramStart"/>
-      <w:r>
-        <w:rPr>
-          <w:rFonts w:cs="Times New Roman"/>
-          <w:szCs w:val="24"/>
-        </w:rPr>
-        <w:t>valid</w:t>
-      </w:r>
-      <w:proofErr w:type="spellEnd"/>
-      <w:r>
-        <w:rPr>
-          <w:rFonts w:cs="Times New Roman"/>
-          <w:szCs w:val="24"/>
-        </w:rPr>
-        <w:t>(</w:t>
-      </w:r>
-      <w:proofErr w:type="gramEnd"/>
-      <w:r>
-        <w:rPr>
-          <w:rFonts w:cs="Times New Roman"/>
-          <w:szCs w:val="24"/>
-        </w:rPr>
-        <w:t>):</w:t>
-      </w:r>
-    </w:p>
-    <w:p>
-      <w:pPr>
-        <w:rPr>
-          <w:rFonts w:cs="Times New Roman"/>
-          <w:szCs w:val="24"/>
-        </w:rPr>
-      </w:pPr>
-      <w:r>
-        <w:rPr>
-          <w:rFonts w:cs="Times New Roman"/>
-          <w:szCs w:val="24"/>
-        </w:rPr>
-        <w:t xml:space="preserve">            user = </w:t>
-      </w:r>
-      <w:proofErr w:type="spellStart"/>
-      <w:proofErr w:type="gramStart"/>
-      <w:r>
-        <w:rPr>
-          <w:rFonts w:cs="Times New Roman"/>
-          <w:szCs w:val="24"/>
-        </w:rPr>
-        <w:t>form.save</w:t>
-      </w:r>
-      <w:proofErr w:type="spellEnd"/>
-      <w:proofErr w:type="gramEnd"/>
-      <w:r>
-        <w:rPr>
-          <w:rFonts w:cs="Times New Roman"/>
-          <w:szCs w:val="24"/>
-        </w:rPr>
-        <w:t>(commit=False)</w:t>
-      </w:r>
-    </w:p>
-    <w:p>
-      <w:pPr>
-        <w:rPr>
-          <w:rFonts w:cs="Times New Roman"/>
-          <w:szCs w:val="24"/>
-        </w:rPr>
-      </w:pPr>
-      <w:r>
-        <w:rPr>
-          <w:rFonts w:cs="Times New Roman"/>
-          <w:szCs w:val="24"/>
-        </w:rPr>
-        <w:t xml:space="preserve">            </w:t>
-      </w:r>
-      <w:proofErr w:type="spellStart"/>
-      <w:r>
-        <w:rPr>
-          <w:rFonts w:cs="Times New Roman"/>
-          <w:szCs w:val="24"/>
-        </w:rPr>
-        <w:t>user.set_password</w:t>
-      </w:r>
-      <w:proofErr w:type="spellEnd"/>
-      <w:r>
-        <w:rPr>
-          <w:rFonts w:cs="Times New Roman"/>
-          <w:szCs w:val="24"/>
-        </w:rPr>
-        <w:t>(</w:t>
-      </w:r>
-      <w:proofErr w:type="spellStart"/>
-      <w:proofErr w:type="gramStart"/>
-      <w:r>
-        <w:rPr>
-          <w:rFonts w:cs="Times New Roman"/>
-          <w:szCs w:val="24"/>
-        </w:rPr>
-        <w:t>form.cleaned</w:t>
-      </w:r>
-      <w:proofErr w:type="gramEnd"/>
-      <w:r>
-        <w:rPr>
-          <w:rFonts w:cs="Times New Roman"/>
-          <w:szCs w:val="24"/>
-        </w:rPr>
-        <w:t>_data</w:t>
-      </w:r>
-      <w:proofErr w:type="spellEnd"/>
-      <w:r>
-        <w:rPr>
-          <w:rFonts w:cs="Times New Roman"/>
-          <w:szCs w:val="24"/>
-        </w:rPr>
-        <w:t>['password'])</w:t>
+        <w:t xml:space="preserve">    if request.method == 'POST':</w:t>
+      </w:r>
+    </w:p>
+    <w:p>
+      <w:pPr>
+        <w:rPr>
+          <w:rFonts w:cs="Times New Roman"/>
+          <w:szCs w:val="24"/>
+        </w:rPr>
+      </w:pPr>
+      <w:r>
+        <w:rPr>
+          <w:rFonts w:cs="Times New Roman"/>
+          <w:szCs w:val="24"/>
+        </w:rPr>
+        <w:t xml:space="preserve">        form = RegistrationForm(request.POST)</w:t>
+      </w:r>
+    </w:p>
+    <w:p>
+      <w:pPr>
+        <w:rPr>
+          <w:rFonts w:cs="Times New Roman"/>
+          <w:szCs w:val="24"/>
+        </w:rPr>
+      </w:pPr>
+      <w:r>
+        <w:rPr>
+          <w:rFonts w:cs="Times New Roman"/>
+          <w:szCs w:val="24"/>
+        </w:rPr>
+        <w:t xml:space="preserve">        if form.is_valid():</w:t>
+      </w:r>
+    </w:p>
+    <w:p>
+      <w:pPr>
+        <w:rPr>
+          <w:rFonts w:cs="Times New Roman"/>
+          <w:szCs w:val="24"/>
+        </w:rPr>
+      </w:pPr>
+      <w:r>
+        <w:rPr>
+          <w:rFonts w:cs="Times New Roman"/>
+          <w:szCs w:val="24"/>
+        </w:rPr>
+        <w:t xml:space="preserve">            user = form.save(commit=False)</w:t>
+      </w:r>
+    </w:p>
+    <w:p>
+      <w:pPr>
+        <w:rPr>
+          <w:rFonts w:cs="Times New Roman"/>
+          <w:szCs w:val="24"/>
+        </w:rPr>
+      </w:pPr>
+      <w:r>
+        <w:rPr>
+          <w:rFonts w:cs="Times New Roman"/>
+          <w:szCs w:val="24"/>
+        </w:rPr>
+        <w:t xml:space="preserve">            user.set_password(form.cleaned_data['password'])</w:t>
       </w:r>
     </w:p>
     <w:p>
@@ -21291,56 +20613,22 @@
           <w:szCs w:val="24"/>
         </w:rPr>
         <w:lastRenderedPageBreak/>
-        <w:t xml:space="preserve">            </w:t>
-      </w:r>
-      <w:proofErr w:type="spellStart"/>
-      <w:proofErr w:type="gramStart"/>
-      <w:r>
-        <w:rPr>
-          <w:rFonts w:cs="Times New Roman"/>
-          <w:szCs w:val="24"/>
-        </w:rPr>
-        <w:t>user.save</w:t>
-      </w:r>
-      <w:proofErr w:type="spellEnd"/>
-      <w:proofErr w:type="gramEnd"/>
-      <w:r>
-        <w:rPr>
-          <w:rFonts w:cs="Times New Roman"/>
-          <w:szCs w:val="24"/>
-        </w:rPr>
-        <w:t>()</w:t>
-      </w:r>
-    </w:p>
-    <w:p>
-      <w:pPr>
-        <w:rPr>
-          <w:rFonts w:cs="Times New Roman"/>
-          <w:szCs w:val="24"/>
-        </w:rPr>
-      </w:pPr>
-      <w:r>
-        <w:rPr>
-          <w:rFonts w:cs="Times New Roman"/>
-          <w:szCs w:val="24"/>
-        </w:rPr>
-        <w:t xml:space="preserve">            </w:t>
-      </w:r>
-      <w:proofErr w:type="gramStart"/>
-      <w:r>
-        <w:rPr>
-          <w:rFonts w:cs="Times New Roman"/>
-          <w:szCs w:val="24"/>
-        </w:rPr>
-        <w:t>login(</w:t>
-      </w:r>
-      <w:proofErr w:type="gramEnd"/>
-      <w:r>
-        <w:rPr>
-          <w:rFonts w:cs="Times New Roman"/>
-          <w:szCs w:val="24"/>
-        </w:rPr>
-        <w:t>request, user)</w:t>
+        <w:t xml:space="preserve">            user.save()</w:t>
+      </w:r>
+    </w:p>
+    <w:p>
+      <w:pPr>
+        <w:rPr>
+          <w:rFonts w:cs="Times New Roman"/>
+          <w:szCs w:val="24"/>
+        </w:rPr>
+      </w:pPr>
+      <w:r>
+        <w:rPr>
+          <w:rFonts w:cs="Times New Roman"/>
+          <w:szCs w:val="24"/>
+        </w:rPr>
+        <w:t xml:space="preserve">            login(request, user)</w:t>
       </w:r>
     </w:p>
     <w:p>
@@ -21385,340 +20673,135 @@
           <w:rFonts w:cs="Times New Roman"/>
           <w:szCs w:val="24"/>
         </w:rPr>
-        <w:t xml:space="preserve">        form = </w:t>
-      </w:r>
-      <w:proofErr w:type="spellStart"/>
-      <w:proofErr w:type="gramStart"/>
-      <w:r>
-        <w:rPr>
-          <w:rFonts w:cs="Times New Roman"/>
-          <w:szCs w:val="24"/>
-        </w:rPr>
-        <w:t>RegistrationForm</w:t>
-      </w:r>
-      <w:proofErr w:type="spellEnd"/>
-      <w:r>
-        <w:rPr>
-          <w:rFonts w:cs="Times New Roman"/>
-          <w:szCs w:val="24"/>
-        </w:rPr>
-        <w:t>(</w:t>
-      </w:r>
-      <w:proofErr w:type="gramEnd"/>
-      <w:r>
-        <w:rPr>
-          <w:rFonts w:cs="Times New Roman"/>
-          <w:szCs w:val="24"/>
-        </w:rPr>
-        <w:t>)</w:t>
-      </w:r>
-    </w:p>
-    <w:p>
-      <w:pPr>
-        <w:rPr>
-          <w:rFonts w:cs="Times New Roman"/>
-          <w:szCs w:val="24"/>
-        </w:rPr>
-      </w:pPr>
-      <w:r>
-        <w:rPr>
-          <w:rFonts w:cs="Times New Roman"/>
-          <w:szCs w:val="24"/>
-        </w:rPr>
-        <w:t xml:space="preserve">    return </w:t>
-      </w:r>
-      <w:proofErr w:type="gramStart"/>
-      <w:r>
-        <w:rPr>
-          <w:rFonts w:cs="Times New Roman"/>
-          <w:szCs w:val="24"/>
-        </w:rPr>
-        <w:t>render(</w:t>
-      </w:r>
-      <w:proofErr w:type="gramEnd"/>
-      <w:r>
-        <w:rPr>
-          <w:rFonts w:cs="Times New Roman"/>
-          <w:szCs w:val="24"/>
-        </w:rPr>
-        <w:t>request, 'register.html', {'form': form})</w:t>
-      </w:r>
-    </w:p>
-    <w:p>
-      <w:pPr>
-        <w:rPr>
-          <w:rFonts w:cs="Times New Roman"/>
-          <w:szCs w:val="24"/>
-        </w:rPr>
-      </w:pPr>
-    </w:p>
-    <w:p>
-      <w:pPr>
-        <w:rPr>
-          <w:rFonts w:cs="Times New Roman"/>
-          <w:szCs w:val="24"/>
-        </w:rPr>
-      </w:pPr>
-      <w:r>
-        <w:rPr>
-          <w:rFonts w:cs="Times New Roman"/>
-          <w:szCs w:val="24"/>
-        </w:rPr>
-        <w:t xml:space="preserve">def </w:t>
-      </w:r>
-      <w:proofErr w:type="spellStart"/>
-      <w:r>
-        <w:rPr>
-          <w:rFonts w:cs="Times New Roman"/>
-          <w:szCs w:val="24"/>
-        </w:rPr>
-        <w:t>user_login</w:t>
-      </w:r>
-      <w:proofErr w:type="spellEnd"/>
-      <w:r>
-        <w:rPr>
-          <w:rFonts w:cs="Times New Roman"/>
-          <w:szCs w:val="24"/>
-        </w:rPr>
-        <w:t>(request):</w:t>
-      </w:r>
-    </w:p>
-    <w:p>
-      <w:pPr>
-        <w:rPr>
-          <w:rFonts w:cs="Times New Roman"/>
-          <w:szCs w:val="24"/>
-        </w:rPr>
-      </w:pPr>
-      <w:r>
-        <w:rPr>
-          <w:rFonts w:cs="Times New Roman"/>
-          <w:szCs w:val="24"/>
-        </w:rPr>
-        <w:t xml:space="preserve">    if </w:t>
-      </w:r>
-      <w:proofErr w:type="spellStart"/>
-      <w:proofErr w:type="gramStart"/>
-      <w:r>
-        <w:rPr>
-          <w:rFonts w:cs="Times New Roman"/>
-          <w:szCs w:val="24"/>
-        </w:rPr>
-        <w:t>request.method</w:t>
-      </w:r>
-      <w:proofErr w:type="spellEnd"/>
-      <w:proofErr w:type="gramEnd"/>
-      <w:r>
-        <w:rPr>
-          <w:rFonts w:cs="Times New Roman"/>
-          <w:szCs w:val="24"/>
-        </w:rPr>
-        <w:t xml:space="preserve"> == 'POST':</w:t>
-      </w:r>
-    </w:p>
-    <w:p>
-      <w:pPr>
-        <w:rPr>
-          <w:rFonts w:cs="Times New Roman"/>
-          <w:szCs w:val="24"/>
-        </w:rPr>
-      </w:pPr>
-      <w:r>
-        <w:rPr>
-          <w:rFonts w:cs="Times New Roman"/>
-          <w:szCs w:val="24"/>
-        </w:rPr>
-        <w:t xml:space="preserve">        form = </w:t>
-      </w:r>
-      <w:proofErr w:type="spellStart"/>
-      <w:r>
-        <w:rPr>
-          <w:rFonts w:cs="Times New Roman"/>
-          <w:szCs w:val="24"/>
-        </w:rPr>
-        <w:t>LoginForm</w:t>
-      </w:r>
-      <w:proofErr w:type="spellEnd"/>
-      <w:r>
-        <w:rPr>
-          <w:rFonts w:cs="Times New Roman"/>
-          <w:szCs w:val="24"/>
-        </w:rPr>
-        <w:t>(</w:t>
-      </w:r>
-      <w:proofErr w:type="spellStart"/>
-      <w:r>
-        <w:rPr>
-          <w:rFonts w:cs="Times New Roman"/>
-          <w:szCs w:val="24"/>
-        </w:rPr>
-        <w:t>request.POST</w:t>
-      </w:r>
-      <w:proofErr w:type="spellEnd"/>
-      <w:r>
-        <w:rPr>
-          <w:rFonts w:cs="Times New Roman"/>
-          <w:szCs w:val="24"/>
-        </w:rPr>
-        <w:t>)</w:t>
-      </w:r>
-    </w:p>
-    <w:p>
-      <w:pPr>
-        <w:rPr>
-          <w:rFonts w:cs="Times New Roman"/>
-          <w:szCs w:val="24"/>
-        </w:rPr>
-      </w:pPr>
-      <w:r>
-        <w:rPr>
-          <w:rFonts w:cs="Times New Roman"/>
-          <w:szCs w:val="24"/>
-        </w:rPr>
-        <w:t xml:space="preserve">        if </w:t>
-      </w:r>
-      <w:proofErr w:type="spellStart"/>
-      <w:r>
-        <w:rPr>
-          <w:rFonts w:cs="Times New Roman"/>
-          <w:szCs w:val="24"/>
-        </w:rPr>
-        <w:t>form.is_</w:t>
-      </w:r>
-      <w:proofErr w:type="gramStart"/>
-      <w:r>
-        <w:rPr>
-          <w:rFonts w:cs="Times New Roman"/>
-          <w:szCs w:val="24"/>
-        </w:rPr>
-        <w:t>valid</w:t>
-      </w:r>
-      <w:proofErr w:type="spellEnd"/>
-      <w:r>
-        <w:rPr>
-          <w:rFonts w:cs="Times New Roman"/>
-          <w:szCs w:val="24"/>
-        </w:rPr>
-        <w:t>(</w:t>
-      </w:r>
-      <w:proofErr w:type="gramEnd"/>
-      <w:r>
-        <w:rPr>
-          <w:rFonts w:cs="Times New Roman"/>
-          <w:szCs w:val="24"/>
-        </w:rPr>
-        <w:t>):</w:t>
-      </w:r>
-    </w:p>
-    <w:p>
-      <w:pPr>
-        <w:rPr>
-          <w:rFonts w:cs="Times New Roman"/>
-          <w:szCs w:val="24"/>
-        </w:rPr>
-      </w:pPr>
-      <w:r>
-        <w:rPr>
-          <w:rFonts w:cs="Times New Roman"/>
-          <w:szCs w:val="24"/>
-        </w:rPr>
-        <w:t xml:space="preserve">            username = </w:t>
-      </w:r>
-      <w:proofErr w:type="spellStart"/>
-      <w:proofErr w:type="gramStart"/>
-      <w:r>
-        <w:rPr>
-          <w:rFonts w:cs="Times New Roman"/>
-          <w:szCs w:val="24"/>
-        </w:rPr>
-        <w:t>form.cleaned</w:t>
-      </w:r>
-      <w:proofErr w:type="gramEnd"/>
-      <w:r>
-        <w:rPr>
-          <w:rFonts w:cs="Times New Roman"/>
-          <w:szCs w:val="24"/>
-        </w:rPr>
-        <w:t>_data</w:t>
-      </w:r>
-      <w:proofErr w:type="spellEnd"/>
-      <w:r>
-        <w:rPr>
-          <w:rFonts w:cs="Times New Roman"/>
-          <w:szCs w:val="24"/>
-        </w:rPr>
-        <w:t>['username']</w:t>
-      </w:r>
-    </w:p>
-    <w:p>
-      <w:pPr>
-        <w:rPr>
-          <w:rFonts w:cs="Times New Roman"/>
-          <w:szCs w:val="24"/>
-        </w:rPr>
-      </w:pPr>
-      <w:r>
-        <w:rPr>
-          <w:rFonts w:cs="Times New Roman"/>
-          <w:szCs w:val="24"/>
-        </w:rPr>
-        <w:t xml:space="preserve">            password = </w:t>
-      </w:r>
-      <w:proofErr w:type="spellStart"/>
-      <w:proofErr w:type="gramStart"/>
-      <w:r>
-        <w:rPr>
-          <w:rFonts w:cs="Times New Roman"/>
-          <w:szCs w:val="24"/>
-        </w:rPr>
-        <w:t>form.cleaned</w:t>
-      </w:r>
-      <w:proofErr w:type="gramEnd"/>
-      <w:r>
-        <w:rPr>
-          <w:rFonts w:cs="Times New Roman"/>
-          <w:szCs w:val="24"/>
-        </w:rPr>
-        <w:t>_data</w:t>
-      </w:r>
-      <w:proofErr w:type="spellEnd"/>
-      <w:r>
-        <w:rPr>
-          <w:rFonts w:cs="Times New Roman"/>
-          <w:szCs w:val="24"/>
-        </w:rPr>
-        <w:t>['password']</w:t>
-      </w:r>
-    </w:p>
-    <w:p>
-      <w:pPr>
-        <w:rPr>
-          <w:rFonts w:cs="Times New Roman"/>
-          <w:szCs w:val="24"/>
-        </w:rPr>
-      </w:pPr>
-      <w:r>
-        <w:rPr>
-          <w:rFonts w:cs="Times New Roman"/>
-          <w:szCs w:val="24"/>
-        </w:rPr>
-        <w:t xml:space="preserve">            user = </w:t>
-      </w:r>
-      <w:proofErr w:type="gramStart"/>
-      <w:r>
-        <w:rPr>
-          <w:rFonts w:cs="Times New Roman"/>
-          <w:szCs w:val="24"/>
-        </w:rPr>
-        <w:t>authenticate(</w:t>
-      </w:r>
-      <w:proofErr w:type="gramEnd"/>
-      <w:r>
-        <w:rPr>
-          <w:rFonts w:cs="Times New Roman"/>
-          <w:szCs w:val="24"/>
-        </w:rPr>
-        <w:t>username=username, password=password)</w:t>
+        <w:t xml:space="preserve">        form = RegistrationForm()</w:t>
+      </w:r>
+    </w:p>
+    <w:p>
+      <w:pPr>
+        <w:rPr>
+          <w:rFonts w:cs="Times New Roman"/>
+          <w:szCs w:val="24"/>
+        </w:rPr>
+      </w:pPr>
+      <w:r>
+        <w:rPr>
+          <w:rFonts w:cs="Times New Roman"/>
+          <w:szCs w:val="24"/>
+        </w:rPr>
+        <w:t xml:space="preserve">    return render(request, 'register.html', {'form': form})</w:t>
+      </w:r>
+    </w:p>
+    <w:p>
+      <w:pPr>
+        <w:rPr>
+          <w:rFonts w:cs="Times New Roman"/>
+          <w:szCs w:val="24"/>
+        </w:rPr>
+      </w:pPr>
+    </w:p>
+    <w:p>
+      <w:pPr>
+        <w:rPr>
+          <w:rFonts w:cs="Times New Roman"/>
+          <w:szCs w:val="24"/>
+        </w:rPr>
+      </w:pPr>
+      <w:r>
+        <w:rPr>
+          <w:rFonts w:cs="Times New Roman"/>
+          <w:szCs w:val="24"/>
+        </w:rPr>
+        <w:t>def user_login(request):</w:t>
+      </w:r>
+    </w:p>
+    <w:p>
+      <w:pPr>
+        <w:rPr>
+          <w:rFonts w:cs="Times New Roman"/>
+          <w:szCs w:val="24"/>
+        </w:rPr>
+      </w:pPr>
+      <w:r>
+        <w:rPr>
+          <w:rFonts w:cs="Times New Roman"/>
+          <w:szCs w:val="24"/>
+        </w:rPr>
+        <w:t xml:space="preserve">    if request.method == 'POST':</w:t>
+      </w:r>
+    </w:p>
+    <w:p>
+      <w:pPr>
+        <w:rPr>
+          <w:rFonts w:cs="Times New Roman"/>
+          <w:szCs w:val="24"/>
+        </w:rPr>
+      </w:pPr>
+      <w:r>
+        <w:rPr>
+          <w:rFonts w:cs="Times New Roman"/>
+          <w:szCs w:val="24"/>
+        </w:rPr>
+        <w:t xml:space="preserve">        form = LoginForm(request.POST)</w:t>
+      </w:r>
+    </w:p>
+    <w:p>
+      <w:pPr>
+        <w:rPr>
+          <w:rFonts w:cs="Times New Roman"/>
+          <w:szCs w:val="24"/>
+        </w:rPr>
+      </w:pPr>
+      <w:r>
+        <w:rPr>
+          <w:rFonts w:cs="Times New Roman"/>
+          <w:szCs w:val="24"/>
+        </w:rPr>
+        <w:t xml:space="preserve">        if form.is_valid():</w:t>
+      </w:r>
+    </w:p>
+    <w:p>
+      <w:pPr>
+        <w:rPr>
+          <w:rFonts w:cs="Times New Roman"/>
+          <w:szCs w:val="24"/>
+        </w:rPr>
+      </w:pPr>
+      <w:r>
+        <w:rPr>
+          <w:rFonts w:cs="Times New Roman"/>
+          <w:szCs w:val="24"/>
+        </w:rPr>
+        <w:t xml:space="preserve">            username = form.cleaned_data['username']</w:t>
+      </w:r>
+    </w:p>
+    <w:p>
+      <w:pPr>
+        <w:rPr>
+          <w:rFonts w:cs="Times New Roman"/>
+          <w:szCs w:val="24"/>
+        </w:rPr>
+      </w:pPr>
+      <w:r>
+        <w:rPr>
+          <w:rFonts w:cs="Times New Roman"/>
+          <w:szCs w:val="24"/>
+        </w:rPr>
+        <w:t xml:space="preserve">            password = form.cleaned_data['password']</w:t>
+      </w:r>
+    </w:p>
+    <w:p>
+      <w:pPr>
+        <w:rPr>
+          <w:rFonts w:cs="Times New Roman"/>
+          <w:szCs w:val="24"/>
+        </w:rPr>
+      </w:pPr>
+      <w:r>
+        <w:rPr>
+          <w:rFonts w:cs="Times New Roman"/>
+          <w:szCs w:val="24"/>
+        </w:rPr>
+        <w:t xml:space="preserve">            user = authenticate(username=username, password=password)</w:t>
       </w:r>
     </w:p>
     <w:p>
@@ -21748,23 +20831,7 @@
           <w:rFonts w:cs="Times New Roman"/>
           <w:szCs w:val="24"/>
         </w:rPr>
-        <w:t xml:space="preserve">                </w:t>
-      </w:r>
-      <w:proofErr w:type="gramStart"/>
-      <w:r>
-        <w:rPr>
-          <w:rFonts w:cs="Times New Roman"/>
-          <w:szCs w:val="24"/>
-        </w:rPr>
-        <w:t>login(</w:t>
-      </w:r>
-      <w:proofErr w:type="gramEnd"/>
-      <w:r>
-        <w:rPr>
-          <w:rFonts w:cs="Times New Roman"/>
-          <w:szCs w:val="24"/>
-        </w:rPr>
-        <w:t>request, user)</w:t>
+        <w:t xml:space="preserve">                login(request, user)</w:t>
       </w:r>
     </w:p>
     <w:p>
@@ -21809,63 +20876,22 @@
           <w:rFonts w:cs="Times New Roman"/>
           <w:szCs w:val="24"/>
         </w:rPr>
-        <w:t xml:space="preserve">        form = </w:t>
-      </w:r>
-      <w:proofErr w:type="spellStart"/>
-      <w:proofErr w:type="gramStart"/>
-      <w:r>
-        <w:rPr>
-          <w:rFonts w:cs="Times New Roman"/>
-          <w:szCs w:val="24"/>
-        </w:rPr>
-        <w:t>LoginForm</w:t>
-      </w:r>
-      <w:proofErr w:type="spellEnd"/>
-      <w:r>
-        <w:rPr>
-          <w:rFonts w:cs="Times New Roman"/>
-          <w:szCs w:val="24"/>
-        </w:rPr>
-        <w:t>(</w:t>
-      </w:r>
-      <w:proofErr w:type="gramEnd"/>
-      <w:r>
-        <w:rPr>
-          <w:rFonts w:cs="Times New Roman"/>
-          <w:szCs w:val="24"/>
-        </w:rPr>
-        <w:t>)</w:t>
-      </w:r>
-    </w:p>
-    <w:p>
-      <w:pPr>
-        <w:rPr>
-          <w:rFonts w:cs="Times New Roman"/>
-          <w:szCs w:val="24"/>
-        </w:rPr>
-      </w:pPr>
-      <w:r>
-        <w:rPr>
-          <w:rFonts w:cs="Times New Roman"/>
-          <w:szCs w:val="24"/>
-        </w:rPr>
-        <w:t xml:space="preserve">    return </w:t>
-      </w:r>
-      <w:proofErr w:type="gramStart"/>
-      <w:r>
-        <w:rPr>
-          <w:rFonts w:cs="Times New Roman"/>
-          <w:szCs w:val="24"/>
-        </w:rPr>
-        <w:t>render(</w:t>
-      </w:r>
-      <w:proofErr w:type="gramEnd"/>
-      <w:r>
-        <w:rPr>
-          <w:rFonts w:cs="Times New Roman"/>
-          <w:szCs w:val="24"/>
-        </w:rPr>
-        <w:t>request, 'login.html', {'form': form})</w:t>
+        <w:t xml:space="preserve">        form = LoginForm()</w:t>
+      </w:r>
+    </w:p>
+    <w:p>
+      <w:pPr>
+        <w:rPr>
+          <w:rFonts w:cs="Times New Roman"/>
+          <w:szCs w:val="24"/>
+        </w:rPr>
+      </w:pPr>
+      <w:r>
+        <w:rPr>
+          <w:rFonts w:cs="Times New Roman"/>
+          <w:szCs w:val="24"/>
+        </w:rPr>
+        <w:t xml:space="preserve">    return render(request, 'login.html', {'form': form})</w:t>
       </w:r>
     </w:p>
     <w:p>
@@ -21973,285 +20999,67 @@
           <w:rFonts w:cs="Times New Roman"/>
           <w:szCs w:val="24"/>
         </w:rPr>
-        <w:t>class Room(</w:t>
-      </w:r>
-      <w:proofErr w:type="spellStart"/>
-      <w:proofErr w:type="gramStart"/>
-      <w:r>
-        <w:rPr>
-          <w:rFonts w:cs="Times New Roman"/>
-          <w:szCs w:val="24"/>
-        </w:rPr>
-        <w:t>models.Model</w:t>
-      </w:r>
-      <w:proofErr w:type="spellEnd"/>
-      <w:proofErr w:type="gramEnd"/>
-      <w:r>
-        <w:rPr>
-          <w:rFonts w:cs="Times New Roman"/>
-          <w:szCs w:val="24"/>
-        </w:rPr>
-        <w:t>):</w:t>
-      </w:r>
-    </w:p>
-    <w:p>
-      <w:pPr>
-        <w:rPr>
-          <w:rFonts w:cs="Times New Roman"/>
-          <w:szCs w:val="24"/>
-        </w:rPr>
-      </w:pPr>
-      <w:r>
-        <w:rPr>
-          <w:rFonts w:cs="Times New Roman"/>
-          <w:szCs w:val="24"/>
-        </w:rPr>
-        <w:t xml:space="preserve">    </w:t>
-      </w:r>
-      <w:proofErr w:type="spellStart"/>
-      <w:r>
-        <w:rPr>
-          <w:rFonts w:cs="Times New Roman"/>
-          <w:szCs w:val="24"/>
-        </w:rPr>
-        <w:t>room_number</w:t>
-      </w:r>
-      <w:proofErr w:type="spellEnd"/>
-      <w:r>
-        <w:rPr>
-          <w:rFonts w:cs="Times New Roman"/>
-          <w:szCs w:val="24"/>
-        </w:rPr>
-        <w:t xml:space="preserve"> = </w:t>
-      </w:r>
-      <w:proofErr w:type="spellStart"/>
-      <w:proofErr w:type="gramStart"/>
-      <w:r>
-        <w:rPr>
-          <w:rFonts w:cs="Times New Roman"/>
-          <w:szCs w:val="24"/>
-        </w:rPr>
-        <w:t>models.CharField</w:t>
-      </w:r>
-      <w:proofErr w:type="spellEnd"/>
-      <w:proofErr w:type="gramEnd"/>
-      <w:r>
-        <w:rPr>
-          <w:rFonts w:cs="Times New Roman"/>
-          <w:szCs w:val="24"/>
-        </w:rPr>
-        <w:t>(</w:t>
-      </w:r>
-      <w:proofErr w:type="spellStart"/>
-      <w:r>
-        <w:rPr>
-          <w:rFonts w:cs="Times New Roman"/>
-          <w:szCs w:val="24"/>
-        </w:rPr>
-        <w:t>max_length</w:t>
-      </w:r>
-      <w:proofErr w:type="spellEnd"/>
-      <w:r>
-        <w:rPr>
-          <w:rFonts w:cs="Times New Roman"/>
-          <w:szCs w:val="24"/>
-        </w:rPr>
-        <w:t>=10, unique=True)</w:t>
-      </w:r>
-    </w:p>
-    <w:p>
-      <w:pPr>
-        <w:rPr>
-          <w:rFonts w:cs="Times New Roman"/>
-          <w:szCs w:val="24"/>
-        </w:rPr>
-      </w:pPr>
-      <w:r>
-        <w:rPr>
-          <w:rFonts w:cs="Times New Roman"/>
-          <w:szCs w:val="24"/>
-        </w:rPr>
-        <w:t xml:space="preserve">    </w:t>
-      </w:r>
-      <w:proofErr w:type="spellStart"/>
-      <w:r>
-        <w:rPr>
-          <w:rFonts w:cs="Times New Roman"/>
-          <w:szCs w:val="24"/>
-        </w:rPr>
-        <w:t>room_type</w:t>
-      </w:r>
-      <w:proofErr w:type="spellEnd"/>
-      <w:r>
-        <w:rPr>
-          <w:rFonts w:cs="Times New Roman"/>
-          <w:szCs w:val="24"/>
-        </w:rPr>
-        <w:t xml:space="preserve"> = </w:t>
-      </w:r>
-      <w:proofErr w:type="spellStart"/>
-      <w:proofErr w:type="gramStart"/>
-      <w:r>
-        <w:rPr>
-          <w:rFonts w:cs="Times New Roman"/>
-          <w:szCs w:val="24"/>
-        </w:rPr>
-        <w:t>models.CharField</w:t>
-      </w:r>
-      <w:proofErr w:type="spellEnd"/>
-      <w:proofErr w:type="gramEnd"/>
-      <w:r>
-        <w:rPr>
-          <w:rFonts w:cs="Times New Roman"/>
-          <w:szCs w:val="24"/>
-        </w:rPr>
-        <w:t>(</w:t>
-      </w:r>
-      <w:proofErr w:type="spellStart"/>
-      <w:r>
-        <w:rPr>
-          <w:rFonts w:cs="Times New Roman"/>
-          <w:szCs w:val="24"/>
-        </w:rPr>
-        <w:t>max_length</w:t>
-      </w:r>
-      <w:proofErr w:type="spellEnd"/>
-      <w:r>
-        <w:rPr>
-          <w:rFonts w:cs="Times New Roman"/>
-          <w:szCs w:val="24"/>
-        </w:rPr>
-        <w:t>=50)</w:t>
-      </w:r>
-    </w:p>
-    <w:p>
-      <w:pPr>
-        <w:rPr>
-          <w:rFonts w:cs="Times New Roman"/>
-          <w:szCs w:val="24"/>
-        </w:rPr>
-      </w:pPr>
-      <w:r>
-        <w:rPr>
-          <w:rFonts w:cs="Times New Roman"/>
-          <w:szCs w:val="24"/>
-        </w:rPr>
-        <w:t xml:space="preserve">    </w:t>
-      </w:r>
-      <w:proofErr w:type="spellStart"/>
-      <w:r>
-        <w:rPr>
-          <w:rFonts w:cs="Times New Roman"/>
-          <w:szCs w:val="24"/>
-        </w:rPr>
-        <w:t>price_per_night</w:t>
-      </w:r>
-      <w:proofErr w:type="spellEnd"/>
-      <w:r>
-        <w:rPr>
-          <w:rFonts w:cs="Times New Roman"/>
-          <w:szCs w:val="24"/>
-        </w:rPr>
-        <w:t xml:space="preserve"> = </w:t>
-      </w:r>
-      <w:proofErr w:type="spellStart"/>
-      <w:proofErr w:type="gramStart"/>
-      <w:r>
-        <w:rPr>
-          <w:rFonts w:cs="Times New Roman"/>
-          <w:szCs w:val="24"/>
-        </w:rPr>
-        <w:t>models.DecimalField</w:t>
-      </w:r>
-      <w:proofErr w:type="spellEnd"/>
-      <w:proofErr w:type="gramEnd"/>
-      <w:r>
-        <w:rPr>
-          <w:rFonts w:cs="Times New Roman"/>
-          <w:szCs w:val="24"/>
-        </w:rPr>
-        <w:t>(</w:t>
-      </w:r>
-      <w:proofErr w:type="spellStart"/>
-      <w:r>
-        <w:rPr>
-          <w:rFonts w:cs="Times New Roman"/>
-          <w:szCs w:val="24"/>
-        </w:rPr>
-        <w:t>max_digits</w:t>
-      </w:r>
-      <w:proofErr w:type="spellEnd"/>
-      <w:r>
-        <w:rPr>
-          <w:rFonts w:cs="Times New Roman"/>
-          <w:szCs w:val="24"/>
-        </w:rPr>
-        <w:t xml:space="preserve">=8, </w:t>
-      </w:r>
-      <w:proofErr w:type="spellStart"/>
-      <w:r>
-        <w:rPr>
-          <w:rFonts w:cs="Times New Roman"/>
-          <w:szCs w:val="24"/>
-        </w:rPr>
-        <w:t>decimal_places</w:t>
-      </w:r>
-      <w:proofErr w:type="spellEnd"/>
-      <w:r>
-        <w:rPr>
-          <w:rFonts w:cs="Times New Roman"/>
-          <w:szCs w:val="24"/>
-        </w:rPr>
-        <w:t>=2)</w:t>
-      </w:r>
-    </w:p>
-    <w:p>
-      <w:pPr>
-        <w:rPr>
-          <w:rFonts w:cs="Times New Roman"/>
-          <w:szCs w:val="24"/>
-        </w:rPr>
-      </w:pPr>
-      <w:r>
-        <w:rPr>
-          <w:rFonts w:cs="Times New Roman"/>
-          <w:szCs w:val="24"/>
-        </w:rPr>
-        <w:t xml:space="preserve">    </w:t>
-      </w:r>
-      <w:proofErr w:type="spellStart"/>
-      <w:r>
-        <w:rPr>
-          <w:rFonts w:cs="Times New Roman"/>
-          <w:szCs w:val="24"/>
-        </w:rPr>
-        <w:t>is_available</w:t>
-      </w:r>
-      <w:proofErr w:type="spellEnd"/>
-      <w:r>
-        <w:rPr>
-          <w:rFonts w:cs="Times New Roman"/>
-          <w:szCs w:val="24"/>
-        </w:rPr>
-        <w:t xml:space="preserve"> = </w:t>
-      </w:r>
-      <w:proofErr w:type="spellStart"/>
-      <w:proofErr w:type="gramStart"/>
-      <w:r>
-        <w:rPr>
-          <w:rFonts w:cs="Times New Roman"/>
-          <w:szCs w:val="24"/>
-        </w:rPr>
-        <w:t>models.BooleanField</w:t>
-      </w:r>
-      <w:proofErr w:type="spellEnd"/>
-      <w:proofErr w:type="gramEnd"/>
-      <w:r>
-        <w:rPr>
-          <w:rFonts w:cs="Times New Roman"/>
-          <w:szCs w:val="24"/>
-        </w:rPr>
-        <w:t>(default=True)</w:t>
+        <w:t>class Room(models.Model):</w:t>
+      </w:r>
+    </w:p>
+    <w:p>
+      <w:pPr>
+        <w:rPr>
+          <w:rFonts w:cs="Times New Roman"/>
+          <w:szCs w:val="24"/>
+        </w:rPr>
+      </w:pPr>
+      <w:r>
+        <w:rPr>
+          <w:rFonts w:cs="Times New Roman"/>
+          <w:szCs w:val="24"/>
+        </w:rPr>
+        <w:t xml:space="preserve">    room_number = models.CharField(max_length=10, unique=True)</w:t>
+      </w:r>
+    </w:p>
+    <w:p>
+      <w:pPr>
+        <w:rPr>
+          <w:rFonts w:cs="Times New Roman"/>
+          <w:szCs w:val="24"/>
+        </w:rPr>
+      </w:pPr>
+      <w:r>
+        <w:rPr>
+          <w:rFonts w:cs="Times New Roman"/>
+          <w:szCs w:val="24"/>
+        </w:rPr>
+        <w:t xml:space="preserve">    room_type = models.CharField(max_length=50)</w:t>
+      </w:r>
+    </w:p>
+    <w:p>
+      <w:pPr>
+        <w:rPr>
+          <w:rFonts w:cs="Times New Roman"/>
+          <w:szCs w:val="24"/>
+        </w:rPr>
+      </w:pPr>
+      <w:r>
+        <w:rPr>
+          <w:rFonts w:cs="Times New Roman"/>
+          <w:szCs w:val="24"/>
+        </w:rPr>
+        <w:t xml:space="preserve">    price_per_night = models.DecimalField(max_digits=8, decimal_places=2)</w:t>
+      </w:r>
+    </w:p>
+    <w:p>
+      <w:pPr>
+        <w:rPr>
+          <w:rFonts w:cs="Times New Roman"/>
+          <w:szCs w:val="24"/>
+        </w:rPr>
+      </w:pPr>
+      <w:r>
+        <w:rPr>
+          <w:rFonts w:cs="Times New Roman"/>
+          <w:szCs w:val="24"/>
+        </w:rPr>
+        <w:t xml:space="preserve">    is_available = models.BooleanField(default=True)</w:t>
       </w:r>
     </w:p>
     <w:p>
@@ -22297,438 +21105,165 @@
           <w:rFonts w:cs="Times New Roman"/>
           <w:szCs w:val="24"/>
         </w:rPr>
-        <w:t xml:space="preserve">from </w:t>
-      </w:r>
-      <w:proofErr w:type="spellStart"/>
-      <w:proofErr w:type="gramStart"/>
-      <w:r>
-        <w:rPr>
-          <w:rFonts w:cs="Times New Roman"/>
-          <w:szCs w:val="24"/>
-        </w:rPr>
-        <w:t>django.shortcuts</w:t>
-      </w:r>
-      <w:proofErr w:type="spellEnd"/>
-      <w:proofErr w:type="gramEnd"/>
-      <w:r>
-        <w:rPr>
-          <w:rFonts w:cs="Times New Roman"/>
-          <w:szCs w:val="24"/>
-        </w:rPr>
-        <w:t xml:space="preserve"> import render</w:t>
-      </w:r>
-    </w:p>
-    <w:p>
-      <w:pPr>
-        <w:rPr>
-          <w:rFonts w:cs="Times New Roman"/>
-          <w:szCs w:val="24"/>
-        </w:rPr>
-      </w:pPr>
-      <w:proofErr w:type="gramStart"/>
-      <w:r>
-        <w:rPr>
-          <w:rFonts w:cs="Times New Roman"/>
-          <w:szCs w:val="24"/>
-        </w:rPr>
-        <w:t>from .models</w:t>
-      </w:r>
-      <w:proofErr w:type="gramEnd"/>
-      <w:r>
-        <w:rPr>
-          <w:rFonts w:cs="Times New Roman"/>
-          <w:szCs w:val="24"/>
-        </w:rPr>
-        <w:t xml:space="preserve"> import Room</w:t>
-      </w:r>
-    </w:p>
-    <w:p>
-      <w:pPr>
-        <w:rPr>
-          <w:rFonts w:cs="Times New Roman"/>
-          <w:szCs w:val="24"/>
-        </w:rPr>
-      </w:pPr>
-    </w:p>
-    <w:p>
-      <w:pPr>
-        <w:rPr>
-          <w:rFonts w:cs="Times New Roman"/>
-          <w:szCs w:val="24"/>
-        </w:rPr>
-      </w:pPr>
-      <w:r>
-        <w:rPr>
-          <w:rFonts w:cs="Times New Roman"/>
-          <w:szCs w:val="24"/>
-        </w:rPr>
-        <w:t xml:space="preserve">def </w:t>
-      </w:r>
-      <w:proofErr w:type="spellStart"/>
-      <w:r>
-        <w:rPr>
-          <w:rFonts w:cs="Times New Roman"/>
-          <w:szCs w:val="24"/>
-        </w:rPr>
-        <w:t>book_room</w:t>
-      </w:r>
-      <w:proofErr w:type="spellEnd"/>
-      <w:r>
-        <w:rPr>
-          <w:rFonts w:cs="Times New Roman"/>
-          <w:szCs w:val="24"/>
-        </w:rPr>
-        <w:t>(request):</w:t>
-      </w:r>
-    </w:p>
-    <w:p>
-      <w:pPr>
-        <w:rPr>
-          <w:rFonts w:cs="Times New Roman"/>
-          <w:szCs w:val="24"/>
-        </w:rPr>
-      </w:pPr>
-      <w:r>
-        <w:rPr>
-          <w:rFonts w:cs="Times New Roman"/>
-          <w:szCs w:val="24"/>
-        </w:rPr>
-        <w:t xml:space="preserve">    </w:t>
-      </w:r>
-      <w:proofErr w:type="spellStart"/>
-      <w:r>
-        <w:rPr>
-          <w:rFonts w:cs="Times New Roman"/>
-          <w:szCs w:val="24"/>
-        </w:rPr>
-        <w:t>available_rooms</w:t>
-      </w:r>
-      <w:proofErr w:type="spellEnd"/>
-      <w:r>
-        <w:rPr>
-          <w:rFonts w:cs="Times New Roman"/>
-          <w:szCs w:val="24"/>
-        </w:rPr>
-        <w:t xml:space="preserve"> = </w:t>
-      </w:r>
-      <w:proofErr w:type="spellStart"/>
-      <w:proofErr w:type="gramStart"/>
-      <w:r>
-        <w:rPr>
-          <w:rFonts w:cs="Times New Roman"/>
-          <w:szCs w:val="24"/>
-        </w:rPr>
-        <w:t>Room.objects.filter</w:t>
-      </w:r>
-      <w:proofErr w:type="spellEnd"/>
-      <w:proofErr w:type="gramEnd"/>
-      <w:r>
-        <w:rPr>
-          <w:rFonts w:cs="Times New Roman"/>
-          <w:szCs w:val="24"/>
-        </w:rPr>
-        <w:t>(</w:t>
-      </w:r>
-      <w:proofErr w:type="spellStart"/>
-      <w:r>
-        <w:rPr>
-          <w:rFonts w:cs="Times New Roman"/>
-          <w:szCs w:val="24"/>
-        </w:rPr>
-        <w:t>is_available</w:t>
-      </w:r>
-      <w:proofErr w:type="spellEnd"/>
-      <w:r>
-        <w:rPr>
-          <w:rFonts w:cs="Times New Roman"/>
-          <w:szCs w:val="24"/>
-        </w:rPr>
-        <w:t>=True)</w:t>
-      </w:r>
-    </w:p>
-    <w:p>
-      <w:pPr>
-        <w:rPr>
-          <w:rFonts w:cs="Times New Roman"/>
-          <w:szCs w:val="24"/>
-        </w:rPr>
-      </w:pPr>
-      <w:r>
-        <w:rPr>
-          <w:rFonts w:cs="Times New Roman"/>
-          <w:szCs w:val="24"/>
-        </w:rPr>
-        <w:t xml:space="preserve">    if </w:t>
-      </w:r>
-      <w:proofErr w:type="spellStart"/>
-      <w:proofErr w:type="gramStart"/>
-      <w:r>
-        <w:rPr>
-          <w:rFonts w:cs="Times New Roman"/>
-          <w:szCs w:val="24"/>
-        </w:rPr>
-        <w:t>request.method</w:t>
-      </w:r>
-      <w:proofErr w:type="spellEnd"/>
-      <w:proofErr w:type="gramEnd"/>
-      <w:r>
-        <w:rPr>
-          <w:rFonts w:cs="Times New Roman"/>
-          <w:szCs w:val="24"/>
-        </w:rPr>
-        <w:t xml:space="preserve"> == 'POST':</w:t>
-      </w:r>
-    </w:p>
-    <w:p>
-      <w:pPr>
-        <w:rPr>
-          <w:rFonts w:cs="Times New Roman"/>
-          <w:szCs w:val="24"/>
-        </w:rPr>
-      </w:pPr>
-      <w:r>
-        <w:rPr>
-          <w:rFonts w:cs="Times New Roman"/>
-          <w:szCs w:val="24"/>
-        </w:rPr>
-        <w:t xml:space="preserve">        </w:t>
-      </w:r>
-      <w:proofErr w:type="spellStart"/>
-      <w:r>
-        <w:rPr>
-          <w:rFonts w:cs="Times New Roman"/>
-          <w:szCs w:val="24"/>
-        </w:rPr>
-        <w:t>room_id</w:t>
-      </w:r>
-      <w:proofErr w:type="spellEnd"/>
-      <w:r>
-        <w:rPr>
-          <w:rFonts w:cs="Times New Roman"/>
-          <w:szCs w:val="24"/>
-        </w:rPr>
-        <w:t xml:space="preserve"> = </w:t>
-      </w:r>
-      <w:proofErr w:type="spellStart"/>
-      <w:r>
-        <w:rPr>
-          <w:rFonts w:cs="Times New Roman"/>
-          <w:szCs w:val="24"/>
-        </w:rPr>
-        <w:t>request.POST.get</w:t>
-      </w:r>
-      <w:proofErr w:type="spellEnd"/>
-      <w:r>
-        <w:rPr>
-          <w:rFonts w:cs="Times New Roman"/>
-          <w:szCs w:val="24"/>
-        </w:rPr>
-        <w:t>('</w:t>
-      </w:r>
-      <w:proofErr w:type="spellStart"/>
-      <w:r>
-        <w:rPr>
-          <w:rFonts w:cs="Times New Roman"/>
-          <w:szCs w:val="24"/>
-        </w:rPr>
-        <w:t>room_id</w:t>
-      </w:r>
-      <w:proofErr w:type="spellEnd"/>
-      <w:r>
-        <w:rPr>
-          <w:rFonts w:cs="Times New Roman"/>
-          <w:szCs w:val="24"/>
-        </w:rPr>
-        <w:t>')</w:t>
-      </w:r>
-    </w:p>
-    <w:p>
-      <w:pPr>
-        <w:rPr>
-          <w:rFonts w:cs="Times New Roman"/>
-          <w:szCs w:val="24"/>
-        </w:rPr>
-      </w:pPr>
-      <w:r>
-        <w:rPr>
-          <w:rFonts w:cs="Times New Roman"/>
-          <w:szCs w:val="24"/>
-        </w:rPr>
-        <w:t xml:space="preserve">        room = </w:t>
-      </w:r>
-      <w:proofErr w:type="spellStart"/>
-      <w:r>
-        <w:rPr>
-          <w:rFonts w:cs="Times New Roman"/>
-          <w:szCs w:val="24"/>
-        </w:rPr>
-        <w:t>Room.objects.get</w:t>
-      </w:r>
-      <w:proofErr w:type="spellEnd"/>
-      <w:r>
-        <w:rPr>
-          <w:rFonts w:cs="Times New Roman"/>
-          <w:szCs w:val="24"/>
-        </w:rPr>
-        <w:t>(id=</w:t>
-      </w:r>
-      <w:proofErr w:type="spellStart"/>
-      <w:r>
-        <w:rPr>
-          <w:rFonts w:cs="Times New Roman"/>
-          <w:szCs w:val="24"/>
-        </w:rPr>
-        <w:t>room_id</w:t>
-      </w:r>
-      <w:proofErr w:type="spellEnd"/>
-      <w:r>
-        <w:rPr>
-          <w:rFonts w:cs="Times New Roman"/>
-          <w:szCs w:val="24"/>
-        </w:rPr>
-        <w:t>)</w:t>
-      </w:r>
-    </w:p>
-    <w:p>
-      <w:pPr>
-        <w:rPr>
-          <w:rFonts w:cs="Times New Roman"/>
-          <w:szCs w:val="24"/>
-        </w:rPr>
-      </w:pPr>
-      <w:r>
-        <w:rPr>
-          <w:rFonts w:cs="Times New Roman"/>
-          <w:szCs w:val="24"/>
-        </w:rPr>
-        <w:t xml:space="preserve">        </w:t>
-      </w:r>
-      <w:proofErr w:type="spellStart"/>
-      <w:r>
-        <w:rPr>
-          <w:rFonts w:cs="Times New Roman"/>
-          <w:szCs w:val="24"/>
-        </w:rPr>
-        <w:t>room.is_available</w:t>
-      </w:r>
-      <w:proofErr w:type="spellEnd"/>
-      <w:r>
-        <w:rPr>
-          <w:rFonts w:cs="Times New Roman"/>
-          <w:szCs w:val="24"/>
-        </w:rPr>
-        <w:t xml:space="preserve"> = False</w:t>
-      </w:r>
-    </w:p>
-    <w:p>
-      <w:pPr>
-        <w:rPr>
-          <w:rFonts w:cs="Times New Roman"/>
-          <w:szCs w:val="24"/>
-        </w:rPr>
-      </w:pPr>
-      <w:r>
-        <w:rPr>
-          <w:rFonts w:cs="Times New Roman"/>
-          <w:szCs w:val="24"/>
-        </w:rPr>
-        <w:t xml:space="preserve">        </w:t>
-      </w:r>
-      <w:proofErr w:type="spellStart"/>
-      <w:proofErr w:type="gramStart"/>
-      <w:r>
-        <w:rPr>
-          <w:rFonts w:cs="Times New Roman"/>
-          <w:szCs w:val="24"/>
-        </w:rPr>
-        <w:t>room.save</w:t>
-      </w:r>
-      <w:proofErr w:type="spellEnd"/>
-      <w:proofErr w:type="gramEnd"/>
-      <w:r>
-        <w:rPr>
-          <w:rFonts w:cs="Times New Roman"/>
-          <w:szCs w:val="24"/>
-        </w:rPr>
-        <w:t>()</w:t>
-      </w:r>
-    </w:p>
-    <w:p>
-      <w:pPr>
-        <w:rPr>
-          <w:rFonts w:cs="Times New Roman"/>
-          <w:szCs w:val="24"/>
-        </w:rPr>
-      </w:pPr>
-      <w:r>
-        <w:rPr>
-          <w:rFonts w:cs="Times New Roman"/>
-          <w:szCs w:val="24"/>
-        </w:rPr>
-        <w:t xml:space="preserve">        return redirect('</w:t>
-      </w:r>
-      <w:proofErr w:type="spellStart"/>
-      <w:r>
-        <w:rPr>
-          <w:rFonts w:cs="Times New Roman"/>
-          <w:szCs w:val="24"/>
-        </w:rPr>
-        <w:t>booking_success</w:t>
-      </w:r>
-      <w:proofErr w:type="spellEnd"/>
-      <w:r>
-        <w:rPr>
-          <w:rFonts w:cs="Times New Roman"/>
-          <w:szCs w:val="24"/>
-        </w:rPr>
-        <w:t>')</w:t>
-      </w:r>
-    </w:p>
-    <w:p>
-      <w:pPr>
-        <w:rPr>
-          <w:rFonts w:cs="Times New Roman"/>
-          <w:szCs w:val="24"/>
-        </w:rPr>
-      </w:pPr>
-      <w:r>
-        <w:rPr>
-          <w:rFonts w:cs="Times New Roman"/>
-          <w:szCs w:val="24"/>
-        </w:rPr>
-        <w:t xml:space="preserve">    return </w:t>
-      </w:r>
-      <w:proofErr w:type="gramStart"/>
-      <w:r>
-        <w:rPr>
-          <w:rFonts w:cs="Times New Roman"/>
-          <w:szCs w:val="24"/>
-        </w:rPr>
-        <w:t>render(</w:t>
-      </w:r>
-      <w:proofErr w:type="gramEnd"/>
-      <w:r>
-        <w:rPr>
-          <w:rFonts w:cs="Times New Roman"/>
-          <w:szCs w:val="24"/>
-        </w:rPr>
-        <w:t xml:space="preserve">request, 'book_room.html', {'rooms': </w:t>
-      </w:r>
-      <w:proofErr w:type="spellStart"/>
-      <w:r>
-        <w:rPr>
-          <w:rFonts w:cs="Times New Roman"/>
-          <w:szCs w:val="24"/>
-        </w:rPr>
-        <w:t>available_rooms</w:t>
-      </w:r>
-      <w:proofErr w:type="spellEnd"/>
-      <w:r>
-        <w:rPr>
-          <w:rFonts w:cs="Times New Roman"/>
-          <w:szCs w:val="24"/>
-        </w:rPr>
-        <w:t>})</w:t>
+        <w:t>from django.shortcuts import render</w:t>
+      </w:r>
+    </w:p>
+    <w:p>
+      <w:pPr>
+        <w:rPr>
+          <w:rFonts w:cs="Times New Roman"/>
+          <w:szCs w:val="24"/>
+        </w:rPr>
+      </w:pPr>
+      <w:r>
+        <w:rPr>
+          <w:rFonts w:cs="Times New Roman"/>
+          <w:szCs w:val="24"/>
+        </w:rPr>
+        <w:t>from .models import Room</w:t>
+      </w:r>
+    </w:p>
+    <w:p>
+      <w:pPr>
+        <w:rPr>
+          <w:rFonts w:cs="Times New Roman"/>
+          <w:szCs w:val="24"/>
+        </w:rPr>
+      </w:pPr>
+    </w:p>
+    <w:p>
+      <w:pPr>
+        <w:rPr>
+          <w:rFonts w:cs="Times New Roman"/>
+          <w:szCs w:val="24"/>
+        </w:rPr>
+      </w:pPr>
+      <w:r>
+        <w:rPr>
+          <w:rFonts w:cs="Times New Roman"/>
+          <w:szCs w:val="24"/>
+        </w:rPr>
+        <w:t>def book_room(request):</w:t>
+      </w:r>
+    </w:p>
+    <w:p>
+      <w:pPr>
+        <w:rPr>
+          <w:rFonts w:cs="Times New Roman"/>
+          <w:szCs w:val="24"/>
+        </w:rPr>
+      </w:pPr>
+      <w:r>
+        <w:rPr>
+          <w:rFonts w:cs="Times New Roman"/>
+          <w:szCs w:val="24"/>
+        </w:rPr>
+        <w:t xml:space="preserve">    available_rooms = Room.objects.filter(is_available=True)</w:t>
+      </w:r>
+    </w:p>
+    <w:p>
+      <w:pPr>
+        <w:rPr>
+          <w:rFonts w:cs="Times New Roman"/>
+          <w:szCs w:val="24"/>
+        </w:rPr>
+      </w:pPr>
+      <w:r>
+        <w:rPr>
+          <w:rFonts w:cs="Times New Roman"/>
+          <w:szCs w:val="24"/>
+        </w:rPr>
+        <w:t xml:space="preserve">    if request.method == 'POST':</w:t>
+      </w:r>
+    </w:p>
+    <w:p>
+      <w:pPr>
+        <w:rPr>
+          <w:rFonts w:cs="Times New Roman"/>
+          <w:szCs w:val="24"/>
+        </w:rPr>
+      </w:pPr>
+      <w:r>
+        <w:rPr>
+          <w:rFonts w:cs="Times New Roman"/>
+          <w:szCs w:val="24"/>
+        </w:rPr>
+        <w:t xml:space="preserve">        room_id = request.POST.get('room_id')</w:t>
+      </w:r>
+    </w:p>
+    <w:p>
+      <w:pPr>
+        <w:rPr>
+          <w:rFonts w:cs="Times New Roman"/>
+          <w:szCs w:val="24"/>
+        </w:rPr>
+      </w:pPr>
+      <w:r>
+        <w:rPr>
+          <w:rFonts w:cs="Times New Roman"/>
+          <w:szCs w:val="24"/>
+        </w:rPr>
+        <w:t xml:space="preserve">        room = Room.objects.get(id=room_id)</w:t>
+      </w:r>
+    </w:p>
+    <w:p>
+      <w:pPr>
+        <w:rPr>
+          <w:rFonts w:cs="Times New Roman"/>
+          <w:szCs w:val="24"/>
+        </w:rPr>
+      </w:pPr>
+      <w:r>
+        <w:rPr>
+          <w:rFonts w:cs="Times New Roman"/>
+          <w:szCs w:val="24"/>
+        </w:rPr>
+        <w:t xml:space="preserve">        room.is_available = False</w:t>
+      </w:r>
+    </w:p>
+    <w:p>
+      <w:pPr>
+        <w:rPr>
+          <w:rFonts w:cs="Times New Roman"/>
+          <w:szCs w:val="24"/>
+        </w:rPr>
+      </w:pPr>
+      <w:r>
+        <w:rPr>
+          <w:rFonts w:cs="Times New Roman"/>
+          <w:szCs w:val="24"/>
+        </w:rPr>
+        <w:t xml:space="preserve">        room.save()</w:t>
+      </w:r>
+    </w:p>
+    <w:p>
+      <w:pPr>
+        <w:rPr>
+          <w:rFonts w:cs="Times New Roman"/>
+          <w:szCs w:val="24"/>
+        </w:rPr>
+      </w:pPr>
+      <w:r>
+        <w:rPr>
+          <w:rFonts w:cs="Times New Roman"/>
+          <w:szCs w:val="24"/>
+        </w:rPr>
+        <w:t xml:space="preserve">        return redirect('booking_success')</w:t>
+      </w:r>
+    </w:p>
+    <w:p>
+      <w:pPr>
+        <w:rPr>
+          <w:rFonts w:cs="Times New Roman"/>
+          <w:szCs w:val="24"/>
+        </w:rPr>
+      </w:pPr>
+      <w:r>
+        <w:rPr>
+          <w:rFonts w:cs="Times New Roman"/>
+          <w:szCs w:val="24"/>
+        </w:rPr>
+        <w:t xml:space="preserve">    return render(request, 'book_room.html', {'rooms': available_rooms})</w:t>
       </w:r>
     </w:p>
     <w:p>
@@ -22837,318 +21372,82 @@
           <w:rFonts w:cs="Times New Roman"/>
           <w:szCs w:val="24"/>
         </w:rPr>
-        <w:t>class Booking(</w:t>
-      </w:r>
-      <w:proofErr w:type="spellStart"/>
-      <w:proofErr w:type="gramStart"/>
-      <w:r>
-        <w:rPr>
-          <w:rFonts w:cs="Times New Roman"/>
-          <w:szCs w:val="24"/>
-        </w:rPr>
-        <w:t>models.Model</w:t>
-      </w:r>
-      <w:proofErr w:type="spellEnd"/>
-      <w:proofErr w:type="gramEnd"/>
-      <w:r>
-        <w:rPr>
-          <w:rFonts w:cs="Times New Roman"/>
-          <w:szCs w:val="24"/>
-        </w:rPr>
-        <w:t>):</w:t>
-      </w:r>
-    </w:p>
-    <w:p>
-      <w:pPr>
-        <w:rPr>
-          <w:rFonts w:cs="Times New Roman"/>
-          <w:szCs w:val="24"/>
-        </w:rPr>
-      </w:pPr>
-      <w:r>
-        <w:rPr>
-          <w:rFonts w:cs="Times New Roman"/>
-          <w:szCs w:val="24"/>
-        </w:rPr>
-        <w:t xml:space="preserve">    user = </w:t>
-      </w:r>
-      <w:proofErr w:type="spellStart"/>
-      <w:proofErr w:type="gramStart"/>
-      <w:r>
-        <w:rPr>
-          <w:rFonts w:cs="Times New Roman"/>
-          <w:szCs w:val="24"/>
-        </w:rPr>
-        <w:t>models.ForeignKey</w:t>
-      </w:r>
-      <w:proofErr w:type="spellEnd"/>
-      <w:proofErr w:type="gramEnd"/>
-      <w:r>
-        <w:rPr>
-          <w:rFonts w:cs="Times New Roman"/>
-          <w:szCs w:val="24"/>
-        </w:rPr>
-        <w:t>(</w:t>
-      </w:r>
-      <w:proofErr w:type="spellStart"/>
-      <w:r>
-        <w:rPr>
-          <w:rFonts w:cs="Times New Roman"/>
-          <w:szCs w:val="24"/>
-        </w:rPr>
-        <w:t>CustomUser</w:t>
-      </w:r>
-      <w:proofErr w:type="spellEnd"/>
-      <w:r>
-        <w:rPr>
-          <w:rFonts w:cs="Times New Roman"/>
-          <w:szCs w:val="24"/>
-        </w:rPr>
-        <w:t xml:space="preserve">, </w:t>
-      </w:r>
-      <w:proofErr w:type="spellStart"/>
-      <w:r>
-        <w:rPr>
-          <w:rFonts w:cs="Times New Roman"/>
-          <w:szCs w:val="24"/>
-        </w:rPr>
-        <w:t>on_delete</w:t>
-      </w:r>
-      <w:proofErr w:type="spellEnd"/>
-      <w:r>
-        <w:rPr>
-          <w:rFonts w:cs="Times New Roman"/>
-          <w:szCs w:val="24"/>
-        </w:rPr>
-        <w:t>=</w:t>
-      </w:r>
-      <w:proofErr w:type="spellStart"/>
-      <w:r>
-        <w:rPr>
-          <w:rFonts w:cs="Times New Roman"/>
-          <w:szCs w:val="24"/>
-        </w:rPr>
-        <w:t>models.CASCADE</w:t>
-      </w:r>
-      <w:proofErr w:type="spellEnd"/>
-      <w:r>
-        <w:rPr>
-          <w:rFonts w:cs="Times New Roman"/>
-          <w:szCs w:val="24"/>
-        </w:rPr>
-        <w:t>)</w:t>
-      </w:r>
-    </w:p>
-    <w:p>
-      <w:pPr>
-        <w:rPr>
-          <w:rFonts w:cs="Times New Roman"/>
-          <w:szCs w:val="24"/>
-        </w:rPr>
-      </w:pPr>
-      <w:r>
-        <w:rPr>
-          <w:rFonts w:cs="Times New Roman"/>
-          <w:szCs w:val="24"/>
-        </w:rPr>
-        <w:t xml:space="preserve">    room = </w:t>
-      </w:r>
-      <w:proofErr w:type="spellStart"/>
-      <w:proofErr w:type="gramStart"/>
-      <w:r>
-        <w:rPr>
-          <w:rFonts w:cs="Times New Roman"/>
-          <w:szCs w:val="24"/>
-        </w:rPr>
-        <w:t>models.ForeignKey</w:t>
-      </w:r>
-      <w:proofErr w:type="spellEnd"/>
-      <w:proofErr w:type="gramEnd"/>
-      <w:r>
-        <w:rPr>
-          <w:rFonts w:cs="Times New Roman"/>
-          <w:szCs w:val="24"/>
-        </w:rPr>
-        <w:t xml:space="preserve">(Room, </w:t>
-      </w:r>
-      <w:proofErr w:type="spellStart"/>
-      <w:r>
-        <w:rPr>
-          <w:rFonts w:cs="Times New Roman"/>
-          <w:szCs w:val="24"/>
-        </w:rPr>
-        <w:t>on_delete</w:t>
-      </w:r>
-      <w:proofErr w:type="spellEnd"/>
-      <w:r>
-        <w:rPr>
-          <w:rFonts w:cs="Times New Roman"/>
-          <w:szCs w:val="24"/>
-        </w:rPr>
-        <w:t>=</w:t>
-      </w:r>
-      <w:proofErr w:type="spellStart"/>
-      <w:r>
-        <w:rPr>
-          <w:rFonts w:cs="Times New Roman"/>
-          <w:szCs w:val="24"/>
-        </w:rPr>
-        <w:t>models.CASCADE</w:t>
-      </w:r>
-      <w:proofErr w:type="spellEnd"/>
-      <w:r>
-        <w:rPr>
-          <w:rFonts w:cs="Times New Roman"/>
-          <w:szCs w:val="24"/>
-        </w:rPr>
-        <w:t>)</w:t>
-      </w:r>
-    </w:p>
-    <w:p>
-      <w:pPr>
-        <w:rPr>
-          <w:rFonts w:cs="Times New Roman"/>
-          <w:szCs w:val="24"/>
-        </w:rPr>
-      </w:pPr>
-      <w:r>
-        <w:rPr>
-          <w:rFonts w:cs="Times New Roman"/>
-          <w:szCs w:val="24"/>
-        </w:rPr>
-        <w:t xml:space="preserve">    </w:t>
-      </w:r>
-      <w:proofErr w:type="spellStart"/>
-      <w:r>
-        <w:rPr>
-          <w:rFonts w:cs="Times New Roman"/>
-          <w:szCs w:val="24"/>
-        </w:rPr>
-        <w:t>check_in</w:t>
-      </w:r>
-      <w:proofErr w:type="spellEnd"/>
-      <w:r>
-        <w:rPr>
-          <w:rFonts w:cs="Times New Roman"/>
-          <w:szCs w:val="24"/>
-        </w:rPr>
-        <w:t xml:space="preserve"> = </w:t>
-      </w:r>
-      <w:proofErr w:type="spellStart"/>
-      <w:proofErr w:type="gramStart"/>
-      <w:r>
-        <w:rPr>
-          <w:rFonts w:cs="Times New Roman"/>
-          <w:szCs w:val="24"/>
-        </w:rPr>
-        <w:t>models.DateTimeField</w:t>
-      </w:r>
-      <w:proofErr w:type="spellEnd"/>
-      <w:proofErr w:type="gramEnd"/>
-      <w:r>
-        <w:rPr>
-          <w:rFonts w:cs="Times New Roman"/>
-          <w:szCs w:val="24"/>
-        </w:rPr>
-        <w:t>()</w:t>
-      </w:r>
-    </w:p>
-    <w:p>
-      <w:pPr>
-        <w:rPr>
-          <w:rFonts w:cs="Times New Roman"/>
-          <w:szCs w:val="24"/>
-        </w:rPr>
-      </w:pPr>
-      <w:r>
-        <w:rPr>
-          <w:rFonts w:cs="Times New Roman"/>
-          <w:szCs w:val="24"/>
-        </w:rPr>
-        <w:t xml:space="preserve">    </w:t>
-      </w:r>
-      <w:proofErr w:type="spellStart"/>
-      <w:r>
-        <w:rPr>
-          <w:rFonts w:cs="Times New Roman"/>
-          <w:szCs w:val="24"/>
-        </w:rPr>
-        <w:t>check_out</w:t>
-      </w:r>
-      <w:proofErr w:type="spellEnd"/>
-      <w:r>
-        <w:rPr>
-          <w:rFonts w:cs="Times New Roman"/>
-          <w:szCs w:val="24"/>
-        </w:rPr>
-        <w:t xml:space="preserve"> = </w:t>
-      </w:r>
-      <w:proofErr w:type="spellStart"/>
-      <w:proofErr w:type="gramStart"/>
-      <w:r>
-        <w:rPr>
-          <w:rFonts w:cs="Times New Roman"/>
-          <w:szCs w:val="24"/>
-        </w:rPr>
-        <w:t>models.DateTimeField</w:t>
-      </w:r>
-      <w:proofErr w:type="spellEnd"/>
-      <w:proofErr w:type="gramEnd"/>
-      <w:r>
-        <w:rPr>
-          <w:rFonts w:cs="Times New Roman"/>
-          <w:szCs w:val="24"/>
-        </w:rPr>
-        <w:t>(null=True, blank=True)</w:t>
-      </w:r>
-    </w:p>
-    <w:p>
-      <w:pPr>
-        <w:rPr>
-          <w:rFonts w:cs="Times New Roman"/>
-          <w:szCs w:val="24"/>
-        </w:rPr>
-      </w:pPr>
-      <w:r>
-        <w:rPr>
-          <w:rFonts w:cs="Times New Roman"/>
-          <w:szCs w:val="24"/>
-        </w:rPr>
-        <w:t xml:space="preserve">    </w:t>
-      </w:r>
-      <w:proofErr w:type="spellStart"/>
-      <w:r>
-        <w:rPr>
-          <w:rFonts w:cs="Times New Roman"/>
-          <w:szCs w:val="24"/>
-        </w:rPr>
-        <w:t>is_checked_out</w:t>
-      </w:r>
-      <w:proofErr w:type="spellEnd"/>
-      <w:r>
-        <w:rPr>
-          <w:rFonts w:cs="Times New Roman"/>
-          <w:szCs w:val="24"/>
-        </w:rPr>
-        <w:t xml:space="preserve"> = </w:t>
-      </w:r>
-      <w:proofErr w:type="spellStart"/>
-      <w:proofErr w:type="gramStart"/>
-      <w:r>
-        <w:rPr>
-          <w:rFonts w:cs="Times New Roman"/>
-          <w:szCs w:val="24"/>
-        </w:rPr>
-        <w:t>models.BooleanField</w:t>
-      </w:r>
-      <w:proofErr w:type="spellEnd"/>
-      <w:proofErr w:type="gramEnd"/>
-      <w:r>
-        <w:rPr>
-          <w:rFonts w:cs="Times New Roman"/>
-          <w:szCs w:val="24"/>
-        </w:rPr>
-        <w:t>(default=False)</w:t>
+        <w:t>class Booking(models.Model):</w:t>
+      </w:r>
+    </w:p>
+    <w:p>
+      <w:pPr>
+        <w:rPr>
+          <w:rFonts w:cs="Times New Roman"/>
+          <w:szCs w:val="24"/>
+        </w:rPr>
+      </w:pPr>
+      <w:r>
+        <w:rPr>
+          <w:rFonts w:cs="Times New Roman"/>
+          <w:szCs w:val="24"/>
+        </w:rPr>
+        <w:t xml:space="preserve">    user = models.ForeignKey(CustomUser, on_delete=models.CASCADE)</w:t>
+      </w:r>
+    </w:p>
+    <w:p>
+      <w:pPr>
+        <w:rPr>
+          <w:rFonts w:cs="Times New Roman"/>
+          <w:szCs w:val="24"/>
+        </w:rPr>
+      </w:pPr>
+      <w:r>
+        <w:rPr>
+          <w:rFonts w:cs="Times New Roman"/>
+          <w:szCs w:val="24"/>
+        </w:rPr>
+        <w:t xml:space="preserve">    room = models.ForeignKey(Room, on_delete=models.CASCADE)</w:t>
+      </w:r>
+    </w:p>
+    <w:p>
+      <w:pPr>
+        <w:rPr>
+          <w:rFonts w:cs="Times New Roman"/>
+          <w:szCs w:val="24"/>
+        </w:rPr>
+      </w:pPr>
+      <w:r>
+        <w:rPr>
+          <w:rFonts w:cs="Times New Roman"/>
+          <w:szCs w:val="24"/>
+        </w:rPr>
+        <w:t xml:space="preserve">    check_in = models.DateTimeField()</w:t>
+      </w:r>
+    </w:p>
+    <w:p>
+      <w:pPr>
+        <w:rPr>
+          <w:rFonts w:cs="Times New Roman"/>
+          <w:szCs w:val="24"/>
+        </w:rPr>
+      </w:pPr>
+      <w:r>
+        <w:rPr>
+          <w:rFonts w:cs="Times New Roman"/>
+          <w:szCs w:val="24"/>
+        </w:rPr>
+        <w:t xml:space="preserve">    check_out = models.DateTimeField(null=True, blank=True)</w:t>
+      </w:r>
+    </w:p>
+    <w:p>
+      <w:pPr>
+        <w:rPr>
+          <w:rFonts w:cs="Times New Roman"/>
+          <w:szCs w:val="24"/>
+        </w:rPr>
+      </w:pPr>
+      <w:r>
+        <w:rPr>
+          <w:rFonts w:cs="Times New Roman"/>
+          <w:szCs w:val="24"/>
+        </w:rPr>
+        <w:t xml:space="preserve">    is_checked_out = models.BooleanField(default=False)</w:t>
       </w:r>
     </w:p>
     <w:p>
@@ -23194,247 +21493,90 @@
           <w:rFonts w:cs="Times New Roman"/>
           <w:szCs w:val="24"/>
         </w:rPr>
-        <w:t xml:space="preserve">from </w:t>
-      </w:r>
-      <w:proofErr w:type="spellStart"/>
-      <w:proofErr w:type="gramStart"/>
-      <w:r>
-        <w:rPr>
-          <w:rFonts w:cs="Times New Roman"/>
-          <w:szCs w:val="24"/>
-        </w:rPr>
-        <w:t>django.utils</w:t>
-      </w:r>
-      <w:proofErr w:type="gramEnd"/>
-      <w:r>
-        <w:rPr>
-          <w:rFonts w:cs="Times New Roman"/>
-          <w:szCs w:val="24"/>
-        </w:rPr>
-        <w:t>.timezone</w:t>
-      </w:r>
-      <w:proofErr w:type="spellEnd"/>
-      <w:r>
-        <w:rPr>
-          <w:rFonts w:cs="Times New Roman"/>
-          <w:szCs w:val="24"/>
-        </w:rPr>
-        <w:t xml:space="preserve"> import now</w:t>
-      </w:r>
-    </w:p>
-    <w:p>
-      <w:pPr>
-        <w:rPr>
-          <w:rFonts w:cs="Times New Roman"/>
-          <w:szCs w:val="24"/>
-        </w:rPr>
-      </w:pPr>
-      <w:proofErr w:type="gramStart"/>
-      <w:r>
-        <w:rPr>
-          <w:rFonts w:cs="Times New Roman"/>
-          <w:szCs w:val="24"/>
-        </w:rPr>
-        <w:t>from .models</w:t>
-      </w:r>
-      <w:proofErr w:type="gramEnd"/>
-      <w:r>
-        <w:rPr>
-          <w:rFonts w:cs="Times New Roman"/>
-          <w:szCs w:val="24"/>
-        </w:rPr>
-        <w:t xml:space="preserve"> import Booking</w:t>
-      </w:r>
-    </w:p>
-    <w:p>
-      <w:pPr>
-        <w:rPr>
-          <w:rFonts w:cs="Times New Roman"/>
-          <w:szCs w:val="24"/>
-        </w:rPr>
-      </w:pPr>
-    </w:p>
-    <w:p>
-      <w:pPr>
-        <w:rPr>
-          <w:rFonts w:cs="Times New Roman"/>
-          <w:szCs w:val="24"/>
-        </w:rPr>
-      </w:pPr>
-      <w:r>
-        <w:rPr>
-          <w:rFonts w:cs="Times New Roman"/>
-          <w:szCs w:val="24"/>
-        </w:rPr>
-        <w:t xml:space="preserve">def </w:t>
-      </w:r>
-      <w:proofErr w:type="spellStart"/>
-      <w:r>
-        <w:rPr>
-          <w:rFonts w:cs="Times New Roman"/>
-          <w:szCs w:val="24"/>
-        </w:rPr>
-        <w:t>check_</w:t>
-      </w:r>
-      <w:proofErr w:type="gramStart"/>
-      <w:r>
-        <w:rPr>
-          <w:rFonts w:cs="Times New Roman"/>
-          <w:szCs w:val="24"/>
-        </w:rPr>
-        <w:t>in</w:t>
-      </w:r>
-      <w:proofErr w:type="spellEnd"/>
-      <w:r>
-        <w:rPr>
-          <w:rFonts w:cs="Times New Roman"/>
-          <w:szCs w:val="24"/>
-        </w:rPr>
-        <w:t>(</w:t>
-      </w:r>
-      <w:proofErr w:type="gramEnd"/>
-      <w:r>
-        <w:rPr>
-          <w:rFonts w:cs="Times New Roman"/>
-          <w:szCs w:val="24"/>
-        </w:rPr>
-        <w:t xml:space="preserve">request, </w:t>
-      </w:r>
-      <w:proofErr w:type="spellStart"/>
-      <w:r>
-        <w:rPr>
-          <w:rFonts w:cs="Times New Roman"/>
-          <w:szCs w:val="24"/>
-        </w:rPr>
-        <w:t>booking_id</w:t>
-      </w:r>
-      <w:proofErr w:type="spellEnd"/>
-      <w:r>
-        <w:rPr>
-          <w:rFonts w:cs="Times New Roman"/>
-          <w:szCs w:val="24"/>
-        </w:rPr>
-        <w:t>):</w:t>
-      </w:r>
-    </w:p>
-    <w:p>
-      <w:pPr>
-        <w:rPr>
-          <w:rFonts w:cs="Times New Roman"/>
-          <w:szCs w:val="24"/>
-        </w:rPr>
-      </w:pPr>
-      <w:r>
-        <w:rPr>
-          <w:rFonts w:cs="Times New Roman"/>
-          <w:szCs w:val="24"/>
-        </w:rPr>
-        <w:t xml:space="preserve">    booking = </w:t>
-      </w:r>
-      <w:proofErr w:type="spellStart"/>
-      <w:r>
-        <w:rPr>
-          <w:rFonts w:cs="Times New Roman"/>
-          <w:szCs w:val="24"/>
-        </w:rPr>
-        <w:t>Booking.objects.get</w:t>
-      </w:r>
-      <w:proofErr w:type="spellEnd"/>
-      <w:r>
-        <w:rPr>
-          <w:rFonts w:cs="Times New Roman"/>
-          <w:szCs w:val="24"/>
-        </w:rPr>
-        <w:t>(id=</w:t>
-      </w:r>
-      <w:proofErr w:type="spellStart"/>
-      <w:r>
-        <w:rPr>
-          <w:rFonts w:cs="Times New Roman"/>
-          <w:szCs w:val="24"/>
-        </w:rPr>
-        <w:t>booking_id</w:t>
-      </w:r>
-      <w:proofErr w:type="spellEnd"/>
-      <w:r>
-        <w:rPr>
-          <w:rFonts w:cs="Times New Roman"/>
-          <w:szCs w:val="24"/>
-        </w:rPr>
-        <w:t>)</w:t>
-      </w:r>
-    </w:p>
-    <w:p>
-      <w:pPr>
-        <w:rPr>
-          <w:rFonts w:cs="Times New Roman"/>
-          <w:szCs w:val="24"/>
-        </w:rPr>
-      </w:pPr>
-      <w:r>
-        <w:rPr>
-          <w:rFonts w:cs="Times New Roman"/>
-          <w:szCs w:val="24"/>
-        </w:rPr>
-        <w:t xml:space="preserve">    </w:t>
-      </w:r>
-      <w:proofErr w:type="spellStart"/>
-      <w:proofErr w:type="gramStart"/>
-      <w:r>
-        <w:rPr>
-          <w:rFonts w:cs="Times New Roman"/>
-          <w:szCs w:val="24"/>
-        </w:rPr>
-        <w:t>booking.check</w:t>
-      </w:r>
-      <w:proofErr w:type="gramEnd"/>
-      <w:r>
-        <w:rPr>
-          <w:rFonts w:cs="Times New Roman"/>
-          <w:szCs w:val="24"/>
-        </w:rPr>
-        <w:t>_in</w:t>
-      </w:r>
-      <w:proofErr w:type="spellEnd"/>
-      <w:r>
-        <w:rPr>
-          <w:rFonts w:cs="Times New Roman"/>
-          <w:szCs w:val="24"/>
-        </w:rPr>
-        <w:t xml:space="preserve"> = now()</w:t>
-      </w:r>
-    </w:p>
-    <w:p>
-      <w:pPr>
-        <w:rPr>
-          <w:rFonts w:cs="Times New Roman"/>
-          <w:szCs w:val="24"/>
-        </w:rPr>
-      </w:pPr>
-      <w:r>
-        <w:rPr>
-          <w:rFonts w:cs="Times New Roman"/>
-          <w:szCs w:val="24"/>
-        </w:rPr>
-        <w:t xml:space="preserve">    </w:t>
-      </w:r>
-      <w:proofErr w:type="spellStart"/>
-      <w:proofErr w:type="gramStart"/>
-      <w:r>
-        <w:rPr>
-          <w:rFonts w:cs="Times New Roman"/>
-          <w:szCs w:val="24"/>
-        </w:rPr>
-        <w:t>booking.save</w:t>
-      </w:r>
-      <w:proofErr w:type="spellEnd"/>
-      <w:proofErr w:type="gramEnd"/>
-      <w:r>
-        <w:rPr>
-          <w:rFonts w:cs="Times New Roman"/>
-          <w:szCs w:val="24"/>
-        </w:rPr>
-        <w:t>()</w:t>
+        <w:t>from django.utils.timezone import now</w:t>
+      </w:r>
+    </w:p>
+    <w:p>
+      <w:pPr>
+        <w:rPr>
+          <w:rFonts w:cs="Times New Roman"/>
+          <w:szCs w:val="24"/>
+        </w:rPr>
+      </w:pPr>
+      <w:r>
+        <w:rPr>
+          <w:rFonts w:cs="Times New Roman"/>
+          <w:szCs w:val="24"/>
+        </w:rPr>
+        <w:t>from .models import Booking</w:t>
+      </w:r>
+    </w:p>
+    <w:p>
+      <w:pPr>
+        <w:rPr>
+          <w:rFonts w:cs="Times New Roman"/>
+          <w:szCs w:val="24"/>
+        </w:rPr>
+      </w:pPr>
+    </w:p>
+    <w:p>
+      <w:pPr>
+        <w:rPr>
+          <w:rFonts w:cs="Times New Roman"/>
+          <w:szCs w:val="24"/>
+        </w:rPr>
+      </w:pPr>
+      <w:r>
+        <w:rPr>
+          <w:rFonts w:cs="Times New Roman"/>
+          <w:szCs w:val="24"/>
+        </w:rPr>
+        <w:t>def check_in(request, booking_id):</w:t>
+      </w:r>
+    </w:p>
+    <w:p>
+      <w:pPr>
+        <w:rPr>
+          <w:rFonts w:cs="Times New Roman"/>
+          <w:szCs w:val="24"/>
+        </w:rPr>
+      </w:pPr>
+      <w:r>
+        <w:rPr>
+          <w:rFonts w:cs="Times New Roman"/>
+          <w:szCs w:val="24"/>
+        </w:rPr>
+        <w:t xml:space="preserve">    booking = Booking.objects.get(id=booking_id)</w:t>
+      </w:r>
+    </w:p>
+    <w:p>
+      <w:pPr>
+        <w:rPr>
+          <w:rFonts w:cs="Times New Roman"/>
+          <w:szCs w:val="24"/>
+        </w:rPr>
+      </w:pPr>
+      <w:r>
+        <w:rPr>
+          <w:rFonts w:cs="Times New Roman"/>
+          <w:szCs w:val="24"/>
+        </w:rPr>
+        <w:t xml:space="preserve">    booking.check_in = now()</w:t>
+      </w:r>
+    </w:p>
+    <w:p>
+      <w:pPr>
+        <w:rPr>
+          <w:rFonts w:cs="Times New Roman"/>
+          <w:szCs w:val="24"/>
+        </w:rPr>
+      </w:pPr>
+      <w:r>
+        <w:rPr>
+          <w:rFonts w:cs="Times New Roman"/>
+          <w:szCs w:val="24"/>
+        </w:rPr>
+        <w:t xml:space="preserve">    booking.save()</w:t>
       </w:r>
     </w:p>
     <w:p>
@@ -23472,277 +21614,97 @@
           <w:rFonts w:cs="Times New Roman"/>
           <w:szCs w:val="24"/>
         </w:rPr>
-        <w:t xml:space="preserve">def </w:t>
-      </w:r>
-      <w:proofErr w:type="spellStart"/>
-      <w:r>
-        <w:rPr>
-          <w:rFonts w:cs="Times New Roman"/>
-          <w:szCs w:val="24"/>
-        </w:rPr>
-        <w:t>check_</w:t>
-      </w:r>
-      <w:proofErr w:type="gramStart"/>
-      <w:r>
-        <w:rPr>
-          <w:rFonts w:cs="Times New Roman"/>
-          <w:szCs w:val="24"/>
-        </w:rPr>
-        <w:t>out</w:t>
-      </w:r>
-      <w:proofErr w:type="spellEnd"/>
-      <w:r>
-        <w:rPr>
-          <w:rFonts w:cs="Times New Roman"/>
-          <w:szCs w:val="24"/>
-        </w:rPr>
-        <w:t>(</w:t>
-      </w:r>
-      <w:proofErr w:type="gramEnd"/>
-      <w:r>
-        <w:rPr>
-          <w:rFonts w:cs="Times New Roman"/>
-          <w:szCs w:val="24"/>
-        </w:rPr>
-        <w:t xml:space="preserve">request, </w:t>
-      </w:r>
-      <w:proofErr w:type="spellStart"/>
-      <w:r>
-        <w:rPr>
-          <w:rFonts w:cs="Times New Roman"/>
-          <w:szCs w:val="24"/>
-        </w:rPr>
-        <w:t>booking_id</w:t>
-      </w:r>
-      <w:proofErr w:type="spellEnd"/>
-      <w:r>
-        <w:rPr>
-          <w:rFonts w:cs="Times New Roman"/>
-          <w:szCs w:val="24"/>
-        </w:rPr>
-        <w:t>):</w:t>
-      </w:r>
-    </w:p>
-    <w:p>
-      <w:pPr>
-        <w:rPr>
-          <w:rFonts w:cs="Times New Roman"/>
-          <w:szCs w:val="24"/>
-        </w:rPr>
-      </w:pPr>
-      <w:r>
-        <w:rPr>
-          <w:rFonts w:cs="Times New Roman"/>
-          <w:szCs w:val="24"/>
-        </w:rPr>
-        <w:t xml:space="preserve">    booking = </w:t>
-      </w:r>
-      <w:proofErr w:type="spellStart"/>
-      <w:r>
-        <w:rPr>
-          <w:rFonts w:cs="Times New Roman"/>
-          <w:szCs w:val="24"/>
-        </w:rPr>
-        <w:t>Booking.objects.get</w:t>
-      </w:r>
-      <w:proofErr w:type="spellEnd"/>
-      <w:r>
-        <w:rPr>
-          <w:rFonts w:cs="Times New Roman"/>
-          <w:szCs w:val="24"/>
-        </w:rPr>
-        <w:t>(id=</w:t>
-      </w:r>
-      <w:proofErr w:type="spellStart"/>
-      <w:r>
-        <w:rPr>
-          <w:rFonts w:cs="Times New Roman"/>
-          <w:szCs w:val="24"/>
-        </w:rPr>
-        <w:t>booking_id</w:t>
-      </w:r>
-      <w:proofErr w:type="spellEnd"/>
-      <w:r>
-        <w:rPr>
-          <w:rFonts w:cs="Times New Roman"/>
-          <w:szCs w:val="24"/>
-        </w:rPr>
-        <w:t>)</w:t>
-      </w:r>
-    </w:p>
-    <w:p>
-      <w:pPr>
-        <w:rPr>
-          <w:rFonts w:cs="Times New Roman"/>
-          <w:szCs w:val="24"/>
-        </w:rPr>
-      </w:pPr>
-      <w:r>
-        <w:rPr>
-          <w:rFonts w:cs="Times New Roman"/>
-          <w:szCs w:val="24"/>
-        </w:rPr>
-        <w:t xml:space="preserve">    </w:t>
-      </w:r>
-      <w:proofErr w:type="spellStart"/>
-      <w:proofErr w:type="gramStart"/>
-      <w:r>
-        <w:rPr>
-          <w:rFonts w:cs="Times New Roman"/>
-          <w:szCs w:val="24"/>
-        </w:rPr>
-        <w:t>booking.check</w:t>
-      </w:r>
-      <w:proofErr w:type="gramEnd"/>
-      <w:r>
-        <w:rPr>
-          <w:rFonts w:cs="Times New Roman"/>
-          <w:szCs w:val="24"/>
-        </w:rPr>
-        <w:t>_out</w:t>
-      </w:r>
-      <w:proofErr w:type="spellEnd"/>
-      <w:r>
-        <w:rPr>
-          <w:rFonts w:cs="Times New Roman"/>
-          <w:szCs w:val="24"/>
-        </w:rPr>
-        <w:t xml:space="preserve"> = now()</w:t>
-      </w:r>
-    </w:p>
-    <w:p>
-      <w:pPr>
-        <w:rPr>
-          <w:rFonts w:cs="Times New Roman"/>
-          <w:szCs w:val="24"/>
-        </w:rPr>
-      </w:pPr>
-      <w:r>
-        <w:rPr>
-          <w:rFonts w:cs="Times New Roman"/>
-          <w:szCs w:val="24"/>
-        </w:rPr>
-        <w:t xml:space="preserve">    </w:t>
-      </w:r>
-      <w:proofErr w:type="spellStart"/>
-      <w:r>
-        <w:rPr>
-          <w:rFonts w:cs="Times New Roman"/>
-          <w:szCs w:val="24"/>
-        </w:rPr>
-        <w:t>booking.is_checked_out</w:t>
-      </w:r>
-      <w:proofErr w:type="spellEnd"/>
-      <w:r>
-        <w:rPr>
-          <w:rFonts w:cs="Times New Roman"/>
-          <w:szCs w:val="24"/>
-        </w:rPr>
-        <w:t xml:space="preserve"> = True</w:t>
-      </w:r>
-    </w:p>
-    <w:p>
-      <w:pPr>
-        <w:rPr>
-          <w:rFonts w:cs="Times New Roman"/>
-          <w:szCs w:val="24"/>
-        </w:rPr>
-      </w:pPr>
-      <w:r>
-        <w:rPr>
-          <w:rFonts w:cs="Times New Roman"/>
-          <w:szCs w:val="24"/>
-        </w:rPr>
-        <w:t xml:space="preserve">    </w:t>
-      </w:r>
-      <w:proofErr w:type="spellStart"/>
-      <w:r>
-        <w:rPr>
-          <w:rFonts w:cs="Times New Roman"/>
-          <w:szCs w:val="24"/>
-        </w:rPr>
-        <w:t>booking.room.is_available</w:t>
-      </w:r>
-      <w:proofErr w:type="spellEnd"/>
-      <w:r>
-        <w:rPr>
-          <w:rFonts w:cs="Times New Roman"/>
-          <w:szCs w:val="24"/>
-        </w:rPr>
-        <w:t xml:space="preserve"> = True</w:t>
-      </w:r>
-    </w:p>
-    <w:p>
-      <w:pPr>
-        <w:rPr>
-          <w:rFonts w:cs="Times New Roman"/>
-          <w:szCs w:val="24"/>
-        </w:rPr>
-      </w:pPr>
-      <w:r>
-        <w:rPr>
-          <w:rFonts w:cs="Times New Roman"/>
-          <w:szCs w:val="24"/>
-        </w:rPr>
-        <w:t xml:space="preserve">    </w:t>
-      </w:r>
-      <w:proofErr w:type="spellStart"/>
-      <w:proofErr w:type="gramStart"/>
-      <w:r>
-        <w:rPr>
-          <w:rFonts w:cs="Times New Roman"/>
-          <w:szCs w:val="24"/>
-        </w:rPr>
-        <w:t>booking.room</w:t>
-      </w:r>
-      <w:proofErr w:type="gramEnd"/>
-      <w:r>
-        <w:rPr>
-          <w:rFonts w:cs="Times New Roman"/>
-          <w:szCs w:val="24"/>
-        </w:rPr>
-        <w:t>.save</w:t>
-      </w:r>
-      <w:proofErr w:type="spellEnd"/>
-      <w:r>
-        <w:rPr>
-          <w:rFonts w:cs="Times New Roman"/>
-          <w:szCs w:val="24"/>
-        </w:rPr>
-        <w:t>()</w:t>
-      </w:r>
-    </w:p>
-    <w:p>
-      <w:pPr>
-        <w:rPr>
-          <w:rFonts w:cs="Times New Roman"/>
-          <w:szCs w:val="24"/>
-        </w:rPr>
-      </w:pPr>
-      <w:r>
-        <w:rPr>
-          <w:rFonts w:cs="Times New Roman"/>
-          <w:szCs w:val="24"/>
-        </w:rPr>
-        <w:t xml:space="preserve">    </w:t>
-      </w:r>
-      <w:proofErr w:type="spellStart"/>
-      <w:proofErr w:type="gramStart"/>
-      <w:r>
-        <w:rPr>
-          <w:rFonts w:cs="Times New Roman"/>
-          <w:szCs w:val="24"/>
-        </w:rPr>
-        <w:t>booking.save</w:t>
-      </w:r>
-      <w:proofErr w:type="spellEnd"/>
-      <w:proofErr w:type="gramEnd"/>
-      <w:r>
-        <w:rPr>
-          <w:rFonts w:cs="Times New Roman"/>
-          <w:szCs w:val="24"/>
-        </w:rPr>
-        <w:t>()</w:t>
+        <w:t>def check_out(request, booking_id):</w:t>
+      </w:r>
+    </w:p>
+    <w:p>
+      <w:pPr>
+        <w:rPr>
+          <w:rFonts w:cs="Times New Roman"/>
+          <w:szCs w:val="24"/>
+        </w:rPr>
+      </w:pPr>
+      <w:r>
+        <w:rPr>
+          <w:rFonts w:cs="Times New Roman"/>
+          <w:szCs w:val="24"/>
+        </w:rPr>
+        <w:t xml:space="preserve">    booking = Booking.objects.get(id=booking_id)</w:t>
+      </w:r>
+    </w:p>
+    <w:p>
+      <w:pPr>
+        <w:rPr>
+          <w:rFonts w:cs="Times New Roman"/>
+          <w:szCs w:val="24"/>
+        </w:rPr>
+      </w:pPr>
+      <w:r>
+        <w:rPr>
+          <w:rFonts w:cs="Times New Roman"/>
+          <w:szCs w:val="24"/>
+        </w:rPr>
+        <w:t xml:space="preserve">    booking.check_out = now()</w:t>
+      </w:r>
+    </w:p>
+    <w:p>
+      <w:pPr>
+        <w:rPr>
+          <w:rFonts w:cs="Times New Roman"/>
+          <w:szCs w:val="24"/>
+        </w:rPr>
+      </w:pPr>
+      <w:r>
+        <w:rPr>
+          <w:rFonts w:cs="Times New Roman"/>
+          <w:szCs w:val="24"/>
+        </w:rPr>
+        <w:t xml:space="preserve">    booking.is_checked_out = True</w:t>
+      </w:r>
+    </w:p>
+    <w:p>
+      <w:pPr>
+        <w:rPr>
+          <w:rFonts w:cs="Times New Roman"/>
+          <w:szCs w:val="24"/>
+        </w:rPr>
+      </w:pPr>
+      <w:r>
+        <w:rPr>
+          <w:rFonts w:cs="Times New Roman"/>
+          <w:szCs w:val="24"/>
+        </w:rPr>
+        <w:t xml:space="preserve">    booking.room.is_available = True</w:t>
+      </w:r>
+    </w:p>
+    <w:p>
+      <w:pPr>
+        <w:rPr>
+          <w:rFonts w:cs="Times New Roman"/>
+          <w:szCs w:val="24"/>
+        </w:rPr>
+      </w:pPr>
+      <w:r>
+        <w:rPr>
+          <w:rFonts w:cs="Times New Roman"/>
+          <w:szCs w:val="24"/>
+        </w:rPr>
+        <w:t xml:space="preserve">    booking.room.save()</w:t>
+      </w:r>
+    </w:p>
+    <w:p>
+      <w:pPr>
+        <w:rPr>
+          <w:rFonts w:cs="Times New Roman"/>
+          <w:szCs w:val="24"/>
+        </w:rPr>
+      </w:pPr>
+      <w:r>
+        <w:rPr>
+          <w:rFonts w:cs="Times New Roman"/>
+          <w:szCs w:val="24"/>
+        </w:rPr>
+        <w:t xml:space="preserve">    booking.save()</w:t>
       </w:r>
     </w:p>
     <w:p>
@@ -26052,23 +24014,7 @@
           <w:rFonts w:cs="Times New Roman"/>
           <w:szCs w:val="24"/>
         </w:rPr>
-        <w:t xml:space="preserve"> at </w:t>
-      </w:r>
-      <w:proofErr w:type="gramStart"/>
-      <w:r>
-        <w:rPr>
-          <w:rFonts w:cs="Times New Roman"/>
-          <w:szCs w:val="24"/>
-        </w:rPr>
-        <w:t>an</w:t>
-      </w:r>
-      <w:proofErr w:type="gramEnd"/>
-      <w:r>
-        <w:rPr>
-          <w:rFonts w:cs="Times New Roman"/>
-          <w:szCs w:val="24"/>
-        </w:rPr>
-        <w:t xml:space="preserve"> higher rate, compared </w:t>
+        <w:t xml:space="preserve"> at an higher rate, compared </w:t>
       </w:r>
       <w:r>
         <w:rPr>
@@ -28420,27 +26366,7 @@
           <w:bCs/>
           <w:szCs w:val="24"/>
         </w:rPr>
-        <w:t xml:space="preserve">Sundararajan, V., &amp; </w:t>
-      </w:r>
-      <w:proofErr w:type="spellStart"/>
-      <w:r>
-        <w:rPr>
-          <w:rFonts w:cs="Times New Roman"/>
-          <w:b/>
-          <w:bCs/>
-          <w:szCs w:val="24"/>
-        </w:rPr>
-        <w:t>Rachamadugu</w:t>
-      </w:r>
-      <w:proofErr w:type="spellEnd"/>
-      <w:r>
-        <w:rPr>
-          <w:rFonts w:cs="Times New Roman"/>
-          <w:b/>
-          <w:bCs/>
-          <w:szCs w:val="24"/>
-        </w:rPr>
-        <w:t>, S.</w:t>
+        <w:t>Sundararajan, V., &amp; Rachamadugu, S.</w:t>
       </w:r>
       <w:r>
         <w:rPr>
@@ -28637,7 +26563,7 @@
 </file>
 
 <file path=word/endnotes.xml><?xml version="1.0" encoding="utf-8"?>
-<w:endnotes xmlns:wpc="http://schemas.microsoft.com/office/word/2010/wordprocessingCanvas" xmlns:cx="http://schemas.microsoft.com/office/drawing/2014/chartex" xmlns:cx1="http://schemas.microsoft.com/office/drawing/2015/9/8/chartex" xmlns:cx2="http://schemas.microsoft.com/office/drawing/2015/10/21/chartex" xmlns:cx3="http://schemas.microsoft.com/office/drawing/2016/5/9/chartex" xmlns:cx4="http://schemas.microsoft.com/office/drawing/2016/5/10/chartex" xmlns:cx5="http://schemas.microsoft.com/office/drawing/2016/5/11/chartex" xmlns:cx6="http://schemas.microsoft.com/office/drawing/2016/5/12/chartex" xmlns:cx7="http://schemas.microsoft.com/office/drawing/2016/5/13/chartex" xmlns:cx8="http://schemas.microsoft.com/office/drawing/2016/5/14/chartex" xmlns:mc="http://schemas.openxmlformats.org/markup-compatibility/2006" xmlns:aink="http://schemas.microsoft.com/office/drawing/2016/ink" xmlns:am3d="http://schemas.microsoft.com/office/drawing/2017/model3d" xmlns:o="urn:schemas-microsoft-com:office:office" xmlns:oel="http://schemas.microsoft.com/office/2019/extlst" xmlns:r="http://schemas.openxmlformats.org/officeDocument/2006/relationships" xmlns:m="http://schemas.openxmlformats.org/officeDocument/2006/math" xmlns:v="urn:schemas-microsoft-com:vml" xmlns:wp14="http://schemas.microsoft.com/office/word/2010/wordprocessingDrawing" xmlns:wp="http://schemas.openxmlformats.org/drawingml/2006/wordprocessingDrawing" xmlns:w10="urn:schemas-microsoft-com:office:word" xmlns:w="http://schemas.openxmlformats.org/wordprocessingml/2006/main" xmlns:w14="http://schemas.microsoft.com/office/word/2010/wordml" xmlns:w15="http://schemas.microsoft.com/office/word/2012/wordml" xmlns:w16cex="http://schemas.microsoft.com/office/word/2018/wordml/cex" xmlns:w16cid="http://schemas.microsoft.com/office/word/2016/wordml/cid" xmlns:w16="http://schemas.microsoft.com/office/word/2018/wordml" xmlns:w16du="http://schemas.microsoft.com/office/word/2023/wordml/word16du" xmlns:w16sdtdh="http://schemas.microsoft.com/office/word/2020/wordml/sdtdatahash" xmlns:w16se="http://schemas.microsoft.com/office/word/2015/wordml/symex" xmlns:wpg="http://schemas.microsoft.com/office/word/2010/wordprocessingGroup" xmlns:wpi="http://schemas.microsoft.com/office/word/2010/wordprocessingInk" xmlns:wne="http://schemas.microsoft.com/office/word/2006/wordml" xmlns:wps="http://schemas.microsoft.com/office/word/2010/wordprocessingShape" mc:Ignorable="w14 w15 w16se w16cid w16 w16cex w16sdtdh w16du wp14">
+<w:endnotes xmlns:wpc="http://schemas.microsoft.com/office/word/2010/wordprocessingCanvas" xmlns:cx="http://schemas.microsoft.com/office/drawing/2014/chartex" xmlns:cx1="http://schemas.microsoft.com/office/drawing/2015/9/8/chartex" xmlns:cx2="http://schemas.microsoft.com/office/drawing/2015/10/21/chartex" xmlns:cx3="http://schemas.microsoft.com/office/drawing/2016/5/9/chartex" xmlns:cx4="http://schemas.microsoft.com/office/drawing/2016/5/10/chartex" xmlns:cx5="http://schemas.microsoft.com/office/drawing/2016/5/11/chartex" xmlns:cx6="http://schemas.microsoft.com/office/drawing/2016/5/12/chartex" xmlns:cx7="http://schemas.microsoft.com/office/drawing/2016/5/13/chartex" xmlns:cx8="http://schemas.microsoft.com/office/drawing/2016/5/14/chartex" xmlns:mc="http://schemas.openxmlformats.org/markup-compatibility/2006" xmlns:aink="http://schemas.microsoft.com/office/drawing/2016/ink" xmlns:am3d="http://schemas.microsoft.com/office/drawing/2017/model3d" xmlns:o="urn:schemas-microsoft-com:office:office" xmlns:oel="http://schemas.microsoft.com/office/2019/extlst" xmlns:r="http://schemas.openxmlformats.org/officeDocument/2006/relationships" xmlns:m="http://schemas.openxmlformats.org/officeDocument/2006/math" xmlns:v="urn:schemas-microsoft-com:vml" xmlns:wp14="http://schemas.microsoft.com/office/word/2010/wordprocessingDrawing" xmlns:wp="http://schemas.openxmlformats.org/drawingml/2006/wordprocessingDrawing" xmlns:w10="urn:schemas-microsoft-com:office:word" xmlns:w="http://schemas.openxmlformats.org/wordprocessingml/2006/main" xmlns:w14="http://schemas.microsoft.com/office/word/2010/wordml" xmlns:w15="http://schemas.microsoft.com/office/word/2012/wordml" xmlns:w16cex="http://schemas.microsoft.com/office/word/2018/wordml/cex" xmlns:w16cid="http://schemas.microsoft.com/office/word/2016/wordml/cid" xmlns:w16="http://schemas.microsoft.com/office/word/2018/wordml" xmlns:w16du="http://schemas.microsoft.com/office/word/2023/wordml/word16du" xmlns:w16sdtdh="http://schemas.microsoft.com/office/word/2020/wordml/sdtdatahash" xmlns:w16sdtfl="http://schemas.microsoft.com/office/word/2024/wordml/sdtformatlock" xmlns:w16se="http://schemas.microsoft.com/office/word/2015/wordml/symex" xmlns:wpg="http://schemas.microsoft.com/office/word/2010/wordprocessingGroup" xmlns:wpi="http://schemas.microsoft.com/office/word/2010/wordprocessingInk" xmlns:wne="http://schemas.microsoft.com/office/word/2006/wordml" xmlns:wps="http://schemas.microsoft.com/office/word/2010/wordprocessingShape" mc:Ignorable="w14 w15 w16se w16cid w16 w16cex w16sdtdh w16sdtfl w16du wp14">
   <w:endnote w:type="separator" w:id="-1">
     <w:p>
       <w:pPr>
@@ -28662,7 +26588,7 @@
 </file>
 
 <file path=word/footer1.xml><?xml version="1.0" encoding="utf-8"?>
-<w:ftr xmlns:wpc="http://schemas.microsoft.com/office/word/2010/wordprocessingCanvas" xmlns:cx="http://schemas.microsoft.com/office/drawing/2014/chartex" xmlns:cx1="http://schemas.microsoft.com/office/drawing/2015/9/8/chartex" xmlns:cx2="http://schemas.microsoft.com/office/drawing/2015/10/21/chartex" xmlns:cx3="http://schemas.microsoft.com/office/drawing/2016/5/9/chartex" xmlns:cx4="http://schemas.microsoft.com/office/drawing/2016/5/10/chartex" xmlns:cx5="http://schemas.microsoft.com/office/drawing/2016/5/11/chartex" xmlns:cx6="http://schemas.microsoft.com/office/drawing/2016/5/12/chartex" xmlns:cx7="http://schemas.microsoft.com/office/drawing/2016/5/13/chartex" xmlns:cx8="http://schemas.microsoft.com/office/drawing/2016/5/14/chartex" xmlns:mc="http://schemas.openxmlformats.org/markup-compatibility/2006" xmlns:aink="http://schemas.microsoft.com/office/drawing/2016/ink" xmlns:am3d="http://schemas.microsoft.com/office/drawing/2017/model3d" xmlns:o="urn:schemas-microsoft-com:office:office" xmlns:oel="http://schemas.microsoft.com/office/2019/extlst" xmlns:r="http://schemas.openxmlformats.org/officeDocument/2006/relationships" xmlns:m="http://schemas.openxmlformats.org/officeDocument/2006/math" xmlns:v="urn:schemas-microsoft-com:vml" xmlns:wp14="http://schemas.microsoft.com/office/word/2010/wordprocessingDrawing" xmlns:wp="http://schemas.openxmlformats.org/drawingml/2006/wordprocessingDrawing" xmlns:w10="urn:schemas-microsoft-com:office:word" xmlns:w="http://schemas.openxmlformats.org/wordprocessingml/2006/main" xmlns:w14="http://schemas.microsoft.com/office/word/2010/wordml" xmlns:w15="http://schemas.microsoft.com/office/word/2012/wordml" xmlns:w16cex="http://schemas.microsoft.com/office/word/2018/wordml/cex" xmlns:w16cid="http://schemas.microsoft.com/office/word/2016/wordml/cid" xmlns:w16="http://schemas.microsoft.com/office/word/2018/wordml" xmlns:w16du="http://schemas.microsoft.com/office/word/2023/wordml/word16du" xmlns:w16sdtdh="http://schemas.microsoft.com/office/word/2020/wordml/sdtdatahash" xmlns:w16se="http://schemas.microsoft.com/office/word/2015/wordml/symex" xmlns:wpg="http://schemas.microsoft.com/office/word/2010/wordprocessingGroup" xmlns:wpi="http://schemas.microsoft.com/office/word/2010/wordprocessingInk" xmlns:wne="http://schemas.microsoft.com/office/word/2006/wordml" xmlns:wps="http://schemas.microsoft.com/office/word/2010/wordprocessingShape" mc:Ignorable="w14 w15 w16se w16cid w16 w16cex w16sdtdh w16du wp14">
+<w:ftr xmlns:wpc="http://schemas.microsoft.com/office/word/2010/wordprocessingCanvas" xmlns:cx="http://schemas.microsoft.com/office/drawing/2014/chartex" xmlns:cx1="http://schemas.microsoft.com/office/drawing/2015/9/8/chartex" xmlns:cx2="http://schemas.microsoft.com/office/drawing/2015/10/21/chartex" xmlns:cx3="http://schemas.microsoft.com/office/drawing/2016/5/9/chartex" xmlns:cx4="http://schemas.microsoft.com/office/drawing/2016/5/10/chartex" xmlns:cx5="http://schemas.microsoft.com/office/drawing/2016/5/11/chartex" xmlns:cx6="http://schemas.microsoft.com/office/drawing/2016/5/12/chartex" xmlns:cx7="http://schemas.microsoft.com/office/drawing/2016/5/13/chartex" xmlns:cx8="http://schemas.microsoft.com/office/drawing/2016/5/14/chartex" xmlns:mc="http://schemas.openxmlformats.org/markup-compatibility/2006" xmlns:aink="http://schemas.microsoft.com/office/drawing/2016/ink" xmlns:am3d="http://schemas.microsoft.com/office/drawing/2017/model3d" xmlns:o="urn:schemas-microsoft-com:office:office" xmlns:oel="http://schemas.microsoft.com/office/2019/extlst" xmlns:r="http://schemas.openxmlformats.org/officeDocument/2006/relationships" xmlns:m="http://schemas.openxmlformats.org/officeDocument/2006/math" xmlns:v="urn:schemas-microsoft-com:vml" xmlns:wp14="http://schemas.microsoft.com/office/word/2010/wordprocessingDrawing" xmlns:wp="http://schemas.openxmlformats.org/drawingml/2006/wordprocessingDrawing" xmlns:w10="urn:schemas-microsoft-com:office:word" xmlns:w="http://schemas.openxmlformats.org/wordprocessingml/2006/main" xmlns:w14="http://schemas.microsoft.com/office/word/2010/wordml" xmlns:w15="http://schemas.microsoft.com/office/word/2012/wordml" xmlns:w16cex="http://schemas.microsoft.com/office/word/2018/wordml/cex" xmlns:w16cid="http://schemas.microsoft.com/office/word/2016/wordml/cid" xmlns:w16="http://schemas.microsoft.com/office/word/2018/wordml" xmlns:w16du="http://schemas.microsoft.com/office/word/2023/wordml/word16du" xmlns:w16sdtdh="http://schemas.microsoft.com/office/word/2020/wordml/sdtdatahash" xmlns:w16sdtfl="http://schemas.microsoft.com/office/word/2024/wordml/sdtformatlock" xmlns:w16se="http://schemas.microsoft.com/office/word/2015/wordml/symex" xmlns:wpg="http://schemas.microsoft.com/office/word/2010/wordprocessingGroup" xmlns:wpi="http://schemas.microsoft.com/office/word/2010/wordprocessingInk" xmlns:wne="http://schemas.microsoft.com/office/word/2006/wordml" xmlns:wps="http://schemas.microsoft.com/office/word/2010/wordprocessingShape" mc:Ignorable="w14 w15 w16se w16cid w16 w16cex w16sdtdh w16sdtfl w16du wp14">
   <w:sdt>
     <w:sdtPr>
       <w:id w:val="597690684"/>
@@ -28715,7 +26641,7 @@
 </file>
 
 <file path=word/footer2.xml><?xml version="1.0" encoding="utf-8"?>
-<w:ftr xmlns:wpc="http://schemas.microsoft.com/office/word/2010/wordprocessingCanvas" xmlns:cx="http://schemas.microsoft.com/office/drawing/2014/chartex" xmlns:cx1="http://schemas.microsoft.com/office/drawing/2015/9/8/chartex" xmlns:cx2="http://schemas.microsoft.com/office/drawing/2015/10/21/chartex" xmlns:cx3="http://schemas.microsoft.com/office/drawing/2016/5/9/chartex" xmlns:cx4="http://schemas.microsoft.com/office/drawing/2016/5/10/chartex" xmlns:cx5="http://schemas.microsoft.com/office/drawing/2016/5/11/chartex" xmlns:cx6="http://schemas.microsoft.com/office/drawing/2016/5/12/chartex" xmlns:cx7="http://schemas.microsoft.com/office/drawing/2016/5/13/chartex" xmlns:cx8="http://schemas.microsoft.com/office/drawing/2016/5/14/chartex" xmlns:mc="http://schemas.openxmlformats.org/markup-compatibility/2006" xmlns:aink="http://schemas.microsoft.com/office/drawing/2016/ink" xmlns:am3d="http://schemas.microsoft.com/office/drawing/2017/model3d" xmlns:o="urn:schemas-microsoft-com:office:office" xmlns:oel="http://schemas.microsoft.com/office/2019/extlst" xmlns:r="http://schemas.openxmlformats.org/officeDocument/2006/relationships" xmlns:m="http://schemas.openxmlformats.org/officeDocument/2006/math" xmlns:v="urn:schemas-microsoft-com:vml" xmlns:wp14="http://schemas.microsoft.com/office/word/2010/wordprocessingDrawing" xmlns:wp="http://schemas.openxmlformats.org/drawingml/2006/wordprocessingDrawing" xmlns:w10="urn:schemas-microsoft-com:office:word" xmlns:w="http://schemas.openxmlformats.org/wordprocessingml/2006/main" xmlns:w14="http://schemas.microsoft.com/office/word/2010/wordml" xmlns:w15="http://schemas.microsoft.com/office/word/2012/wordml" xmlns:w16cex="http://schemas.microsoft.com/office/word/2018/wordml/cex" xmlns:w16cid="http://schemas.microsoft.com/office/word/2016/wordml/cid" xmlns:w16="http://schemas.microsoft.com/office/word/2018/wordml" xmlns:w16du="http://schemas.microsoft.com/office/word/2023/wordml/word16du" xmlns:w16sdtdh="http://schemas.microsoft.com/office/word/2020/wordml/sdtdatahash" xmlns:w16se="http://schemas.microsoft.com/office/word/2015/wordml/symex" xmlns:wpg="http://schemas.microsoft.com/office/word/2010/wordprocessingGroup" xmlns:wpi="http://schemas.microsoft.com/office/word/2010/wordprocessingInk" xmlns:wne="http://schemas.microsoft.com/office/word/2006/wordml" xmlns:wps="http://schemas.microsoft.com/office/word/2010/wordprocessingShape" mc:Ignorable="w14 w15 w16se w16cid w16 w16cex w16sdtdh w16du wp14">
+<w:ftr xmlns:wpc="http://schemas.microsoft.com/office/word/2010/wordprocessingCanvas" xmlns:cx="http://schemas.microsoft.com/office/drawing/2014/chartex" xmlns:cx1="http://schemas.microsoft.com/office/drawing/2015/9/8/chartex" xmlns:cx2="http://schemas.microsoft.com/office/drawing/2015/10/21/chartex" xmlns:cx3="http://schemas.microsoft.com/office/drawing/2016/5/9/chartex" xmlns:cx4="http://schemas.microsoft.com/office/drawing/2016/5/10/chartex" xmlns:cx5="http://schemas.microsoft.com/office/drawing/2016/5/11/chartex" xmlns:cx6="http://schemas.microsoft.com/office/drawing/2016/5/12/chartex" xmlns:cx7="http://schemas.microsoft.com/office/drawing/2016/5/13/chartex" xmlns:cx8="http://schemas.microsoft.com/office/drawing/2016/5/14/chartex" xmlns:mc="http://schemas.openxmlformats.org/markup-compatibility/2006" xmlns:aink="http://schemas.microsoft.com/office/drawing/2016/ink" xmlns:am3d="http://schemas.microsoft.com/office/drawing/2017/model3d" xmlns:o="urn:schemas-microsoft-com:office:office" xmlns:oel="http://schemas.microsoft.com/office/2019/extlst" xmlns:r="http://schemas.openxmlformats.org/officeDocument/2006/relationships" xmlns:m="http://schemas.openxmlformats.org/officeDocument/2006/math" xmlns:v="urn:schemas-microsoft-com:vml" xmlns:wp14="http://schemas.microsoft.com/office/word/2010/wordprocessingDrawing" xmlns:wp="http://schemas.openxmlformats.org/drawingml/2006/wordprocessingDrawing" xmlns:w10="urn:schemas-microsoft-com:office:word" xmlns:w="http://schemas.openxmlformats.org/wordprocessingml/2006/main" xmlns:w14="http://schemas.microsoft.com/office/word/2010/wordml" xmlns:w15="http://schemas.microsoft.com/office/word/2012/wordml" xmlns:w16cex="http://schemas.microsoft.com/office/word/2018/wordml/cex" xmlns:w16cid="http://schemas.microsoft.com/office/word/2016/wordml/cid" xmlns:w16="http://schemas.microsoft.com/office/word/2018/wordml" xmlns:w16du="http://schemas.microsoft.com/office/word/2023/wordml/word16du" xmlns:w16sdtdh="http://schemas.microsoft.com/office/word/2020/wordml/sdtdatahash" xmlns:w16sdtfl="http://schemas.microsoft.com/office/word/2024/wordml/sdtformatlock" xmlns:w16se="http://schemas.microsoft.com/office/word/2015/wordml/symex" xmlns:wpg="http://schemas.microsoft.com/office/word/2010/wordprocessingGroup" xmlns:wpi="http://schemas.microsoft.com/office/word/2010/wordprocessingInk" xmlns:wne="http://schemas.microsoft.com/office/word/2006/wordml" xmlns:wps="http://schemas.microsoft.com/office/word/2010/wordprocessingShape" mc:Ignorable="w14 w15 w16se w16cid w16 w16cex w16sdtdh w16sdtfl w16du wp14">
   <w:sdt>
     <w:sdtPr>
       <w:id w:val="-657543818"/>
@@ -28768,7 +26694,7 @@
 </file>
 
 <file path=word/footnotes.xml><?xml version="1.0" encoding="utf-8"?>
-<w:footnotes xmlns:wpc="http://schemas.microsoft.com/office/word/2010/wordprocessingCanvas" xmlns:cx="http://schemas.microsoft.com/office/drawing/2014/chartex" xmlns:cx1="http://schemas.microsoft.com/office/drawing/2015/9/8/chartex" xmlns:cx2="http://schemas.microsoft.com/office/drawing/2015/10/21/chartex" xmlns:cx3="http://schemas.microsoft.com/office/drawing/2016/5/9/chartex" xmlns:cx4="http://schemas.microsoft.com/office/drawing/2016/5/10/chartex" xmlns:cx5="http://schemas.microsoft.com/office/drawing/2016/5/11/chartex" xmlns:cx6="http://schemas.microsoft.com/office/drawing/2016/5/12/chartex" xmlns:cx7="http://schemas.microsoft.com/office/drawing/2016/5/13/chartex" xmlns:cx8="http://schemas.microsoft.com/office/drawing/2016/5/14/chartex" xmlns:mc="http://schemas.openxmlformats.org/markup-compatibility/2006" xmlns:aink="http://schemas.microsoft.com/office/drawing/2016/ink" xmlns:am3d="http://schemas.microsoft.com/office/drawing/2017/model3d" xmlns:o="urn:schemas-microsoft-com:office:office" xmlns:oel="http://schemas.microsoft.com/office/2019/extlst" xmlns:r="http://schemas.openxmlformats.org/officeDocument/2006/relationships" xmlns:m="http://schemas.openxmlformats.org/officeDocument/2006/math" xmlns:v="urn:schemas-microsoft-com:vml" xmlns:wp14="http://schemas.microsoft.com/office/word/2010/wordprocessingDrawing" xmlns:wp="http://schemas.openxmlformats.org/drawingml/2006/wordprocessingDrawing" xmlns:w10="urn:schemas-microsoft-com:office:word" xmlns:w="http://schemas.openxmlformats.org/wordprocessingml/2006/main" xmlns:w14="http://schemas.microsoft.com/office/word/2010/wordml" xmlns:w15="http://schemas.microsoft.com/office/word/2012/wordml" xmlns:w16cex="http://schemas.microsoft.com/office/word/2018/wordml/cex" xmlns:w16cid="http://schemas.microsoft.com/office/word/2016/wordml/cid" xmlns:w16="http://schemas.microsoft.com/office/word/2018/wordml" xmlns:w16du="http://schemas.microsoft.com/office/word/2023/wordml/word16du" xmlns:w16sdtdh="http://schemas.microsoft.com/office/word/2020/wordml/sdtdatahash" xmlns:w16se="http://schemas.microsoft.com/office/word/2015/wordml/symex" xmlns:wpg="http://schemas.microsoft.com/office/word/2010/wordprocessingGroup" xmlns:wpi="http://schemas.microsoft.com/office/word/2010/wordprocessingInk" xmlns:wne="http://schemas.microsoft.com/office/word/2006/wordml" xmlns:wps="http://schemas.microsoft.com/office/word/2010/wordprocessingShape" mc:Ignorable="w14 w15 w16se w16cid w16 w16cex w16sdtdh w16du wp14">
+<w:footnotes xmlns:wpc="http://schemas.microsoft.com/office/word/2010/wordprocessingCanvas" xmlns:cx="http://schemas.microsoft.com/office/drawing/2014/chartex" xmlns:cx1="http://schemas.microsoft.com/office/drawing/2015/9/8/chartex" xmlns:cx2="http://schemas.microsoft.com/office/drawing/2015/10/21/chartex" xmlns:cx3="http://schemas.microsoft.com/office/drawing/2016/5/9/chartex" xmlns:cx4="http://schemas.microsoft.com/office/drawing/2016/5/10/chartex" xmlns:cx5="http://schemas.microsoft.com/office/drawing/2016/5/11/chartex" xmlns:cx6="http://schemas.microsoft.com/office/drawing/2016/5/12/chartex" xmlns:cx7="http://schemas.microsoft.com/office/drawing/2016/5/13/chartex" xmlns:cx8="http://schemas.microsoft.com/office/drawing/2016/5/14/chartex" xmlns:mc="http://schemas.openxmlformats.org/markup-compatibility/2006" xmlns:aink="http://schemas.microsoft.com/office/drawing/2016/ink" xmlns:am3d="http://schemas.microsoft.com/office/drawing/2017/model3d" xmlns:o="urn:schemas-microsoft-com:office:office" xmlns:oel="http://schemas.microsoft.com/office/2019/extlst" xmlns:r="http://schemas.openxmlformats.org/officeDocument/2006/relationships" xmlns:m="http://schemas.openxmlformats.org/officeDocument/2006/math" xmlns:v="urn:schemas-microsoft-com:vml" xmlns:wp14="http://schemas.microsoft.com/office/word/2010/wordprocessingDrawing" xmlns:wp="http://schemas.openxmlformats.org/drawingml/2006/wordprocessingDrawing" xmlns:w10="urn:schemas-microsoft-com:office:word" xmlns:w="http://schemas.openxmlformats.org/wordprocessingml/2006/main" xmlns:w14="http://schemas.microsoft.com/office/word/2010/wordml" xmlns:w15="http://schemas.microsoft.com/office/word/2012/wordml" xmlns:w16cex="http://schemas.microsoft.com/office/word/2018/wordml/cex" xmlns:w16cid="http://schemas.microsoft.com/office/word/2016/wordml/cid" xmlns:w16="http://schemas.microsoft.com/office/word/2018/wordml" xmlns:w16du="http://schemas.microsoft.com/office/word/2023/wordml/word16du" xmlns:w16sdtdh="http://schemas.microsoft.com/office/word/2020/wordml/sdtdatahash" xmlns:w16sdtfl="http://schemas.microsoft.com/office/word/2024/wordml/sdtformatlock" xmlns:w16se="http://schemas.microsoft.com/office/word/2015/wordml/symex" xmlns:wpg="http://schemas.microsoft.com/office/word/2010/wordprocessingGroup" xmlns:wpi="http://schemas.microsoft.com/office/word/2010/wordprocessingInk" xmlns:wne="http://schemas.microsoft.com/office/word/2006/wordml" xmlns:wps="http://schemas.microsoft.com/office/word/2010/wordprocessingShape" mc:Ignorable="w14 w15 w16se w16cid w16 w16cex w16sdtdh w16sdtfl w16du wp14">
   <w:footnote w:type="separator" w:id="-1">
     <w:p>
       <w:pPr>
@@ -28793,7 +26719,7 @@
 </file>
 
 <file path=word/header1.xml><?xml version="1.0" encoding="utf-8"?>
-<w:hdr xmlns:wpc="http://schemas.microsoft.com/office/word/2010/wordprocessingCanvas" xmlns:cx="http://schemas.microsoft.com/office/drawing/2014/chartex" xmlns:cx1="http://schemas.microsoft.com/office/drawing/2015/9/8/chartex" xmlns:cx2="http://schemas.microsoft.com/office/drawing/2015/10/21/chartex" xmlns:cx3="http://schemas.microsoft.com/office/drawing/2016/5/9/chartex" xmlns:cx4="http://schemas.microsoft.com/office/drawing/2016/5/10/chartex" xmlns:cx5="http://schemas.microsoft.com/office/drawing/2016/5/11/chartex" xmlns:cx6="http://schemas.microsoft.com/office/drawing/2016/5/12/chartex" xmlns:cx7="http://schemas.microsoft.com/office/drawing/2016/5/13/chartex" xmlns:cx8="http://schemas.microsoft.com/office/drawing/2016/5/14/chartex" xmlns:mc="http://schemas.openxmlformats.org/markup-compatibility/2006" xmlns:aink="http://schemas.microsoft.com/office/drawing/2016/ink" xmlns:am3d="http://schemas.microsoft.com/office/drawing/2017/model3d" xmlns:o="urn:schemas-microsoft-com:office:office" xmlns:oel="http://schemas.microsoft.com/office/2019/extlst" xmlns:r="http://schemas.openxmlformats.org/officeDocument/2006/relationships" xmlns:m="http://schemas.openxmlformats.org/officeDocument/2006/math" xmlns:v="urn:schemas-microsoft-com:vml" xmlns:wp14="http://schemas.microsoft.com/office/word/2010/wordprocessingDrawing" xmlns:wp="http://schemas.openxmlformats.org/drawingml/2006/wordprocessingDrawing" xmlns:w10="urn:schemas-microsoft-com:office:word" xmlns:w="http://schemas.openxmlformats.org/wordprocessingml/2006/main" xmlns:w14="http://schemas.microsoft.com/office/word/2010/wordml" xmlns:w15="http://schemas.microsoft.com/office/word/2012/wordml" xmlns:w16cex="http://schemas.microsoft.com/office/word/2018/wordml/cex" xmlns:w16cid="http://schemas.microsoft.com/office/word/2016/wordml/cid" xmlns:w16="http://schemas.microsoft.com/office/word/2018/wordml" xmlns:w16du="http://schemas.microsoft.com/office/word/2023/wordml/word16du" xmlns:w16sdtdh="http://schemas.microsoft.com/office/word/2020/wordml/sdtdatahash" xmlns:w16se="http://schemas.microsoft.com/office/word/2015/wordml/symex" xmlns:wpg="http://schemas.microsoft.com/office/word/2010/wordprocessingGroup" xmlns:wpi="http://schemas.microsoft.com/office/word/2010/wordprocessingInk" xmlns:wne="http://schemas.microsoft.com/office/word/2006/wordml" xmlns:wps="http://schemas.microsoft.com/office/word/2010/wordprocessingShape" mc:Ignorable="w14 w15 w16se w16cid w16 w16cex w16sdtdh w16du wp14">
+<w:hdr xmlns:wpc="http://schemas.microsoft.com/office/word/2010/wordprocessingCanvas" xmlns:cx="http://schemas.microsoft.com/office/drawing/2014/chartex" xmlns:cx1="http://schemas.microsoft.com/office/drawing/2015/9/8/chartex" xmlns:cx2="http://schemas.microsoft.com/office/drawing/2015/10/21/chartex" xmlns:cx3="http://schemas.microsoft.com/office/drawing/2016/5/9/chartex" xmlns:cx4="http://schemas.microsoft.com/office/drawing/2016/5/10/chartex" xmlns:cx5="http://schemas.microsoft.com/office/drawing/2016/5/11/chartex" xmlns:cx6="http://schemas.microsoft.com/office/drawing/2016/5/12/chartex" xmlns:cx7="http://schemas.microsoft.com/office/drawing/2016/5/13/chartex" xmlns:cx8="http://schemas.microsoft.com/office/drawing/2016/5/14/chartex" xmlns:mc="http://schemas.openxmlformats.org/markup-compatibility/2006" xmlns:aink="http://schemas.microsoft.com/office/drawing/2016/ink" xmlns:am3d="http://schemas.microsoft.com/office/drawing/2017/model3d" xmlns:o="urn:schemas-microsoft-com:office:office" xmlns:oel="http://schemas.microsoft.com/office/2019/extlst" xmlns:r="http://schemas.openxmlformats.org/officeDocument/2006/relationships" xmlns:m="http://schemas.openxmlformats.org/officeDocument/2006/math" xmlns:v="urn:schemas-microsoft-com:vml" xmlns:wp14="http://schemas.microsoft.com/office/word/2010/wordprocessingDrawing" xmlns:wp="http://schemas.openxmlformats.org/drawingml/2006/wordprocessingDrawing" xmlns:w10="urn:schemas-microsoft-com:office:word" xmlns:w="http://schemas.openxmlformats.org/wordprocessingml/2006/main" xmlns:w14="http://schemas.microsoft.com/office/word/2010/wordml" xmlns:w15="http://schemas.microsoft.com/office/word/2012/wordml" xmlns:w16cex="http://schemas.microsoft.com/office/word/2018/wordml/cex" xmlns:w16cid="http://schemas.microsoft.com/office/word/2016/wordml/cid" xmlns:w16="http://schemas.microsoft.com/office/word/2018/wordml" xmlns:w16du="http://schemas.microsoft.com/office/word/2023/wordml/word16du" xmlns:w16sdtdh="http://schemas.microsoft.com/office/word/2020/wordml/sdtdatahash" xmlns:w16sdtfl="http://schemas.microsoft.com/office/word/2024/wordml/sdtformatlock" xmlns:w16se="http://schemas.microsoft.com/office/word/2015/wordml/symex" xmlns:wpg="http://schemas.microsoft.com/office/word/2010/wordprocessingGroup" xmlns:wpi="http://schemas.microsoft.com/office/word/2010/wordprocessingInk" xmlns:wne="http://schemas.microsoft.com/office/word/2006/wordml" xmlns:wps="http://schemas.microsoft.com/office/word/2010/wordprocessingShape" mc:Ignorable="w14 w15 w16se w16cid w16 w16cex w16sdtdh w16sdtfl w16du wp14">
   <w:p>
     <w:pPr>
       <w:pStyle w:val="Header"/>
@@ -28803,7 +26729,7 @@
 </file>
 
 <file path=word/header2.xml><?xml version="1.0" encoding="utf-8"?>
-<w:hdr xmlns:wpc="http://schemas.microsoft.com/office/word/2010/wordprocessingCanvas" xmlns:cx="http://schemas.microsoft.com/office/drawing/2014/chartex" xmlns:cx1="http://schemas.microsoft.com/office/drawing/2015/9/8/chartex" xmlns:cx2="http://schemas.microsoft.com/office/drawing/2015/10/21/chartex" xmlns:cx3="http://schemas.microsoft.com/office/drawing/2016/5/9/chartex" xmlns:cx4="http://schemas.microsoft.com/office/drawing/2016/5/10/chartex" xmlns:cx5="http://schemas.microsoft.com/office/drawing/2016/5/11/chartex" xmlns:cx6="http://schemas.microsoft.com/office/drawing/2016/5/12/chartex" xmlns:cx7="http://schemas.microsoft.com/office/drawing/2016/5/13/chartex" xmlns:cx8="http://schemas.microsoft.com/office/drawing/2016/5/14/chartex" xmlns:mc="http://schemas.openxmlformats.org/markup-compatibility/2006" xmlns:aink="http://schemas.microsoft.com/office/drawing/2016/ink" xmlns:am3d="http://schemas.microsoft.com/office/drawing/2017/model3d" xmlns:o="urn:schemas-microsoft-com:office:office" xmlns:oel="http://schemas.microsoft.com/office/2019/extlst" xmlns:r="http://schemas.openxmlformats.org/officeDocument/2006/relationships" xmlns:m="http://schemas.openxmlformats.org/officeDocument/2006/math" xmlns:v="urn:schemas-microsoft-com:vml" xmlns:wp14="http://schemas.microsoft.com/office/word/2010/wordprocessingDrawing" xmlns:wp="http://schemas.openxmlformats.org/drawingml/2006/wordprocessingDrawing" xmlns:w10="urn:schemas-microsoft-com:office:word" xmlns:w="http://schemas.openxmlformats.org/wordprocessingml/2006/main" xmlns:w14="http://schemas.microsoft.com/office/word/2010/wordml" xmlns:w15="http://schemas.microsoft.com/office/word/2012/wordml" xmlns:w16cex="http://schemas.microsoft.com/office/word/2018/wordml/cex" xmlns:w16cid="http://schemas.microsoft.com/office/word/2016/wordml/cid" xmlns:w16="http://schemas.microsoft.com/office/word/2018/wordml" xmlns:w16du="http://schemas.microsoft.com/office/word/2023/wordml/word16du" xmlns:w16sdtdh="http://schemas.microsoft.com/office/word/2020/wordml/sdtdatahash" xmlns:w16se="http://schemas.microsoft.com/office/word/2015/wordml/symex" xmlns:wpg="http://schemas.microsoft.com/office/word/2010/wordprocessingGroup" xmlns:wpi="http://schemas.microsoft.com/office/word/2010/wordprocessingInk" xmlns:wne="http://schemas.microsoft.com/office/word/2006/wordml" xmlns:wps="http://schemas.microsoft.com/office/word/2010/wordprocessingShape" mc:Ignorable="w14 w15 w16se w16cid w16 w16cex w16sdtdh w16du wp14">
+<w:hdr xmlns:wpc="http://schemas.microsoft.com/office/word/2010/wordprocessingCanvas" xmlns:cx="http://schemas.microsoft.com/office/drawing/2014/chartex" xmlns:cx1="http://schemas.microsoft.com/office/drawing/2015/9/8/chartex" xmlns:cx2="http://schemas.microsoft.com/office/drawing/2015/10/21/chartex" xmlns:cx3="http://schemas.microsoft.com/office/drawing/2016/5/9/chartex" xmlns:cx4="http://schemas.microsoft.com/office/drawing/2016/5/10/chartex" xmlns:cx5="http://schemas.microsoft.com/office/drawing/2016/5/11/chartex" xmlns:cx6="http://schemas.microsoft.com/office/drawing/2016/5/12/chartex" xmlns:cx7="http://schemas.microsoft.com/office/drawing/2016/5/13/chartex" xmlns:cx8="http://schemas.microsoft.com/office/drawing/2016/5/14/chartex" xmlns:mc="http://schemas.openxmlformats.org/markup-compatibility/2006" xmlns:aink="http://schemas.microsoft.com/office/drawing/2016/ink" xmlns:am3d="http://schemas.microsoft.com/office/drawing/2017/model3d" xmlns:o="urn:schemas-microsoft-com:office:office" xmlns:oel="http://schemas.microsoft.com/office/2019/extlst" xmlns:r="http://schemas.openxmlformats.org/officeDocument/2006/relationships" xmlns:m="http://schemas.openxmlformats.org/officeDocument/2006/math" xmlns:v="urn:schemas-microsoft-com:vml" xmlns:wp14="http://schemas.microsoft.com/office/word/2010/wordprocessingDrawing" xmlns:wp="http://schemas.openxmlformats.org/drawingml/2006/wordprocessingDrawing" xmlns:w10="urn:schemas-microsoft-com:office:word" xmlns:w="http://schemas.openxmlformats.org/wordprocessingml/2006/main" xmlns:w14="http://schemas.microsoft.com/office/word/2010/wordml" xmlns:w15="http://schemas.microsoft.com/office/word/2012/wordml" xmlns:w16cex="http://schemas.microsoft.com/office/word/2018/wordml/cex" xmlns:w16cid="http://schemas.microsoft.com/office/word/2016/wordml/cid" xmlns:w16="http://schemas.microsoft.com/office/word/2018/wordml" xmlns:w16du="http://schemas.microsoft.com/office/word/2023/wordml/word16du" xmlns:w16sdtdh="http://schemas.microsoft.com/office/word/2020/wordml/sdtdatahash" xmlns:w16sdtfl="http://schemas.microsoft.com/office/word/2024/wordml/sdtformatlock" xmlns:w16se="http://schemas.microsoft.com/office/word/2015/wordml/symex" xmlns:wpg="http://schemas.microsoft.com/office/word/2010/wordprocessingGroup" xmlns:wpi="http://schemas.microsoft.com/office/word/2010/wordprocessingInk" xmlns:wne="http://schemas.microsoft.com/office/word/2006/wordml" xmlns:wps="http://schemas.microsoft.com/office/word/2010/wordprocessingShape" mc:Ignorable="w14 w15 w16se w16cid w16 w16cex w16sdtdh w16sdtfl w16du wp14">
   <w:p>
     <w:pPr>
       <w:pStyle w:val="Header"/>
@@ -28813,7 +26739,7 @@
 </file>
 
 <file path=word/numbering.xml><?xml version="1.0" encoding="utf-8"?>
-<w:numbering xmlns:wpc="http://schemas.microsoft.com/office/word/2010/wordprocessingCanvas" xmlns:cx="http://schemas.microsoft.com/office/drawing/2014/chartex" xmlns:cx1="http://schemas.microsoft.com/office/drawing/2015/9/8/chartex" xmlns:cx2="http://schemas.microsoft.com/office/drawing/2015/10/21/chartex" xmlns:cx3="http://schemas.microsoft.com/office/drawing/2016/5/9/chartex" xmlns:cx4="http://schemas.microsoft.com/office/drawing/2016/5/10/chartex" xmlns:cx5="http://schemas.microsoft.com/office/drawing/2016/5/11/chartex" xmlns:cx6="http://schemas.microsoft.com/office/drawing/2016/5/12/chartex" xmlns:cx7="http://schemas.microsoft.com/office/drawing/2016/5/13/chartex" xmlns:cx8="http://schemas.microsoft.com/office/drawing/2016/5/14/chartex" xmlns:mc="http://schemas.openxmlformats.org/markup-compatibility/2006" xmlns:aink="http://schemas.microsoft.com/office/drawing/2016/ink" xmlns:am3d="http://schemas.microsoft.com/office/drawing/2017/model3d" xmlns:o="urn:schemas-microsoft-com:office:office" xmlns:oel="http://schemas.microsoft.com/office/2019/extlst" xmlns:r="http://schemas.openxmlformats.org/officeDocument/2006/relationships" xmlns:m="http://schemas.openxmlformats.org/officeDocument/2006/math" xmlns:v="urn:schemas-microsoft-com:vml" xmlns:wp14="http://schemas.microsoft.com/office/word/2010/wordprocessingDrawing" xmlns:wp="http://schemas.openxmlformats.org/drawingml/2006/wordprocessingDrawing" xmlns:w10="urn:schemas-microsoft-com:office:word" xmlns:w="http://schemas.openxmlformats.org/wordprocessingml/2006/main" xmlns:w14="http://schemas.microsoft.com/office/word/2010/wordml" xmlns:w15="http://schemas.microsoft.com/office/word/2012/wordml" xmlns:w16cex="http://schemas.microsoft.com/office/word/2018/wordml/cex" xmlns:w16cid="http://schemas.microsoft.com/office/word/2016/wordml/cid" xmlns:w16="http://schemas.microsoft.com/office/word/2018/wordml" xmlns:w16du="http://schemas.microsoft.com/office/word/2023/wordml/word16du" xmlns:w16sdtdh="http://schemas.microsoft.com/office/word/2020/wordml/sdtdatahash" xmlns:w16se="http://schemas.microsoft.com/office/word/2015/wordml/symex" xmlns:wpg="http://schemas.microsoft.com/office/word/2010/wordprocessingGroup" xmlns:wpi="http://schemas.microsoft.com/office/word/2010/wordprocessingInk" xmlns:wne="http://schemas.microsoft.com/office/word/2006/wordml" xmlns:wps="http://schemas.microsoft.com/office/word/2010/wordprocessingShape" mc:Ignorable="w14 w15 w16se w16cid w16 w16cex w16sdtdh w16du wp14">
+<w:numbering xmlns:wpc="http://schemas.microsoft.com/office/word/2010/wordprocessingCanvas" xmlns:cx="http://schemas.microsoft.com/office/drawing/2014/chartex" xmlns:cx1="http://schemas.microsoft.com/office/drawing/2015/9/8/chartex" xmlns:cx2="http://schemas.microsoft.com/office/drawing/2015/10/21/chartex" xmlns:cx3="http://schemas.microsoft.com/office/drawing/2016/5/9/chartex" xmlns:cx4="http://schemas.microsoft.com/office/drawing/2016/5/10/chartex" xmlns:cx5="http://schemas.microsoft.com/office/drawing/2016/5/11/chartex" xmlns:cx6="http://schemas.microsoft.com/office/drawing/2016/5/12/chartex" xmlns:cx7="http://schemas.microsoft.com/office/drawing/2016/5/13/chartex" xmlns:cx8="http://schemas.microsoft.com/office/drawing/2016/5/14/chartex" xmlns:mc="http://schemas.openxmlformats.org/markup-compatibility/2006" xmlns:aink="http://schemas.microsoft.com/office/drawing/2016/ink" xmlns:am3d="http://schemas.microsoft.com/office/drawing/2017/model3d" xmlns:o="urn:schemas-microsoft-com:office:office" xmlns:oel="http://schemas.microsoft.com/office/2019/extlst" xmlns:r="http://schemas.openxmlformats.org/officeDocument/2006/relationships" xmlns:m="http://schemas.openxmlformats.org/officeDocument/2006/math" xmlns:v="urn:schemas-microsoft-com:vml" xmlns:wp14="http://schemas.microsoft.com/office/word/2010/wordprocessingDrawing" xmlns:wp="http://schemas.openxmlformats.org/drawingml/2006/wordprocessingDrawing" xmlns:w10="urn:schemas-microsoft-com:office:word" xmlns:w="http://schemas.openxmlformats.org/wordprocessingml/2006/main" xmlns:w14="http://schemas.microsoft.com/office/word/2010/wordml" xmlns:w15="http://schemas.microsoft.com/office/word/2012/wordml" xmlns:w16cex="http://schemas.microsoft.com/office/word/2018/wordml/cex" xmlns:w16cid="http://schemas.microsoft.com/office/word/2016/wordml/cid" xmlns:w16="http://schemas.microsoft.com/office/word/2018/wordml" xmlns:w16du="http://schemas.microsoft.com/office/word/2023/wordml/word16du" xmlns:w16sdtdh="http://schemas.microsoft.com/office/word/2020/wordml/sdtdatahash" xmlns:w16sdtfl="http://schemas.microsoft.com/office/word/2024/wordml/sdtformatlock" xmlns:w16se="http://schemas.microsoft.com/office/word/2015/wordml/symex" xmlns:wpg="http://schemas.microsoft.com/office/word/2010/wordprocessingGroup" xmlns:wpi="http://schemas.microsoft.com/office/word/2010/wordprocessingInk" xmlns:wne="http://schemas.microsoft.com/office/word/2006/wordml" xmlns:wps="http://schemas.microsoft.com/office/word/2010/wordprocessingShape" mc:Ignorable="w14 w15 w16se w16cid w16 w16cex w16sdtdh w16sdtfl w16du wp14">
   <w:abstractNum w:abstractNumId="0" w15:restartNumberingAfterBreak="0">
     <w:nsid w:val="028C6D44"/>
     <w:multiLevelType w:val="hybridMultilevel"/>
@@ -34943,7 +32869,7 @@
 </file>
 
 <file path=word/styles.xml><?xml version="1.0" encoding="utf-8"?>
-<w:styles xmlns:mc="http://schemas.openxmlformats.org/markup-compatibility/2006" xmlns:r="http://schemas.openxmlformats.org/officeDocument/2006/relationships" xmlns:w="http://schemas.openxmlformats.org/wordprocessingml/2006/main" xmlns:w14="http://schemas.microsoft.com/office/word/2010/wordml" xmlns:w15="http://schemas.microsoft.com/office/word/2012/wordml" xmlns:w16cex="http://schemas.microsoft.com/office/word/2018/wordml/cex" xmlns:w16cid="http://schemas.microsoft.com/office/word/2016/wordml/cid" xmlns:w16="http://schemas.microsoft.com/office/word/2018/wordml" xmlns:w16du="http://schemas.microsoft.com/office/word/2023/wordml/word16du" xmlns:w16sdtdh="http://schemas.microsoft.com/office/word/2020/wordml/sdtdatahash" xmlns:w16se="http://schemas.microsoft.com/office/word/2015/wordml/symex" mc:Ignorable="w14 w15 w16se w16cid w16 w16cex w16sdtdh w16du">
+<w:styles xmlns:mc="http://schemas.openxmlformats.org/markup-compatibility/2006" xmlns:r="http://schemas.openxmlformats.org/officeDocument/2006/relationships" xmlns:w="http://schemas.openxmlformats.org/wordprocessingml/2006/main" xmlns:w14="http://schemas.microsoft.com/office/word/2010/wordml" xmlns:w15="http://schemas.microsoft.com/office/word/2012/wordml" xmlns:w16cex="http://schemas.microsoft.com/office/word/2018/wordml/cex" xmlns:w16cid="http://schemas.microsoft.com/office/word/2016/wordml/cid" xmlns:w16="http://schemas.microsoft.com/office/word/2018/wordml" xmlns:w16du="http://schemas.microsoft.com/office/word/2023/wordml/word16du" xmlns:w16sdtdh="http://schemas.microsoft.com/office/word/2020/wordml/sdtdatahash" xmlns:w16sdtfl="http://schemas.microsoft.com/office/word/2024/wordml/sdtformatlock" xmlns:w16se="http://schemas.microsoft.com/office/word/2015/wordml/symex" mc:Ignorable="w14 w15 w16se w16cid w16 w16cex w16sdtdh w16sdtfl w16du">
   <w:docDefaults>
     <w:rPrDefault>
       <w:rPr>
@@ -35461,7 +33387,6 @@
   <w:style w:type="character" w:default="1" w:styleId="DefaultParagraphFont">
     <w:name w:val="Default Paragraph Font"/>
     <w:uiPriority w:val="1"/>
-    <w:semiHidden/>
     <w:unhideWhenUsed/>
   </w:style>
   <w:style w:type="table" w:default="1" w:styleId="TableNormal">

</xml_diff>